<commit_message>
Kompass-Code repariert, sodass Werte Sinn machen.
</commit_message>
<xml_diff>
--- a/doc/Raspberry Pi Sailboat Dokumentation.docx
+++ b/doc/Raspberry Pi Sailboat Dokumentation.docx
@@ -5,20 +5,11 @@
     <w:p>
       <w:pPr>
         <w:pStyle w:val="berschrift1"/>
-      </w:pPr>
-      <w:proofErr w:type="spellStart"/>
-      <w:r>
-        <w:t>Raspberry</w:t>
-      </w:r>
-      <w:proofErr w:type="spellEnd"/>
-      <w:r>
-        <w:t xml:space="preserve"> Pi </w:t>
-      </w:r>
-      <w:proofErr w:type="spellStart"/>
-      <w:r>
-        <w:t>Sailboat</w:t>
-      </w:r>
-      <w:proofErr w:type="spellEnd"/>
+        <w:jc w:val="left"/>
+      </w:pPr>
+      <w:r>
+        <w:t>Raspberry Pi Sailboat</w:t>
+      </w:r>
       <w:r>
         <w:br/>
         <w:t>Dokumentation</w:t>
@@ -26,8 +17,6 @@
     </w:p>
     <w:p/>
     <w:p/>
-    <w:bookmarkStart w:id="0" w:name="_GoBack"/>
-    <w:bookmarkEnd w:id="0"/>
     <w:p>
       <w:pPr>
         <w:pStyle w:val="Verzeichnis1"/>
@@ -418,12 +407,27 @@
       <w:pPr>
         <w:pStyle w:val="berschrift2"/>
       </w:pPr>
-      <w:bookmarkStart w:id="1" w:name="_Toc513327959"/>
+      <w:bookmarkStart w:id="0" w:name="_Toc513327959"/>
       <w:r>
         <w:lastRenderedPageBreak/>
+        <w:t>Parallele Prozesse</w:t>
+      </w:r>
+    </w:p>
+    <w:p>
+      <w:r>
+        <w:t>Wenn das Skript «startboat.py» zum Starten des gesamten Programms aufgerufen wird, werden sofort die 4 Hauptprozesse parallel gestartet: Co-Pilot, N ….</w:t>
+      </w:r>
+      <w:bookmarkStart w:id="1" w:name="_GoBack"/>
+      <w:bookmarkEnd w:id="1"/>
+    </w:p>
+    <w:p>
+      <w:pPr>
+        <w:pStyle w:val="berschrift2"/>
+      </w:pPr>
+      <w:r>
         <w:t>Sensoren</w:t>
       </w:r>
-      <w:bookmarkEnd w:id="1"/>
+      <w:bookmarkEnd w:id="0"/>
     </w:p>
     <w:p/>
     <w:p>
@@ -459,82 +463,26 @@
     </w:p>
     <w:p>
       <w:r>
-        <w:t>Die Seekarten werden im Ordner «</w:t>
-      </w:r>
-      <w:proofErr w:type="spellStart"/>
-      <w:r>
-        <w:t>lakemaps</w:t>
-      </w:r>
-      <w:proofErr w:type="spellEnd"/>
-      <w:r>
-        <w:t>» abgelegt. Sie be</w:t>
+        <w:t>Die Seekarten werden im Ordner «lakemaps» abgelegt. Sie be</w:t>
       </w:r>
       <w:r>
         <w:t>inhalten pro Zeile ein Punkt</w:t>
       </w:r>
       <w:r>
-        <w:t xml:space="preserve"> (</w:t>
-      </w:r>
-      <w:proofErr w:type="spellStart"/>
-      <w:r>
-        <w:t>Latitude</w:t>
-      </w:r>
-      <w:proofErr w:type="spellEnd"/>
-      <w:r>
-        <w:t xml:space="preserve">, </w:t>
-      </w:r>
-      <w:proofErr w:type="spellStart"/>
-      <w:r>
-        <w:t>Longitude</w:t>
-      </w:r>
-      <w:proofErr w:type="spellEnd"/>
-      <w:r>
-        <w:t>). Die Seen werden dabei zunächst als ein grosses Polygon beschrieben.</w:t>
-      </w:r>
-      <w:r>
-        <w:t xml:space="preserve"> Eingeleitet wird dies mit der Zeile «</w:t>
-      </w:r>
-      <w:proofErr w:type="spellStart"/>
-      <w:r>
-        <w:t>Navigable</w:t>
-      </w:r>
-      <w:proofErr w:type="spellEnd"/>
-      <w:r>
-        <w:t>:», also der fahrbare Bereich. Dann folgen die Punkte, sodass sie ein Polygon ergeben, wenn man sie der Reihe nach verbindet.</w:t>
-      </w:r>
-    </w:p>
-    <w:p>
-      <w:r>
-        <w:t>Sollten im See Hindernisse stehen, können diese ebenfalls als Polygone definiert werden. Diese werden mit «</w:t>
-      </w:r>
-      <w:proofErr w:type="spellStart"/>
-      <w:r>
-        <w:t>Exclude</w:t>
-      </w:r>
-      <w:proofErr w:type="spellEnd"/>
-      <w:r>
-        <w:t xml:space="preserve"> Floss:» eingeleitet, wobei «Floss» nur ein Beispiel für eine Bezeichnung ist.</w:t>
-      </w:r>
-    </w:p>
-    <w:p>
-      <w:r>
-        <w:t>Weiter können noch virtuelle Bojen gesetzt werden. Diese sind überall dort notwendig, wo der Uferverlauf ein direktes Anfahren aller möglichen Zielpunkte verhindert, z. B. weil der See sehr verwinkelt ist. Die Bojen können dann als Zwischenstation angefahren werden, um von dort aus entweder den Zielpunkt oder davor noch eine weitere Boje anzufahren. Die Bojen werden wie die Hindernisse eingeleitet, einfach mit «</w:t>
-      </w:r>
-      <w:proofErr w:type="spellStart"/>
-      <w:r>
-        <w:t>Buoy</w:t>
-      </w:r>
-      <w:proofErr w:type="spellEnd"/>
-      <w:r>
-        <w:t>»: «</w:t>
-      </w:r>
-      <w:proofErr w:type="spellStart"/>
-      <w:r>
-        <w:t>Buoy</w:t>
-      </w:r>
-      <w:proofErr w:type="spellEnd"/>
-      <w:r>
-        <w:t xml:space="preserve"> North:».</w:t>
+        <w:t xml:space="preserve"> (Latitude, Longitude). Die Seen werden dabei zunächst als ein grosses Polygon beschrieben.</w:t>
+      </w:r>
+      <w:r>
+        <w:t xml:space="preserve"> Eingeleitet wird dies mit der Zeile «Navigable:», also der fahrbare Bereich. Dann folgen die Punkte, sodass sie ein Polygon ergeben, wenn man sie der Reihe nach verbindet.</w:t>
+      </w:r>
+    </w:p>
+    <w:p>
+      <w:r>
+        <w:t>Sollten im See Hindernisse stehen, können diese ebenfalls als Polygone definiert werden. Diese werden mit «Exclude Floss:» eingeleitet, wobei «Floss» nur ein Beispiel für eine Bezeichnung ist.</w:t>
+      </w:r>
+    </w:p>
+    <w:p>
+      <w:r>
+        <w:t>Weiter können noch virtuelle Bojen gesetzt werden. Diese sind überall dort notwendig, wo der Uferverlauf ein direktes Anfahren aller möglichen Zielpunkte verhindert, z. B. weil der See sehr verwinkelt ist. Die Bojen können dann als Zwischenstation angefahren werden, um von dort aus entweder den Zielpunkt oder davor noch eine weitere Boje anzufahren. Die Bojen werden wie die Hindernisse eingeleitet, einfach mit «Buoy»: «Buoy North:».</w:t>
       </w:r>
     </w:p>
     <w:p>
@@ -542,52 +490,12 @@
         <w:t>Bojen und Hindernisse können definiert werden, müssen aber nicht. Dann können sie einfach komplett weggelassen werden.</w:t>
       </w:r>
       <w:r>
-        <w:t xml:space="preserve"> Die Reihenfolge («</w:t>
-      </w:r>
-      <w:proofErr w:type="spellStart"/>
-      <w:r>
-        <w:t>Exclude</w:t>
-      </w:r>
-      <w:proofErr w:type="spellEnd"/>
-      <w:r>
-        <w:t>», «</w:t>
-      </w:r>
-      <w:proofErr w:type="spellStart"/>
-      <w:r>
-        <w:t>Navigable</w:t>
-      </w:r>
-      <w:proofErr w:type="spellEnd"/>
-      <w:r>
-        <w:t>», «</w:t>
-      </w:r>
-      <w:proofErr w:type="spellStart"/>
-      <w:r>
-        <w:t>Buoy</w:t>
-      </w:r>
-      <w:proofErr w:type="spellEnd"/>
-      <w:r>
-        <w:t>») spielt keine Rolle; das Einlese-Skript orientiert sich an den Zwischentiteln.</w:t>
-      </w:r>
-    </w:p>
-    <w:p>
-      <w:r>
-        <w:t>Zur Übersicht werden die Seekarten auch manuell grafisch dargestellt und in «</w:t>
-      </w:r>
-      <w:proofErr w:type="spellStart"/>
-      <w:r>
-        <w:t>doc</w:t>
-      </w:r>
-      <w:proofErr w:type="spellEnd"/>
-      <w:r>
-        <w:t>/</w:t>
-      </w:r>
-      <w:proofErr w:type="spellStart"/>
-      <w:r>
-        <w:t>lakemaps-img</w:t>
-      </w:r>
-      <w:proofErr w:type="spellEnd"/>
-      <w:r>
-        <w:t>» abgelegt.</w:t>
+        <w:t xml:space="preserve"> Die Reihenfolge («Exclude», «Navigable», «Buoy») spielt keine Rolle; das Einlese-Skript orientiert sich an den Zwischentiteln.</w:t>
+      </w:r>
+    </w:p>
+    <w:p>
+      <w:r>
+        <w:t>Zur Übersicht werden die Seekarten auch manuell grafisch dargestellt und in «doc/lakemaps-img» abgelegt.</w:t>
       </w:r>
     </w:p>
     <w:p>
@@ -605,42 +513,23 @@
     </w:p>
     <w:p>
       <w:r>
-        <w:t>Die Seekarten (Textfiles im Ordner «</w:t>
-      </w:r>
-      <w:proofErr w:type="spellStart"/>
-      <w:r>
-        <w:t>lakemaps</w:t>
-      </w:r>
-      <w:proofErr w:type="spellEnd"/>
-      <w:r>
-        <w:t xml:space="preserve">») werden beim Aufruf von startboat.py mit dem Befehl </w:t>
+        <w:t xml:space="preserve">Die Seekarten (Textfiles im Ordner «lakemaps») werden beim Aufruf von startboat.py mit dem Befehl </w:t>
       </w:r>
       <w:r>
         <w:t>«</w:t>
       </w:r>
-      <w:proofErr w:type="spellStart"/>
-      <w:proofErr w:type="gramStart"/>
-      <w:r>
-        <w:t>mdrouting.InitializeLakemaps</w:t>
-      </w:r>
-      <w:proofErr w:type="spellEnd"/>
-      <w:proofErr w:type="gramEnd"/>
-      <w:r>
-        <w:t>()</w:t>
+      <w:r>
+        <w:t>mdrouting.InitializeLakemaps()</w:t>
       </w:r>
       <w:r>
         <w:t>»</w:t>
       </w:r>
       <w:r>
-        <w:t xml:space="preserve"> eingelesen. Dabei wird jedes Textfile in eine Instanz überführt. Die Instanz wird nach dem Textfile benannt, bzw. mit dem Dateinamen vor «.</w:t>
-      </w:r>
-      <w:proofErr w:type="spellStart"/>
-      <w:r>
-        <w:t>txt</w:t>
-      </w:r>
-      <w:proofErr w:type="spellEnd"/>
-      <w:r>
-        <w:t>». Die Instanzen sind folgendermassen aufgebaut:</w:t>
+        <w:t xml:space="preserve"> eingelesen. Dabei wird jedes Textfile in eine Instanz überführt. Die Instanz wird nach dem Textfile benannt, bzw. mit </w:t>
+      </w:r>
+      <w:r>
+        <w:lastRenderedPageBreak/>
+        <w:t>dem Dateinamen vor «.txt». Die Instanzen sind folgendermassen aufgebaut:</w:t>
       </w:r>
     </w:p>
     <w:p>
@@ -655,143 +544,56 @@
       <w:pPr>
         <w:pStyle w:val="eingerckt"/>
       </w:pPr>
-      <w:proofErr w:type="spellStart"/>
-      <w:r>
-        <w:t>Instanzname.lake_name</w:t>
-      </w:r>
-      <w:proofErr w:type="spellEnd"/>
-      <w:r>
-        <w:t xml:space="preserve"> (Name des Sees aus Dateiname generiert)</w:t>
+      <w:r>
+        <w:t>Instanzname.lake_name (Name des Sees aus Dateiname generiert)</w:t>
       </w:r>
     </w:p>
     <w:p>
       <w:pPr>
         <w:pStyle w:val="eingerckt"/>
       </w:pPr>
-      <w:proofErr w:type="spellStart"/>
-      <w:r>
-        <w:t>Instanzname.navigable</w:t>
-      </w:r>
-      <w:proofErr w:type="spellEnd"/>
-      <w:r>
-        <w:t xml:space="preserve"> (Koordinatenpunkte als Liste in Liste: [[Lat1, Lon1</w:t>
-      </w:r>
-      <w:proofErr w:type="gramStart"/>
-      <w:r>
-        <w:t>],[</w:t>
-      </w:r>
-      <w:proofErr w:type="gramEnd"/>
-      <w:r>
-        <w:t>Lat2, Lon2] etc. ]</w:t>
+      <w:r>
+        <w:t>Instanzname.navigable (Koordinatenpunkte als Liste in Liste: [[Lat1, Lon1],[Lat2, Lon2] etc. ]</w:t>
       </w:r>
     </w:p>
     <w:p>
       <w:pPr>
         <w:pStyle w:val="eingerckt"/>
       </w:pPr>
-      <w:proofErr w:type="spellStart"/>
-      <w:r>
-        <w:t>Instanzname.excludes</w:t>
-      </w:r>
-      <w:proofErr w:type="spellEnd"/>
-      <w:r>
-        <w:t xml:space="preserve"> (Koordinatenpunkte als Liste in Liste in Liste, weil hier mehrere Polygone beschrieben werden können: Polygon &gt; Punkte &gt; </w:t>
-      </w:r>
-      <w:proofErr w:type="spellStart"/>
-      <w:r>
-        <w:t>Lat</w:t>
-      </w:r>
-      <w:proofErr w:type="spellEnd"/>
-      <w:r>
-        <w:t>/Lon.)</w:t>
+      <w:r>
+        <w:t>Instanzname.excludes (Koordinatenpunkte als Liste in Liste in Liste, weil hier mehrere Polygone beschrieben werden können: Polygon &gt; Punkte &gt; Lat/Lon.)</w:t>
       </w:r>
     </w:p>
     <w:p>
       <w:pPr>
         <w:pStyle w:val="eingerckt"/>
       </w:pPr>
-      <w:proofErr w:type="spellStart"/>
-      <w:r>
-        <w:lastRenderedPageBreak/>
-        <w:t>Instanzname.exclude_names</w:t>
-      </w:r>
-      <w:proofErr w:type="spellEnd"/>
-      <w:r>
-        <w:t xml:space="preserve"> (Bezeichnungen der Hindernisse in derselben Reihenfolge, wie die Polygone in «</w:t>
-      </w:r>
-      <w:proofErr w:type="spellStart"/>
-      <w:r>
-        <w:t>Instanzname.excludes</w:t>
-      </w:r>
-      <w:proofErr w:type="spellEnd"/>
-      <w:r>
-        <w:t>» definiert sind.)</w:t>
+      <w:r>
+        <w:t>Instanzname.exclude_names (Bezeichnungen der Hindernisse in derselben Reihenfolge, wie die Polygone in «Instanzname.excludes» definiert sind.)</w:t>
       </w:r>
     </w:p>
     <w:p>
       <w:pPr>
         <w:pStyle w:val="eingerckt"/>
       </w:pPr>
-      <w:proofErr w:type="spellStart"/>
-      <w:r>
-        <w:t>Instanzname.buoys</w:t>
-      </w:r>
-      <w:proofErr w:type="spellEnd"/>
-      <w:r>
-        <w:t xml:space="preserve"> (Koordinatenpunkt als Liste in Liste: Boje &gt; </w:t>
-      </w:r>
-      <w:proofErr w:type="spellStart"/>
-      <w:r>
-        <w:t>Lat</w:t>
-      </w:r>
-      <w:proofErr w:type="spellEnd"/>
-      <w:r>
-        <w:t>/Lon.)</w:t>
+      <w:r>
+        <w:t>Instanzname.buoys (Koordinatenpunkt als Liste in Liste: Boje &gt; Lat/Lon.)</w:t>
       </w:r>
     </w:p>
     <w:p>
       <w:pPr>
         <w:pStyle w:val="eingerckt"/>
       </w:pPr>
-      <w:proofErr w:type="spellStart"/>
-      <w:r>
-        <w:t>Instanzname.buoy_names</w:t>
-      </w:r>
-      <w:proofErr w:type="spellEnd"/>
-      <w:r>
-        <w:t xml:space="preserve"> (Genau wie bei den Hindernissen werden hier alle Bezeichnungen der Bojen in jener Reihenfolge aufgeführt, wie sie zuvor in «</w:t>
-      </w:r>
-      <w:proofErr w:type="spellStart"/>
-      <w:r>
-        <w:t>Instanzname.buoys</w:t>
-      </w:r>
-      <w:proofErr w:type="spellEnd"/>
-      <w:r>
-        <w:t>» definiert wurden.)</w:t>
-      </w:r>
-    </w:p>
-    <w:p>
-      <w:r>
-        <w:t>Da jede Seekarte nun eine Instanz (von «</w:t>
-      </w:r>
-      <w:proofErr w:type="spellStart"/>
-      <w:r>
-        <w:t>lakemap</w:t>
-      </w:r>
-      <w:proofErr w:type="spellEnd"/>
-      <w:r>
-        <w:t>»</w:t>
-      </w:r>
-      <w:r>
-        <w:t>) ist, ist sie global verfügbar. Alle aktuellen Instanzen sind unter «</w:t>
-      </w:r>
-      <w:proofErr w:type="spellStart"/>
-      <w:r>
-        <w:t>lake_instances</w:t>
-      </w:r>
-      <w:proofErr w:type="spellEnd"/>
-      <w:r>
-        <w:t>» als Liste aufgeführt.</w:t>
+      <w:r>
+        <w:t>Instanzname.buoy_names (Genau wie bei den Hindernissen werden hier alle Bezeichnungen der Bojen in jener Reihenfolge aufgeführt, wie sie zuvor in «Instanzname.buoys» definiert wurden.)</w:t>
+      </w:r>
+    </w:p>
+    <w:p>
+      <w:r>
+        <w:t>Da jede Seekarte nun eine Instanz (von «lakemap»</w:t>
+      </w:r>
+      <w:r>
+        <w:t>) ist, ist sie global verfügbar. Alle aktuellen Instanzen sind unter «lake_instances» als Liste aufgeführt.</w:t>
       </w:r>
     </w:p>
     <w:p>
@@ -862,6 +664,11 @@
         <w:docPartUnique/>
       </w:docPartObj>
     </w:sdtPr>
+    <w:sdtEndPr>
+      <w:rPr>
+        <w:rStyle w:val="Seitenzahl"/>
+      </w:rPr>
+    </w:sdtEndPr>
     <w:sdtContent>
       <w:p>
         <w:pPr>
@@ -914,6 +721,11 @@
         <w:docPartUnique/>
       </w:docPartObj>
     </w:sdtPr>
+    <w:sdtEndPr>
+      <w:rPr>
+        <w:rStyle w:val="Seitenzahl"/>
+      </w:rPr>
+    </w:sdtEndPr>
     <w:sdtContent>
       <w:p>
         <w:pPr>
@@ -1429,11 +1241,11 @@
     <w:uiPriority w:val="9"/>
     <w:unhideWhenUsed/>
     <w:qFormat/>
-    <w:rsid w:val="00FA39F0"/>
+    <w:rsid w:val="00DE71FE"/>
     <w:pPr>
       <w:keepNext/>
       <w:keepLines/>
-      <w:spacing w:before="40"/>
+      <w:spacing w:before="360"/>
       <w:outlineLvl w:val="1"/>
     </w:pPr>
     <w:rPr>
@@ -1534,7 +1346,7 @@
     <w:basedOn w:val="Absatz-Standardschriftart"/>
     <w:link w:val="berschrift2"/>
     <w:uiPriority w:val="9"/>
-    <w:rsid w:val="00FA39F0"/>
+    <w:rsid w:val="00DE71FE"/>
     <w:rPr>
       <w:rFonts w:ascii="Courier" w:eastAsiaTheme="majorEastAsia" w:hAnsi="Courier" w:cstheme="majorBidi"/>
       <w:b/>
@@ -1829,539 +1641,6 @@
     <w:rsid w:val="00A1448E"/>
   </w:style>
 </w:styles>
-</file>
-
-<file path=word/glossary/document.xml><?xml version="1.0" encoding="utf-8"?>
-<w:glossaryDocument xmlns:wpc="http://schemas.microsoft.com/office/word/2010/wordprocessingCanvas" xmlns:cx="http://schemas.microsoft.com/office/drawing/2014/chartex" xmlns:cx1="http://schemas.microsoft.com/office/drawing/2015/9/8/chartex" xmlns:cx2="http://schemas.microsoft.com/office/drawing/2015/10/21/chartex" xmlns:cx3="http://schemas.microsoft.com/office/drawing/2016/5/9/chartex" xmlns:cx4="http://schemas.microsoft.com/office/drawing/2016/5/10/chartex" xmlns:cx5="http://schemas.microsoft.com/office/drawing/2016/5/11/chartex" xmlns:cx6="http://schemas.microsoft.com/office/drawing/2016/5/12/chartex" xmlns:cx7="http://schemas.microsoft.com/office/drawing/2016/5/13/chartex" xmlns:cx8="http://schemas.microsoft.com/office/drawing/2016/5/14/chartex" xmlns:mc="http://schemas.openxmlformats.org/markup-compatibility/2006" xmlns:aink="http://schemas.microsoft.com/office/drawing/2016/ink" xmlns:am3d="http://schemas.microsoft.com/office/drawing/2017/model3d" xmlns:o="urn:schemas-microsoft-com:office:office" xmlns:r="http://schemas.openxmlformats.org/officeDocument/2006/relationships" xmlns:m="http://schemas.openxmlformats.org/officeDocument/2006/math" xmlns:v="urn:schemas-microsoft-com:vml" xmlns:wp14="http://schemas.microsoft.com/office/word/2010/wordprocessingDrawing" xmlns:wp="http://schemas.openxmlformats.org/drawingml/2006/wordprocessingDrawing" xmlns:w10="urn:schemas-microsoft-com:office:word" xmlns:w="http://schemas.openxmlformats.org/wordprocessingml/2006/main" xmlns:w14="http://schemas.microsoft.com/office/word/2010/wordml" xmlns:w15="http://schemas.microsoft.com/office/word/2012/wordml" xmlns:w16cid="http://schemas.microsoft.com/office/word/2016/wordml/cid" xmlns:w16se="http://schemas.microsoft.com/office/word/2015/wordml/symex" xmlns:wpg="http://schemas.microsoft.com/office/word/2010/wordprocessingGroup" xmlns:wpi="http://schemas.microsoft.com/office/word/2010/wordprocessingInk" xmlns:wne="http://schemas.microsoft.com/office/word/2006/wordml" xmlns:wps="http://schemas.microsoft.com/office/word/2010/wordprocessingShape" mc:Ignorable="w14 w15 w16se w16cid wp14"/>
-</file>
-
-<file path=word/glossary/fontTable.xml><?xml version="1.0" encoding="utf-8"?>
-<w:fonts xmlns:mc="http://schemas.openxmlformats.org/markup-compatibility/2006" xmlns:r="http://schemas.openxmlformats.org/officeDocument/2006/relationships" xmlns:w="http://schemas.openxmlformats.org/wordprocessingml/2006/main" xmlns:w14="http://schemas.microsoft.com/office/word/2010/wordml" xmlns:w15="http://schemas.microsoft.com/office/word/2012/wordml" xmlns:w16cid="http://schemas.microsoft.com/office/word/2016/wordml/cid" xmlns:w16se="http://schemas.microsoft.com/office/word/2015/wordml/symex" mc:Ignorable="w14 w15 w16se w16cid">
-  <w:font w:name="Calibri">
-    <w:panose1 w:val="020F0502020204030204"/>
-    <w:charset w:val="00"/>
-    <w:family w:val="swiss"/>
-    <w:pitch w:val="variable"/>
-    <w:sig w:usb0="A00002EF" w:usb1="4000207B" w:usb2="00000000" w:usb3="00000000" w:csb0="0000009F" w:csb1="00000000"/>
-  </w:font>
-  <w:font w:name="Times New Roman">
-    <w:panose1 w:val="02020603050405020304"/>
-    <w:charset w:val="00"/>
-    <w:family w:val="roman"/>
-    <w:pitch w:val="variable"/>
-    <w:sig w:usb0="20002A87" w:usb1="80000000" w:usb2="00000008" w:usb3="00000000" w:csb0="000001FF" w:csb1="00000000"/>
-  </w:font>
-  <w:font w:name="Courier">
-    <w:panose1 w:val="00000000000000000000"/>
-    <w:charset w:val="00"/>
-    <w:family w:val="auto"/>
-    <w:pitch w:val="variable"/>
-    <w:sig w:usb0="00000003" w:usb1="00000000" w:usb2="00000000" w:usb3="00000000" w:csb0="00000003" w:csb1="00000000"/>
-  </w:font>
-  <w:font w:name="Calibri Light">
-    <w:panose1 w:val="020F0302020204030204"/>
-    <w:charset w:val="00"/>
-    <w:family w:val="swiss"/>
-    <w:pitch w:val="variable"/>
-    <w:sig w:usb0="E0002AFF" w:usb1="C000247B" w:usb2="00000009" w:usb3="00000000" w:csb0="000001FF" w:csb1="00000000"/>
-  </w:font>
-</w:fonts>
-</file>
-
-<file path=word/glossary/settings.xml><?xml version="1.0" encoding="utf-8"?>
-<w:settings xmlns:mc="http://schemas.openxmlformats.org/markup-compatibility/2006" xmlns:o="urn:schemas-microsoft-com:office:office" xmlns:r="http://schemas.openxmlformats.org/officeDocument/2006/relationships" xmlns:m="http://schemas.openxmlformats.org/officeDocument/2006/math" xmlns:v="urn:schemas-microsoft-com:vml" xmlns:w10="urn:schemas-microsoft-com:office:word" xmlns:w="http://schemas.openxmlformats.org/wordprocessingml/2006/main" xmlns:w14="http://schemas.microsoft.com/office/word/2010/wordml" xmlns:w15="http://schemas.microsoft.com/office/word/2012/wordml" xmlns:w16cid="http://schemas.microsoft.com/office/word/2016/wordml/cid" xmlns:w16se="http://schemas.microsoft.com/office/word/2015/wordml/symex" xmlns:sl="http://schemas.openxmlformats.org/schemaLibrary/2006/main" mc:Ignorable="w14 w15 w16se w16cid">
-  <w:view w:val="normal"/>
-  <w:defaultTabStop w:val="708"/>
-  <w:hyphenationZone w:val="425"/>
-  <w:characterSpacingControl w:val="doNotCompress"/>
-  <w:compat>
-    <w:useFELayout/>
-    <w:compatSetting w:name="compatibilityMode" w:uri="http://schemas.microsoft.com/office/word" w:val="15"/>
-    <w:compatSetting w:name="overrideTableStyleFontSizeAndJustification" w:uri="http://schemas.microsoft.com/office/word" w:val="1"/>
-    <w:compatSetting w:name="enableOpenTypeFeatures" w:uri="http://schemas.microsoft.com/office/word" w:val="1"/>
-    <w:compatSetting w:name="doNotFlipMirrorIndents" w:uri="http://schemas.microsoft.com/office/word" w:val="1"/>
-    <w:compatSetting w:name="differentiateMultirowTableHeaders" w:uri="http://schemas.microsoft.com/office/word" w:val="1"/>
-    <w:compatSetting w:name="useWord2013TrackBottomHyphenation" w:uri="http://schemas.microsoft.com/office/word" w:val="0"/>
-  </w:compat>
-  <w:rsids>
-    <w:rsidRoot w:val="00FB2F8C"/>
-    <w:rsid w:val="0093446D"/>
-    <w:rsid w:val="00FB2F8C"/>
-  </w:rsids>
-  <m:mathPr>
-    <m:mathFont m:val="Cambria Math"/>
-    <m:brkBin m:val="before"/>
-    <m:brkBinSub m:val="--"/>
-    <m:smallFrac m:val="0"/>
-    <m:dispDef/>
-    <m:lMargin m:val="0"/>
-    <m:rMargin m:val="0"/>
-    <m:defJc m:val="centerGroup"/>
-    <m:wrapIndent m:val="1440"/>
-    <m:intLim m:val="subSup"/>
-    <m:naryLim m:val="undOvr"/>
-  </m:mathPr>
-  <w:themeFontLang w:val="de-CH"/>
-  <w:clrSchemeMapping w:bg1="light1" w:t1="dark1" w:bg2="light2" w:t2="dark2" w:accent1="accent1" w:accent2="accent2" w:accent3="accent3" w:accent4="accent4" w:accent5="accent5" w:accent6="accent6" w:hyperlink="hyperlink" w:followedHyperlink="followedHyperlink"/>
-  <w:decimalSymbol w:val="."/>
-  <w:listSeparator w:val=";"/>
-  <w15:chartTrackingRefBased/>
-</w:settings>
-</file>
-
-<file path=word/glossary/styles.xml><?xml version="1.0" encoding="utf-8"?>
-<w:styles xmlns:mc="http://schemas.openxmlformats.org/markup-compatibility/2006" xmlns:r="http://schemas.openxmlformats.org/officeDocument/2006/relationships" xmlns:w="http://schemas.openxmlformats.org/wordprocessingml/2006/main" xmlns:w14="http://schemas.microsoft.com/office/word/2010/wordml" xmlns:w15="http://schemas.microsoft.com/office/word/2012/wordml" xmlns:w16cid="http://schemas.microsoft.com/office/word/2016/wordml/cid" xmlns:w16se="http://schemas.microsoft.com/office/word/2015/wordml/symex" mc:Ignorable="w14 w15 w16se w16cid">
-  <w:docDefaults>
-    <w:rPrDefault>
-      <w:rPr>
-        <w:rFonts w:asciiTheme="minorHAnsi" w:eastAsiaTheme="minorEastAsia" w:hAnsiTheme="minorHAnsi" w:cstheme="minorBidi"/>
-        <w:sz w:val="24"/>
-        <w:szCs w:val="24"/>
-        <w:lang w:val="de-CH" w:eastAsia="de-DE" w:bidi="ar-SA"/>
-      </w:rPr>
-    </w:rPrDefault>
-    <w:pPrDefault/>
-  </w:docDefaults>
-  <w:latentStyles w:defLockedState="0" w:defUIPriority="99" w:defSemiHidden="0" w:defUnhideWhenUsed="0" w:defQFormat="0" w:count="375">
-    <w:lsdException w:name="Normal" w:uiPriority="0" w:qFormat="1"/>
-    <w:lsdException w:name="heading 1" w:uiPriority="9" w:qFormat="1"/>
-    <w:lsdException w:name="heading 2" w:semiHidden="1" w:uiPriority="9" w:unhideWhenUsed="1" w:qFormat="1"/>
-    <w:lsdException w:name="heading 3" w:semiHidden="1" w:uiPriority="9" w:unhideWhenUsed="1" w:qFormat="1"/>
-    <w:lsdException w:name="heading 4" w:semiHidden="1" w:uiPriority="9" w:unhideWhenUsed="1" w:qFormat="1"/>
-    <w:lsdException w:name="heading 5" w:semiHidden="1" w:uiPriority="9" w:unhideWhenUsed="1" w:qFormat="1"/>
-    <w:lsdException w:name="heading 6" w:semiHidden="1" w:uiPriority="9" w:unhideWhenUsed="1" w:qFormat="1"/>
-    <w:lsdException w:name="heading 7" w:semiHidden="1" w:uiPriority="9" w:unhideWhenUsed="1" w:qFormat="1"/>
-    <w:lsdException w:name="heading 8" w:semiHidden="1" w:uiPriority="9" w:unhideWhenUsed="1" w:qFormat="1"/>
-    <w:lsdException w:name="heading 9" w:semiHidden="1" w:uiPriority="9" w:unhideWhenUsed="1" w:qFormat="1"/>
-    <w:lsdException w:name="index 1" w:semiHidden="1" w:unhideWhenUsed="1"/>
-    <w:lsdException w:name="index 2" w:semiHidden="1" w:unhideWhenUsed="1"/>
-    <w:lsdException w:name="index 3" w:semiHidden="1" w:unhideWhenUsed="1"/>
-    <w:lsdException w:name="index 4" w:semiHidden="1" w:unhideWhenUsed="1"/>
-    <w:lsdException w:name="index 5" w:semiHidden="1" w:unhideWhenUsed="1"/>
-    <w:lsdException w:name="index 6" w:semiHidden="1" w:unhideWhenUsed="1"/>
-    <w:lsdException w:name="index 7" w:semiHidden="1" w:unhideWhenUsed="1"/>
-    <w:lsdException w:name="index 8" w:semiHidden="1" w:unhideWhenUsed="1"/>
-    <w:lsdException w:name="index 9" w:semiHidden="1" w:unhideWhenUsed="1"/>
-    <w:lsdException w:name="toc 1" w:semiHidden="1" w:uiPriority="39" w:unhideWhenUsed="1"/>
-    <w:lsdException w:name="toc 2" w:semiHidden="1" w:uiPriority="39" w:unhideWhenUsed="1"/>
-    <w:lsdException w:name="toc 3" w:semiHidden="1" w:uiPriority="39" w:unhideWhenUsed="1"/>
-    <w:lsdException w:name="toc 4" w:semiHidden="1" w:uiPriority="39" w:unhideWhenUsed="1"/>
-    <w:lsdException w:name="toc 5" w:semiHidden="1" w:uiPriority="39" w:unhideWhenUsed="1"/>
-    <w:lsdException w:name="toc 6" w:semiHidden="1" w:uiPriority="39" w:unhideWhenUsed="1"/>
-    <w:lsdException w:name="toc 7" w:semiHidden="1" w:uiPriority="39" w:unhideWhenUsed="1"/>
-    <w:lsdException w:name="toc 8" w:semiHidden="1" w:uiPriority="39" w:unhideWhenUsed="1"/>
-    <w:lsdException w:name="toc 9" w:semiHidden="1" w:uiPriority="39" w:unhideWhenUsed="1"/>
-    <w:lsdException w:name="Normal Indent" w:semiHidden="1" w:unhideWhenUsed="1"/>
-    <w:lsdException w:name="footnote text" w:semiHidden="1" w:unhideWhenUsed="1"/>
-    <w:lsdException w:name="annotation text" w:semiHidden="1" w:unhideWhenUsed="1"/>
-    <w:lsdException w:name="header" w:semiHidden="1" w:unhideWhenUsed="1"/>
-    <w:lsdException w:name="footer" w:semiHidden="1" w:unhideWhenUsed="1"/>
-    <w:lsdException w:name="index heading" w:semiHidden="1" w:unhideWhenUsed="1"/>
-    <w:lsdException w:name="caption" w:semiHidden="1" w:uiPriority="35" w:unhideWhenUsed="1" w:qFormat="1"/>
-    <w:lsdException w:name="table of figures" w:semiHidden="1" w:unhideWhenUsed="1"/>
-    <w:lsdException w:name="envelope address" w:semiHidden="1" w:unhideWhenUsed="1"/>
-    <w:lsdException w:name="envelope return" w:semiHidden="1" w:unhideWhenUsed="1"/>
-    <w:lsdException w:name="footnote reference" w:semiHidden="1" w:unhideWhenUsed="1"/>
-    <w:lsdException w:name="annotation reference" w:semiHidden="1" w:unhideWhenUsed="1"/>
-    <w:lsdException w:name="line number" w:semiHidden="1" w:unhideWhenUsed="1"/>
-    <w:lsdException w:name="page number" w:semiHidden="1" w:unhideWhenUsed="1"/>
-    <w:lsdException w:name="endnote reference" w:semiHidden="1" w:unhideWhenUsed="1"/>
-    <w:lsdException w:name="endnote text" w:semiHidden="1" w:unhideWhenUsed="1"/>
-    <w:lsdException w:name="table of authorities" w:semiHidden="1" w:unhideWhenUsed="1"/>
-    <w:lsdException w:name="macro" w:semiHidden="1" w:unhideWhenUsed="1"/>
-    <w:lsdException w:name="toa heading" w:semiHidden="1" w:unhideWhenUsed="1"/>
-    <w:lsdException w:name="List" w:semiHidden="1" w:unhideWhenUsed="1"/>
-    <w:lsdException w:name="List Bullet" w:semiHidden="1" w:unhideWhenUsed="1"/>
-    <w:lsdException w:name="List Number" w:semiHidden="1" w:unhideWhenUsed="1"/>
-    <w:lsdException w:name="List 2" w:semiHidden="1" w:unhideWhenUsed="1"/>
-    <w:lsdException w:name="List 3" w:semiHidden="1" w:unhideWhenUsed="1"/>
-    <w:lsdException w:name="List 4" w:semiHidden="1" w:unhideWhenUsed="1"/>
-    <w:lsdException w:name="List 5" w:semiHidden="1" w:unhideWhenUsed="1"/>
-    <w:lsdException w:name="List Bullet 2" w:semiHidden="1" w:unhideWhenUsed="1"/>
-    <w:lsdException w:name="List Bullet 3" w:semiHidden="1" w:unhideWhenUsed="1"/>
-    <w:lsdException w:name="List Bullet 4" w:semiHidden="1" w:unhideWhenUsed="1"/>
-    <w:lsdException w:name="List Bullet 5" w:semiHidden="1" w:unhideWhenUsed="1"/>
-    <w:lsdException w:name="List Number 2" w:semiHidden="1" w:unhideWhenUsed="1"/>
-    <w:lsdException w:name="List Number 3" w:semiHidden="1" w:unhideWhenUsed="1"/>
-    <w:lsdException w:name="List Number 4" w:semiHidden="1" w:unhideWhenUsed="1"/>
-    <w:lsdException w:name="List Number 5" w:semiHidden="1" w:unhideWhenUsed="1"/>
-    <w:lsdException w:name="Title" w:uiPriority="10" w:qFormat="1"/>
-    <w:lsdException w:name="Closing" w:semiHidden="1" w:unhideWhenUsed="1"/>
-    <w:lsdException w:name="Signature" w:semiHidden="1" w:unhideWhenUsed="1"/>
-    <w:lsdException w:name="Default Paragraph Font" w:semiHidden="1" w:uiPriority="1" w:unhideWhenUsed="1"/>
-    <w:lsdException w:name="Body Text" w:semiHidden="1" w:unhideWhenUsed="1"/>
-    <w:lsdException w:name="Body Text Indent" w:semiHidden="1" w:unhideWhenUsed="1"/>
-    <w:lsdException w:name="List Continue" w:semiHidden="1" w:unhideWhenUsed="1"/>
-    <w:lsdException w:name="List Continue 2" w:semiHidden="1" w:unhideWhenUsed="1"/>
-    <w:lsdException w:name="List Continue 3" w:semiHidden="1" w:unhideWhenUsed="1"/>
-    <w:lsdException w:name="List Continue 4" w:semiHidden="1" w:unhideWhenUsed="1"/>
-    <w:lsdException w:name="List Continue 5" w:semiHidden="1" w:unhideWhenUsed="1"/>
-    <w:lsdException w:name="Message Header" w:semiHidden="1" w:unhideWhenUsed="1"/>
-    <w:lsdException w:name="Subtitle" w:uiPriority="11" w:qFormat="1"/>
-    <w:lsdException w:name="Salutation" w:semiHidden="1" w:unhideWhenUsed="1"/>
-    <w:lsdException w:name="Date" w:semiHidden="1" w:unhideWhenUsed="1"/>
-    <w:lsdException w:name="Body Text First Indent" w:semiHidden="1" w:unhideWhenUsed="1"/>
-    <w:lsdException w:name="Body Text First Indent 2" w:semiHidden="1" w:unhideWhenUsed="1"/>
-    <w:lsdException w:name="Note Heading" w:semiHidden="1" w:unhideWhenUsed="1"/>
-    <w:lsdException w:name="Body Text 2" w:semiHidden="1" w:unhideWhenUsed="1"/>
-    <w:lsdException w:name="Body Text 3" w:semiHidden="1" w:unhideWhenUsed="1"/>
-    <w:lsdException w:name="Body Text Indent 2" w:semiHidden="1" w:unhideWhenUsed="1"/>
-    <w:lsdException w:name="Body Text Indent 3" w:semiHidden="1" w:unhideWhenUsed="1"/>
-    <w:lsdException w:name="Block Text" w:semiHidden="1" w:unhideWhenUsed="1"/>
-    <w:lsdException w:name="Hyperlink" w:semiHidden="1" w:unhideWhenUsed="1"/>
-    <w:lsdException w:name="FollowedHyperlink" w:semiHidden="1" w:unhideWhenUsed="1"/>
-    <w:lsdException w:name="Strong" w:uiPriority="22" w:qFormat="1"/>
-    <w:lsdException w:name="Emphasis" w:uiPriority="20" w:qFormat="1"/>
-    <w:lsdException w:name="Document Map" w:semiHidden="1" w:unhideWhenUsed="1"/>
-    <w:lsdException w:name="Plain Text" w:semiHidden="1" w:unhideWhenUsed="1"/>
-    <w:lsdException w:name="E-mail Signature" w:semiHidden="1" w:unhideWhenUsed="1"/>
-    <w:lsdException w:name="HTML Top of Form" w:semiHidden="1" w:unhideWhenUsed="1"/>
-    <w:lsdException w:name="HTML Bottom of Form" w:semiHidden="1" w:unhideWhenUsed="1"/>
-    <w:lsdException w:name="Normal (Web)" w:semiHidden="1" w:unhideWhenUsed="1"/>
-    <w:lsdException w:name="HTML Acronym" w:semiHidden="1" w:unhideWhenUsed="1"/>
-    <w:lsdException w:name="HTML Address" w:semiHidden="1" w:unhideWhenUsed="1"/>
-    <w:lsdException w:name="HTML Cite" w:semiHidden="1" w:unhideWhenUsed="1"/>
-    <w:lsdException w:name="HTML Code" w:semiHidden="1" w:unhideWhenUsed="1"/>
-    <w:lsdException w:name="HTML Definition" w:semiHidden="1" w:unhideWhenUsed="1"/>
-    <w:lsdException w:name="HTML Keyboard" w:semiHidden="1" w:unhideWhenUsed="1"/>
-    <w:lsdException w:name="HTML Preformatted" w:semiHidden="1" w:unhideWhenUsed="1"/>
-    <w:lsdException w:name="HTML Sample" w:semiHidden="1" w:unhideWhenUsed="1"/>
-    <w:lsdException w:name="HTML Typewriter" w:semiHidden="1" w:unhideWhenUsed="1"/>
-    <w:lsdException w:name="HTML Variable" w:semiHidden="1" w:unhideWhenUsed="1"/>
-    <w:lsdException w:name="Normal Table" w:semiHidden="1" w:unhideWhenUsed="1"/>
-    <w:lsdException w:name="annotation subject" w:semiHidden="1" w:unhideWhenUsed="1"/>
-    <w:lsdException w:name="No List" w:semiHidden="1" w:unhideWhenUsed="1"/>
-    <w:lsdException w:name="Outline List 1" w:semiHidden="1" w:unhideWhenUsed="1"/>
-    <w:lsdException w:name="Outline List 2" w:semiHidden="1" w:unhideWhenUsed="1"/>
-    <w:lsdException w:name="Outline List 3" w:semiHidden="1" w:unhideWhenUsed="1"/>
-    <w:lsdException w:name="Table Simple 1" w:semiHidden="1" w:unhideWhenUsed="1"/>
-    <w:lsdException w:name="Table Simple 2" w:semiHidden="1" w:unhideWhenUsed="1"/>
-    <w:lsdException w:name="Table Simple 3" w:semiHidden="1" w:unhideWhenUsed="1"/>
-    <w:lsdException w:name="Table Classic 1" w:semiHidden="1" w:unhideWhenUsed="1"/>
-    <w:lsdException w:name="Table Classic 2" w:semiHidden="1" w:unhideWhenUsed="1"/>
-    <w:lsdException w:name="Table Classic 3" w:semiHidden="1" w:unhideWhenUsed="1"/>
-    <w:lsdException w:name="Table Classic 4" w:semiHidden="1" w:unhideWhenUsed="1"/>
-    <w:lsdException w:name="Table Colorful 1" w:semiHidden="1" w:unhideWhenUsed="1"/>
-    <w:lsdException w:name="Table Colorful 2" w:semiHidden="1" w:unhideWhenUsed="1"/>
-    <w:lsdException w:name="Table Colorful 3" w:semiHidden="1" w:unhideWhenUsed="1"/>
-    <w:lsdException w:name="Table Columns 1" w:semiHidden="1" w:unhideWhenUsed="1"/>
-    <w:lsdException w:name="Table Columns 2" w:semiHidden="1" w:unhideWhenUsed="1"/>
-    <w:lsdException w:name="Table Columns 3" w:semiHidden="1" w:unhideWhenUsed="1"/>
-    <w:lsdException w:name="Table Columns 4" w:semiHidden="1" w:unhideWhenUsed="1"/>
-    <w:lsdException w:name="Table Columns 5" w:semiHidden="1" w:unhideWhenUsed="1"/>
-    <w:lsdException w:name="Table Grid 1" w:semiHidden="1" w:unhideWhenUsed="1"/>
-    <w:lsdException w:name="Table Grid 2" w:semiHidden="1" w:unhideWhenUsed="1"/>
-    <w:lsdException w:name="Table Grid 3" w:semiHidden="1" w:unhideWhenUsed="1"/>
-    <w:lsdException w:name="Table Grid 4" w:semiHidden="1" w:unhideWhenUsed="1"/>
-    <w:lsdException w:name="Table Grid 5" w:semiHidden="1" w:unhideWhenUsed="1"/>
-    <w:lsdException w:name="Table Grid 6" w:semiHidden="1" w:unhideWhenUsed="1"/>
-    <w:lsdException w:name="Table Grid 7" w:semiHidden="1" w:unhideWhenUsed="1"/>
-    <w:lsdException w:name="Table Grid 8" w:semiHidden="1" w:unhideWhenUsed="1"/>
-    <w:lsdException w:name="Table List 1" w:semiHidden="1" w:unhideWhenUsed="1"/>
-    <w:lsdException w:name="Table List 2" w:semiHidden="1" w:unhideWhenUsed="1"/>
-    <w:lsdException w:name="Table List 3" w:semiHidden="1" w:unhideWhenUsed="1"/>
-    <w:lsdException w:name="Table List 4" w:semiHidden="1" w:unhideWhenUsed="1"/>
-    <w:lsdException w:name="Table List 5" w:semiHidden="1" w:unhideWhenUsed="1"/>
-    <w:lsdException w:name="Table List 6" w:semiHidden="1" w:unhideWhenUsed="1"/>
-    <w:lsdException w:name="Table List 7" w:semiHidden="1" w:unhideWhenUsed="1"/>
-    <w:lsdException w:name="Table List 8" w:semiHidden="1" w:unhideWhenUsed="1"/>
-    <w:lsdException w:name="Table 3D effects 1" w:semiHidden="1" w:unhideWhenUsed="1"/>
-    <w:lsdException w:name="Table 3D effects 2" w:semiHidden="1" w:unhideWhenUsed="1"/>
-    <w:lsdException w:name="Table 3D effects 3" w:semiHidden="1" w:unhideWhenUsed="1"/>
-    <w:lsdException w:name="Table Contemporary" w:semiHidden="1" w:unhideWhenUsed="1"/>
-    <w:lsdException w:name="Table Elegant" w:semiHidden="1" w:unhideWhenUsed="1"/>
-    <w:lsdException w:name="Table Professional" w:semiHidden="1" w:unhideWhenUsed="1"/>
-    <w:lsdException w:name="Table Subtle 1" w:semiHidden="1" w:unhideWhenUsed="1"/>
-    <w:lsdException w:name="Table Subtle 2" w:semiHidden="1" w:unhideWhenUsed="1"/>
-    <w:lsdException w:name="Table Web 1" w:semiHidden="1" w:unhideWhenUsed="1"/>
-    <w:lsdException w:name="Table Web 2" w:semiHidden="1" w:unhideWhenUsed="1"/>
-    <w:lsdException w:name="Table Web 3" w:semiHidden="1" w:unhideWhenUsed="1"/>
-    <w:lsdException w:name="Balloon Text" w:semiHidden="1" w:unhideWhenUsed="1"/>
-    <w:lsdException w:name="Table Grid" w:uiPriority="39"/>
-    <w:lsdException w:name="Table Theme" w:semiHidden="1" w:unhideWhenUsed="1"/>
-    <w:lsdException w:name="Placeholder Text" w:semiHidden="1"/>
-    <w:lsdException w:name="No Spacing" w:uiPriority="1" w:qFormat="1"/>
-    <w:lsdException w:name="Light Shading" w:uiPriority="60"/>
-    <w:lsdException w:name="Light List" w:uiPriority="61"/>
-    <w:lsdException w:name="Light Grid" w:uiPriority="62"/>
-    <w:lsdException w:name="Medium Shading 1" w:uiPriority="63"/>
-    <w:lsdException w:name="Medium Shading 2" w:uiPriority="64"/>
-    <w:lsdException w:name="Medium List 1" w:uiPriority="65"/>
-    <w:lsdException w:name="Medium List 2" w:uiPriority="66"/>
-    <w:lsdException w:name="Medium Grid 1" w:uiPriority="67"/>
-    <w:lsdException w:name="Medium Grid 2" w:uiPriority="68"/>
-    <w:lsdException w:name="Medium Grid 3" w:uiPriority="69"/>
-    <w:lsdException w:name="Dark List" w:uiPriority="70"/>
-    <w:lsdException w:name="Colorful Shading" w:uiPriority="71"/>
-    <w:lsdException w:name="Colorful List" w:uiPriority="72"/>
-    <w:lsdException w:name="Colorful Grid" w:uiPriority="73"/>
-    <w:lsdException w:name="Light Shading Accent 1" w:uiPriority="60"/>
-    <w:lsdException w:name="Light List Accent 1" w:uiPriority="61"/>
-    <w:lsdException w:name="Light Grid Accent 1" w:uiPriority="62"/>
-    <w:lsdException w:name="Medium Shading 1 Accent 1" w:uiPriority="63"/>
-    <w:lsdException w:name="Medium Shading 2 Accent 1" w:uiPriority="64"/>
-    <w:lsdException w:name="Medium List 1 Accent 1" w:uiPriority="65"/>
-    <w:lsdException w:name="Revision" w:semiHidden="1"/>
-    <w:lsdException w:name="List Paragraph" w:uiPriority="34" w:qFormat="1"/>
-    <w:lsdException w:name="Quote" w:uiPriority="29" w:qFormat="1"/>
-    <w:lsdException w:name="Intense Quote" w:uiPriority="30" w:qFormat="1"/>
-    <w:lsdException w:name="Medium List 2 Accent 1" w:uiPriority="66"/>
-    <w:lsdException w:name="Medium Grid 1 Accent 1" w:uiPriority="67"/>
-    <w:lsdException w:name="Medium Grid 2 Accent 1" w:uiPriority="68"/>
-    <w:lsdException w:name="Medium Grid 3 Accent 1" w:uiPriority="69"/>
-    <w:lsdException w:name="Dark List Accent 1" w:uiPriority="70"/>
-    <w:lsdException w:name="Colorful Shading Accent 1" w:uiPriority="71"/>
-    <w:lsdException w:name="Colorful List Accent 1" w:uiPriority="72"/>
-    <w:lsdException w:name="Colorful Grid Accent 1" w:uiPriority="73"/>
-    <w:lsdException w:name="Light Shading Accent 2" w:uiPriority="60"/>
-    <w:lsdException w:name="Light List Accent 2" w:uiPriority="61"/>
-    <w:lsdException w:name="Light Grid Accent 2" w:uiPriority="62"/>
-    <w:lsdException w:name="Medium Shading 1 Accent 2" w:uiPriority="63"/>
-    <w:lsdException w:name="Medium Shading 2 Accent 2" w:uiPriority="64"/>
-    <w:lsdException w:name="Medium List 1 Accent 2" w:uiPriority="65"/>
-    <w:lsdException w:name="Medium List 2 Accent 2" w:uiPriority="66"/>
-    <w:lsdException w:name="Medium Grid 1 Accent 2" w:uiPriority="67"/>
-    <w:lsdException w:name="Medium Grid 2 Accent 2" w:uiPriority="68"/>
-    <w:lsdException w:name="Medium Grid 3 Accent 2" w:uiPriority="69"/>
-    <w:lsdException w:name="Dark List Accent 2" w:uiPriority="70"/>
-    <w:lsdException w:name="Colorful Shading Accent 2" w:uiPriority="71"/>
-    <w:lsdException w:name="Colorful List Accent 2" w:uiPriority="72"/>
-    <w:lsdException w:name="Colorful Grid Accent 2" w:uiPriority="73"/>
-    <w:lsdException w:name="Light Shading Accent 3" w:uiPriority="60"/>
-    <w:lsdException w:name="Light List Accent 3" w:uiPriority="61"/>
-    <w:lsdException w:name="Light Grid Accent 3" w:uiPriority="62"/>
-    <w:lsdException w:name="Medium Shading 1 Accent 3" w:uiPriority="63"/>
-    <w:lsdException w:name="Medium Shading 2 Accent 3" w:uiPriority="64"/>
-    <w:lsdException w:name="Medium List 1 Accent 3" w:uiPriority="65"/>
-    <w:lsdException w:name="Medium List 2 Accent 3" w:uiPriority="66"/>
-    <w:lsdException w:name="Medium Grid 1 Accent 3" w:uiPriority="67"/>
-    <w:lsdException w:name="Medium Grid 2 Accent 3" w:uiPriority="68"/>
-    <w:lsdException w:name="Medium Grid 3 Accent 3" w:uiPriority="69"/>
-    <w:lsdException w:name="Dark List Accent 3" w:uiPriority="70"/>
-    <w:lsdException w:name="Colorful Shading Accent 3" w:uiPriority="71"/>
-    <w:lsdException w:name="Colorful List Accent 3" w:uiPriority="72"/>
-    <w:lsdException w:name="Colorful Grid Accent 3" w:uiPriority="73"/>
-    <w:lsdException w:name="Light Shading Accent 4" w:uiPriority="60"/>
-    <w:lsdException w:name="Light List Accent 4" w:uiPriority="61"/>
-    <w:lsdException w:name="Light Grid Accent 4" w:uiPriority="62"/>
-    <w:lsdException w:name="Medium Shading 1 Accent 4" w:uiPriority="63"/>
-    <w:lsdException w:name="Medium Shading 2 Accent 4" w:uiPriority="64"/>
-    <w:lsdException w:name="Medium List 1 Accent 4" w:uiPriority="65"/>
-    <w:lsdException w:name="Medium List 2 Accent 4" w:uiPriority="66"/>
-    <w:lsdException w:name="Medium Grid 1 Accent 4" w:uiPriority="67"/>
-    <w:lsdException w:name="Medium Grid 2 Accent 4" w:uiPriority="68"/>
-    <w:lsdException w:name="Medium Grid 3 Accent 4" w:uiPriority="69"/>
-    <w:lsdException w:name="Dark List Accent 4" w:uiPriority="70"/>
-    <w:lsdException w:name="Colorful Shading Accent 4" w:uiPriority="71"/>
-    <w:lsdException w:name="Colorful List Accent 4" w:uiPriority="72"/>
-    <w:lsdException w:name="Colorful Grid Accent 4" w:uiPriority="73"/>
-    <w:lsdException w:name="Light Shading Accent 5" w:uiPriority="60"/>
-    <w:lsdException w:name="Light List Accent 5" w:uiPriority="61"/>
-    <w:lsdException w:name="Light Grid Accent 5" w:uiPriority="62"/>
-    <w:lsdException w:name="Medium Shading 1 Accent 5" w:uiPriority="63"/>
-    <w:lsdException w:name="Medium Shading 2 Accent 5" w:uiPriority="64"/>
-    <w:lsdException w:name="Medium List 1 Accent 5" w:uiPriority="65"/>
-    <w:lsdException w:name="Medium List 2 Accent 5" w:uiPriority="66"/>
-    <w:lsdException w:name="Medium Grid 1 Accent 5" w:uiPriority="67"/>
-    <w:lsdException w:name="Medium Grid 2 Accent 5" w:uiPriority="68"/>
-    <w:lsdException w:name="Medium Grid 3 Accent 5" w:uiPriority="69"/>
-    <w:lsdException w:name="Dark List Accent 5" w:uiPriority="70"/>
-    <w:lsdException w:name="Colorful Shading Accent 5" w:uiPriority="71"/>
-    <w:lsdException w:name="Colorful List Accent 5" w:uiPriority="72"/>
-    <w:lsdException w:name="Colorful Grid Accent 5" w:uiPriority="73"/>
-    <w:lsdException w:name="Light Shading Accent 6" w:uiPriority="60"/>
-    <w:lsdException w:name="Light List Accent 6" w:uiPriority="61"/>
-    <w:lsdException w:name="Light Grid Accent 6" w:uiPriority="62"/>
-    <w:lsdException w:name="Medium Shading 1 Accent 6" w:uiPriority="63"/>
-    <w:lsdException w:name="Medium Shading 2 Accent 6" w:uiPriority="64"/>
-    <w:lsdException w:name="Medium List 1 Accent 6" w:uiPriority="65"/>
-    <w:lsdException w:name="Medium List 2 Accent 6" w:uiPriority="66"/>
-    <w:lsdException w:name="Medium Grid 1 Accent 6" w:uiPriority="67"/>
-    <w:lsdException w:name="Medium Grid 2 Accent 6" w:uiPriority="68"/>
-    <w:lsdException w:name="Medium Grid 3 Accent 6" w:uiPriority="69"/>
-    <w:lsdException w:name="Dark List Accent 6" w:uiPriority="70"/>
-    <w:lsdException w:name="Colorful Shading Accent 6" w:uiPriority="71"/>
-    <w:lsdException w:name="Colorful List Accent 6" w:uiPriority="72"/>
-    <w:lsdException w:name="Colorful Grid Accent 6" w:uiPriority="73"/>
-    <w:lsdException w:name="Subtle Emphasis" w:uiPriority="19" w:qFormat="1"/>
-    <w:lsdException w:name="Intense Emphasis" w:uiPriority="21" w:qFormat="1"/>
-    <w:lsdException w:name="Subtle Reference" w:uiPriority="31" w:qFormat="1"/>
-    <w:lsdException w:name="Intense Reference" w:uiPriority="32" w:qFormat="1"/>
-    <w:lsdException w:name="Book Title" w:uiPriority="33" w:qFormat="1"/>
-    <w:lsdException w:name="Bibliography" w:semiHidden="1" w:uiPriority="37" w:unhideWhenUsed="1"/>
-    <w:lsdException w:name="TOC Heading" w:semiHidden="1" w:uiPriority="39" w:unhideWhenUsed="1" w:qFormat="1"/>
-    <w:lsdException w:name="Plain Table 1" w:uiPriority="41"/>
-    <w:lsdException w:name="Plain Table 2" w:uiPriority="42"/>
-    <w:lsdException w:name="Plain Table 3" w:uiPriority="43"/>
-    <w:lsdException w:name="Plain Table 4" w:uiPriority="44"/>
-    <w:lsdException w:name="Plain Table 5" w:uiPriority="45"/>
-    <w:lsdException w:name="Grid Table Light" w:uiPriority="40"/>
-    <w:lsdException w:name="Grid Table 1 Light" w:uiPriority="46"/>
-    <w:lsdException w:name="Grid Table 2" w:uiPriority="47"/>
-    <w:lsdException w:name="Grid Table 3" w:uiPriority="48"/>
-    <w:lsdException w:name="Grid Table 4" w:uiPriority="49"/>
-    <w:lsdException w:name="Grid Table 5 Dark" w:uiPriority="50"/>
-    <w:lsdException w:name="Grid Table 6 Colorful" w:uiPriority="51"/>
-    <w:lsdException w:name="Grid Table 7 Colorful" w:uiPriority="52"/>
-    <w:lsdException w:name="Grid Table 1 Light Accent 1" w:uiPriority="46"/>
-    <w:lsdException w:name="Grid Table 2 Accent 1" w:uiPriority="47"/>
-    <w:lsdException w:name="Grid Table 3 Accent 1" w:uiPriority="48"/>
-    <w:lsdException w:name="Grid Table 4 Accent 1" w:uiPriority="49"/>
-    <w:lsdException w:name="Grid Table 5 Dark Accent 1" w:uiPriority="50"/>
-    <w:lsdException w:name="Grid Table 6 Colorful Accent 1" w:uiPriority="51"/>
-    <w:lsdException w:name="Grid Table 7 Colorful Accent 1" w:uiPriority="52"/>
-    <w:lsdException w:name="Grid Table 1 Light Accent 2" w:uiPriority="46"/>
-    <w:lsdException w:name="Grid Table 2 Accent 2" w:uiPriority="47"/>
-    <w:lsdException w:name="Grid Table 3 Accent 2" w:uiPriority="48"/>
-    <w:lsdException w:name="Grid Table 4 Accent 2" w:uiPriority="49"/>
-    <w:lsdException w:name="Grid Table 5 Dark Accent 2" w:uiPriority="50"/>
-    <w:lsdException w:name="Grid Table 6 Colorful Accent 2" w:uiPriority="51"/>
-    <w:lsdException w:name="Grid Table 7 Colorful Accent 2" w:uiPriority="52"/>
-    <w:lsdException w:name="Grid Table 1 Light Accent 3" w:uiPriority="46"/>
-    <w:lsdException w:name="Grid Table 2 Accent 3" w:uiPriority="47"/>
-    <w:lsdException w:name="Grid Table 3 Accent 3" w:uiPriority="48"/>
-    <w:lsdException w:name="Grid Table 4 Accent 3" w:uiPriority="49"/>
-    <w:lsdException w:name="Grid Table 5 Dark Accent 3" w:uiPriority="50"/>
-    <w:lsdException w:name="Grid Table 6 Colorful Accent 3" w:uiPriority="51"/>
-    <w:lsdException w:name="Grid Table 7 Colorful Accent 3" w:uiPriority="52"/>
-    <w:lsdException w:name="Grid Table 1 Light Accent 4" w:uiPriority="46"/>
-    <w:lsdException w:name="Grid Table 2 Accent 4" w:uiPriority="47"/>
-    <w:lsdException w:name="Grid Table 3 Accent 4" w:uiPriority="48"/>
-    <w:lsdException w:name="Grid Table 4 Accent 4" w:uiPriority="49"/>
-    <w:lsdException w:name="Grid Table 5 Dark Accent 4" w:uiPriority="50"/>
-    <w:lsdException w:name="Grid Table 6 Colorful Accent 4" w:uiPriority="51"/>
-    <w:lsdException w:name="Grid Table 7 Colorful Accent 4" w:uiPriority="52"/>
-    <w:lsdException w:name="Grid Table 1 Light Accent 5" w:uiPriority="46"/>
-    <w:lsdException w:name="Grid Table 2 Accent 5" w:uiPriority="47"/>
-    <w:lsdException w:name="Grid Table 3 Accent 5" w:uiPriority="48"/>
-    <w:lsdException w:name="Grid Table 4 Accent 5" w:uiPriority="49"/>
-    <w:lsdException w:name="Grid Table 5 Dark Accent 5" w:uiPriority="50"/>
-    <w:lsdException w:name="Grid Table 6 Colorful Accent 5" w:uiPriority="51"/>
-    <w:lsdException w:name="Grid Table 7 Colorful Accent 5" w:uiPriority="52"/>
-    <w:lsdException w:name="Grid Table 1 Light Accent 6" w:uiPriority="46"/>
-    <w:lsdException w:name="Grid Table 2 Accent 6" w:uiPriority="47"/>
-    <w:lsdException w:name="Grid Table 3 Accent 6" w:uiPriority="48"/>
-    <w:lsdException w:name="Grid Table 4 Accent 6" w:uiPriority="49"/>
-    <w:lsdException w:name="Grid Table 5 Dark Accent 6" w:uiPriority="50"/>
-    <w:lsdException w:name="Grid Table 6 Colorful Accent 6" w:uiPriority="51"/>
-    <w:lsdException w:name="Grid Table 7 Colorful Accent 6" w:uiPriority="52"/>
-    <w:lsdException w:name="List Table 1 Light" w:uiPriority="46"/>
-    <w:lsdException w:name="List Table 2" w:uiPriority="47"/>
-    <w:lsdException w:name="List Table 3" w:uiPriority="48"/>
-    <w:lsdException w:name="List Table 4" w:uiPriority="49"/>
-    <w:lsdException w:name="List Table 5 Dark" w:uiPriority="50"/>
-    <w:lsdException w:name="List Table 6 Colorful" w:uiPriority="51"/>
-    <w:lsdException w:name="List Table 7 Colorful" w:uiPriority="52"/>
-    <w:lsdException w:name="List Table 1 Light Accent 1" w:uiPriority="46"/>
-    <w:lsdException w:name="List Table 2 Accent 1" w:uiPriority="47"/>
-    <w:lsdException w:name="List Table 3 Accent 1" w:uiPriority="48"/>
-    <w:lsdException w:name="List Table 4 Accent 1" w:uiPriority="49"/>
-    <w:lsdException w:name="List Table 5 Dark Accent 1" w:uiPriority="50"/>
-    <w:lsdException w:name="List Table 6 Colorful Accent 1" w:uiPriority="51"/>
-    <w:lsdException w:name="List Table 7 Colorful Accent 1" w:uiPriority="52"/>
-    <w:lsdException w:name="List Table 1 Light Accent 2" w:uiPriority="46"/>
-    <w:lsdException w:name="List Table 2 Accent 2" w:uiPriority="47"/>
-    <w:lsdException w:name="List Table 3 Accent 2" w:uiPriority="48"/>
-    <w:lsdException w:name="List Table 4 Accent 2" w:uiPriority="49"/>
-    <w:lsdException w:name="List Table 5 Dark Accent 2" w:uiPriority="50"/>
-    <w:lsdException w:name="List Table 6 Colorful Accent 2" w:uiPriority="51"/>
-    <w:lsdException w:name="List Table 7 Colorful Accent 2" w:uiPriority="52"/>
-    <w:lsdException w:name="List Table 1 Light Accent 3" w:uiPriority="46"/>
-    <w:lsdException w:name="List Table 2 Accent 3" w:uiPriority="47"/>
-    <w:lsdException w:name="List Table 3 Accent 3" w:uiPriority="48"/>
-    <w:lsdException w:name="List Table 4 Accent 3" w:uiPriority="49"/>
-    <w:lsdException w:name="List Table 5 Dark Accent 3" w:uiPriority="50"/>
-    <w:lsdException w:name="List Table 6 Colorful Accent 3" w:uiPriority="51"/>
-    <w:lsdException w:name="List Table 7 Colorful Accent 3" w:uiPriority="52"/>
-    <w:lsdException w:name="List Table 1 Light Accent 4" w:uiPriority="46"/>
-    <w:lsdException w:name="List Table 2 Accent 4" w:uiPriority="47"/>
-    <w:lsdException w:name="List Table 3 Accent 4" w:uiPriority="48"/>
-    <w:lsdException w:name="List Table 4 Accent 4" w:uiPriority="49"/>
-    <w:lsdException w:name="List Table 5 Dark Accent 4" w:uiPriority="50"/>
-    <w:lsdException w:name="List Table 6 Colorful Accent 4" w:uiPriority="51"/>
-    <w:lsdException w:name="List Table 7 Colorful Accent 4" w:uiPriority="52"/>
-    <w:lsdException w:name="List Table 1 Light Accent 5" w:uiPriority="46"/>
-    <w:lsdException w:name="List Table 2 Accent 5" w:uiPriority="47"/>
-    <w:lsdException w:name="List Table 3 Accent 5" w:uiPriority="48"/>
-    <w:lsdException w:name="List Table 4 Accent 5" w:uiPriority="49"/>
-    <w:lsdException w:name="List Table 5 Dark Accent 5" w:uiPriority="50"/>
-    <w:lsdException w:name="List Table 6 Colorful Accent 5" w:uiPriority="51"/>
-    <w:lsdException w:name="List Table 7 Colorful Accent 5" w:uiPriority="52"/>
-    <w:lsdException w:name="List Table 1 Light Accent 6" w:uiPriority="46"/>
-    <w:lsdException w:name="List Table 2 Accent 6" w:uiPriority="47"/>
-    <w:lsdException w:name="List Table 3 Accent 6" w:uiPriority="48"/>
-    <w:lsdException w:name="List Table 4 Accent 6" w:uiPriority="49"/>
-    <w:lsdException w:name="List Table 5 Dark Accent 6" w:uiPriority="50"/>
-    <w:lsdException w:name="List Table 6 Colorful Accent 6" w:uiPriority="51"/>
-    <w:lsdException w:name="List Table 7 Colorful Accent 6" w:uiPriority="52"/>
-    <w:lsdException w:name="Mention" w:semiHidden="1" w:unhideWhenUsed="1"/>
-    <w:lsdException w:name="Smart Hyperlink" w:semiHidden="1" w:unhideWhenUsed="1"/>
-    <w:lsdException w:name="Hashtag" w:semiHidden="1" w:unhideWhenUsed="1"/>
-    <w:lsdException w:name="Unresolved Mention" w:semiHidden="1" w:unhideWhenUsed="1"/>
-  </w:latentStyles>
-  <w:style w:type="paragraph" w:default="1" w:styleId="Standard">
-    <w:name w:val="Normal"/>
-    <w:qFormat/>
-  </w:style>
-  <w:style w:type="character" w:default="1" w:styleId="Absatz-Standardschriftart">
-    <w:name w:val="Default Paragraph Font"/>
-    <w:uiPriority w:val="1"/>
-    <w:semiHidden/>
-    <w:unhideWhenUsed/>
-  </w:style>
-  <w:style w:type="table" w:default="1" w:styleId="NormaleTabelle">
-    <w:name w:val="Normal Table"/>
-    <w:uiPriority w:val="99"/>
-    <w:semiHidden/>
-    <w:unhideWhenUsed/>
-    <w:tblPr>
-      <w:tblInd w:w="0" w:type="dxa"/>
-      <w:tblCellMar>
-        <w:top w:w="0" w:type="dxa"/>
-        <w:left w:w="108" w:type="dxa"/>
-        <w:bottom w:w="0" w:type="dxa"/>
-        <w:right w:w="108" w:type="dxa"/>
-      </w:tblCellMar>
-    </w:tblPr>
-  </w:style>
-  <w:style w:type="numbering" w:default="1" w:styleId="KeineListe">
-    <w:name w:val="No List"/>
-    <w:uiPriority w:val="99"/>
-    <w:semiHidden/>
-    <w:unhideWhenUsed/>
-  </w:style>
-  <w:style w:type="paragraph" w:customStyle="1" w:styleId="97B7CCFA9B8AAE478EA175BB093B86FE">
-    <w:name w:val="97B7CCFA9B8AAE478EA175BB093B86FE"/>
-    <w:rsid w:val="00FB2F8C"/>
-  </w:style>
-  <w:style w:type="paragraph" w:customStyle="1" w:styleId="C37A0097F8500C4ABB529BC9248B3DFC">
-    <w:name w:val="C37A0097F8500C4ABB529BC9248B3DFC"/>
-    <w:rsid w:val="00FB2F8C"/>
-  </w:style>
-  <w:style w:type="paragraph" w:customStyle="1" w:styleId="19C09C78E7006C40BA3C24E44F5A73EF">
-    <w:name w:val="19C09C78E7006C40BA3C24E44F5A73EF"/>
-    <w:rsid w:val="00FB2F8C"/>
-  </w:style>
-  <w:style w:type="paragraph" w:customStyle="1" w:styleId="F886755E351EF14A945CD2C6E1E34B41">
-    <w:name w:val="F886755E351EF14A945CD2C6E1E34B41"/>
-    <w:rsid w:val="00FB2F8C"/>
-  </w:style>
-  <w:style w:type="paragraph" w:customStyle="1" w:styleId="808BFC5E1FE29441B2C267D0DC613F3B">
-    <w:name w:val="808BFC5E1FE29441B2C267D0DC613F3B"/>
-    <w:rsid w:val="00FB2F8C"/>
-  </w:style>
-  <w:style w:type="paragraph" w:customStyle="1" w:styleId="DDF4C31AD7721F4D83F2EFDA66815348">
-    <w:name w:val="DDF4C31AD7721F4D83F2EFDA66815348"/>
-    <w:rsid w:val="00FB2F8C"/>
-  </w:style>
-</w:styles>
-</file>
-
-<file path=word/glossary/webSettings.xml><?xml version="1.0" encoding="utf-8"?>
-<w:webSettings xmlns:mc="http://schemas.openxmlformats.org/markup-compatibility/2006" xmlns:r="http://schemas.openxmlformats.org/officeDocument/2006/relationships" xmlns:w="http://schemas.openxmlformats.org/wordprocessingml/2006/main" xmlns:w14="http://schemas.microsoft.com/office/word/2010/wordml" xmlns:w15="http://schemas.microsoft.com/office/word/2012/wordml" xmlns:w16cid="http://schemas.microsoft.com/office/word/2016/wordml/cid" xmlns:w16se="http://schemas.microsoft.com/office/word/2015/wordml/symex" mc:Ignorable="w14 w15 w16se w16cid">
-  <w:optimizeForBrowser/>
-  <w:allowPNG/>
-</w:webSettings>
 </file>
 
 <file path=word/theme/theme1.xml><?xml version="1.0" encoding="utf-8"?>
@@ -2664,7 +1943,7 @@
 </file>
 
 <file path=customXml/itemProps1.xml><?xml version="1.0" encoding="utf-8"?>
-<ds:datastoreItem xmlns:ds="http://schemas.openxmlformats.org/officeDocument/2006/customXml" ds:itemID="{010928D6-41FF-F14D-9090-C8FC7DB9912F}">
+<ds:datastoreItem xmlns:ds="http://schemas.openxmlformats.org/officeDocument/2006/customXml" ds:itemID="{089B8E12-EB21-D445-9DB3-49C22F6FD8AA}">
   <ds:schemaRefs>
     <ds:schemaRef ds:uri="http://schemas.openxmlformats.org/officeDocument/2006/bibliography"/>
   </ds:schemaRefs>

</xml_diff>

<commit_message>
Dokumentation um IR-Sensor ergaenzt.
</commit_message>
<xml_diff>
--- a/doc/Raspberry Pi Sailboat Dokumentation.docx
+++ b/doc/Raspberry Pi Sailboat Dokumentation.docx
@@ -417,6 +417,151 @@
       <w:r>
         <w:t>Wenn das Skript «startboat.py» zum Starten des gesamten Programms aufgerufen wird, werden sofort die 4 Hauptprozesse parallel gestartet: Co-Pilot, N ….</w:t>
       </w:r>
+    </w:p>
+    <w:p>
+      <w:pPr>
+        <w:pStyle w:val="berschrift2"/>
+      </w:pPr>
+      <w:r>
+        <w:t>Sensoren</w:t>
+      </w:r>
+      <w:bookmarkEnd w:id="0"/>
+    </w:p>
+    <w:p>
+      <w:pPr>
+        <w:pStyle w:val="berschrift3"/>
+      </w:pPr>
+      <w:r>
+        <w:t>Abstandsensor</w:t>
+      </w:r>
+    </w:p>
+    <w:p>
+      <w:r>
+        <w:t>Zur Kollisionsvermeidung wird ein IR-Sensor am Schiffsbug installiert. Der Sensor (Sharp GP2Y0A710K0F) erkennt Distanzen zwischen 100 und 550 cm.</w:t>
+      </w:r>
+    </w:p>
+    <w:p>
+      <w:pPr>
+        <w:pStyle w:val="eingerckt"/>
+      </w:pPr>
+      <w:r>
+        <w:t>Anschluss:</w:t>
+      </w:r>
+    </w:p>
+    <w:p>
+      <w:pPr>
+        <w:pStyle w:val="eingerckt"/>
+      </w:pPr>
+      <w:r>
+        <w:t>! Die roten Kabel werden verdrillt (Versorgungsspannung).</w:t>
+      </w:r>
+    </w:p>
+    <w:p>
+      <w:pPr>
+        <w:pStyle w:val="eingerckt"/>
+      </w:pPr>
+      <w:r>
+        <w:t>! Die schwarzen Kabel ebenfalls (Ground).</w:t>
+      </w:r>
+    </w:p>
+    <w:p>
+      <w:pPr>
+        <w:pStyle w:val="eingerckt"/>
+      </w:pPr>
+      <w:r>
+        <w:t>Die roten Kabel werden mit 5V Spannung versorgt.</w:t>
+      </w:r>
+    </w:p>
+    <w:p>
+      <w:pPr>
+        <w:pStyle w:val="eingerckt"/>
+      </w:pPr>
+      <w:r>
+        <w:t>Das weisse Kabel gibt den gemessenen Abstand in analoger Spannung zurück (0-5V) und wird deshalb an den AD-Wandler MCP3008 angeschlossen, auf Kanal 1.</w:t>
+      </w:r>
+    </w:p>
+    <w:p>
+      <w:pPr>
+        <w:spacing w:line="240" w:lineRule="auto"/>
+        <w:jc w:val="left"/>
+        <w:rPr>
+          <w:rFonts w:eastAsia="Times New Roman" w:cs="Times New Roman"/>
+          <w:lang w:eastAsia="de-DE"/>
+        </w:rPr>
+      </w:pPr>
+      <w:r>
+        <w:t>Da der Sensor kurzzeitig hohe Ströme benötigt, muss ein Kondensator (mind. 10</w:t>
+      </w:r>
+      <w:r>
+        <w:rPr>
+          <w:rFonts w:ascii="Arial" w:hAnsi="Arial" w:cs="Arial"/>
+          <w:color w:val="222222"/>
+          <w:shd w:val="clear" w:color="auto" w:fill="FFFFFF"/>
+        </w:rPr>
+        <w:t xml:space="preserve"> </w:t>
+      </w:r>
+      <w:r>
+        <w:rPr>
+          <w:rFonts w:eastAsia="Times New Roman" w:cs="Arial"/>
+          <w:color w:val="222222"/>
+          <w:shd w:val="clear" w:color="auto" w:fill="FFFFFF"/>
+          <w:lang w:eastAsia="de-DE"/>
+        </w:rPr>
+        <w:t>µ</w:t>
+      </w:r>
+      <w:r>
+        <w:rPr>
+          <w:rFonts w:ascii="Times New Roman" w:eastAsia="Times New Roman" w:hAnsi="Times New Roman" w:cs="Times New Roman"/>
+          <w:lang w:eastAsia="de-DE"/>
+        </w:rPr>
+        <w:t>F)</w:t>
+      </w:r>
+      <w:r>
+        <w:t xml:space="preserve"> mitangeschlossen werden. Dieser wird parallel zum Sensor geschalten und mit einem Vorwiderstand versehen (in unserem </w:t>
+      </w:r>
+      <w:r>
+        <w:t>Fall 220</w:t>
+      </w:r>
+      <w:r>
+        <w:rPr>
+          <w:rFonts w:eastAsia="Times New Roman" w:cs="Arial"/>
+          <w:color w:val="222222"/>
+          <w:shd w:val="clear" w:color="auto" w:fill="FFFFFF"/>
+          <w:lang w:eastAsia="de-DE"/>
+        </w:rPr>
+        <w:t>Ω</w:t>
+      </w:r>
+      <w:r>
+        <w:rPr>
+          <w:rFonts w:eastAsia="Times New Roman" w:cs="Times New Roman"/>
+          <w:lang w:eastAsia="de-DE"/>
+        </w:rPr>
+        <w:t>)</w:t>
+      </w:r>
+      <w:r>
+        <w:rPr>
+          <w:rFonts w:eastAsia="Times New Roman" w:cs="Times New Roman"/>
+          <w:lang w:eastAsia="de-DE"/>
+        </w:rPr>
+        <w:t>. Dies ist nötig, weil der Kondensator ganz entladen widerstandsfrei ist.</w:t>
+      </w:r>
+    </w:p>
+    <w:p>
+      <w:pPr>
+        <w:spacing w:line="240" w:lineRule="auto"/>
+        <w:jc w:val="left"/>
+        <w:rPr>
+          <w:rFonts w:ascii="Times New Roman" w:eastAsia="Times New Roman" w:hAnsi="Times New Roman" w:cs="Times New Roman"/>
+          <w:lang w:eastAsia="de-DE"/>
+        </w:rPr>
+      </w:pPr>
+      <w:r>
+        <w:rPr>
+          <w:rFonts w:eastAsia="Times New Roman" w:cs="Times New Roman"/>
+          <w:lang w:eastAsia="de-DE"/>
+        </w:rPr>
+        <w:t>Im Skript wird dann der Wert des AD-Wandlers eingelesen und so umgewandelt, dass ein Wert zwischen 0 und 100 entsteht. Je näher Objekte sind, desto grösser ist dieser Wert. Die Werte sind nicht linear verteilt. Da das Boot sich aber nur an einem willkürlich gesetzten Grenzwert (Cutoff) orientiert, wird dies nicht weiter berücksichtigt oder berechnet.</w:t>
+      </w:r>
       <w:bookmarkStart w:id="1" w:name="_GoBack"/>
       <w:bookmarkEnd w:id="1"/>
     </w:p>
@@ -424,27 +569,17 @@
       <w:pPr>
         <w:pStyle w:val="berschrift2"/>
       </w:pPr>
-      <w:r>
-        <w:t>Sensoren</w:t>
-      </w:r>
-      <w:bookmarkEnd w:id="0"/>
+      <w:bookmarkStart w:id="2" w:name="_Toc513327960"/>
+      <w:r>
+        <w:t>Steuerung</w:t>
+      </w:r>
+      <w:bookmarkEnd w:id="2"/>
     </w:p>
     <w:p/>
     <w:p>
       <w:pPr>
         <w:pStyle w:val="berschrift2"/>
       </w:pPr>
-      <w:bookmarkStart w:id="2" w:name="_Toc513327960"/>
-      <w:r>
-        <w:t>Steuerung</w:t>
-      </w:r>
-      <w:bookmarkEnd w:id="2"/>
-    </w:p>
-    <w:p/>
-    <w:p>
-      <w:pPr>
-        <w:pStyle w:val="berschrift2"/>
-      </w:pPr>
       <w:bookmarkStart w:id="3" w:name="_Toc513327961"/>
       <w:r>
         <w:t>Navigation</w:t>
@@ -482,6 +617,7 @@
     </w:p>
     <w:p>
       <w:r>
+        <w:lastRenderedPageBreak/>
         <w:t>Weiter können noch virtuelle Bojen gesetzt werden. Diese sind überall dort notwendig, wo der Uferverlauf ein direktes Anfahren aller möglichen Zielpunkte verhindert, z. B. weil der See sehr verwinkelt ist. Die Bojen können dann als Zwischenstation angefahren werden, um von dort aus entweder den Zielpunkt oder davor noch eine weitere Boje anzufahren. Die Bojen werden wie die Hindernisse eingeleitet, einfach mit «Buoy»: «Buoy North:».</w:t>
       </w:r>
     </w:p>
@@ -525,11 +661,7 @@
         <w:t>»</w:t>
       </w:r>
       <w:r>
-        <w:t xml:space="preserve"> eingelesen. Dabei wird jedes Textfile in eine Instanz überführt. Die Instanz wird nach dem Textfile benannt, bzw. mit </w:t>
-      </w:r>
-      <w:r>
-        <w:lastRenderedPageBreak/>
-        <w:t>dem Dateinamen vor «.txt». Die Instanzen sind folgendermassen aufgebaut:</w:t>
+        <w:t xml:space="preserve"> eingelesen. Dabei wird jedes Textfile in eine Instanz überführt. Die Instanz wird nach dem Textfile benannt, bzw. mit dem Dateinamen vor «.txt». Die Instanzen sind folgendermassen aufgebaut:</w:t>
       </w:r>
     </w:p>
     <w:p>
@@ -1202,7 +1334,7 @@
   <w:style w:type="paragraph" w:default="1" w:styleId="Standard">
     <w:name w:val="Normal"/>
     <w:qFormat/>
-    <w:rsid w:val="009B7A83"/>
+    <w:rsid w:val="00D2655B"/>
     <w:pPr>
       <w:spacing w:line="288" w:lineRule="auto"/>
       <w:jc w:val="both"/>
@@ -1943,7 +2075,7 @@
 </file>
 
 <file path=customXml/itemProps1.xml><?xml version="1.0" encoding="utf-8"?>
-<ds:datastoreItem xmlns:ds="http://schemas.openxmlformats.org/officeDocument/2006/customXml" ds:itemID="{089B8E12-EB21-D445-9DB3-49C22F6FD8AA}">
+<ds:datastoreItem xmlns:ds="http://schemas.openxmlformats.org/officeDocument/2006/customXml" ds:itemID="{FFEE4812-EEAF-B546-95E1-42AEEB6759E8}">
   <ds:schemaRefs>
     <ds:schemaRef ds:uri="http://schemas.openxmlformats.org/officeDocument/2006/bibliography"/>
   </ds:schemaRefs>

</xml_diff>

<commit_message>
Dok um Servos ergänzt und Testroutine geloescht.
</commit_message>
<xml_diff>
--- a/doc/Raspberry Pi Sailboat Dokumentation.docx
+++ b/doc/Raspberry Pi Sailboat Dokumentation.docx
@@ -7,9 +7,19 @@
         <w:pStyle w:val="berschrift1"/>
         <w:jc w:val="left"/>
       </w:pPr>
-      <w:r>
-        <w:t>Raspberry Pi Sailboat</w:t>
-      </w:r>
+      <w:proofErr w:type="spellStart"/>
+      <w:r>
+        <w:t>Raspberry</w:t>
+      </w:r>
+      <w:proofErr w:type="spellEnd"/>
+      <w:r>
+        <w:t xml:space="preserve"> Pi </w:t>
+      </w:r>
+      <w:proofErr w:type="spellStart"/>
+      <w:r>
+        <w:t>Sailboat</w:t>
+      </w:r>
+      <w:proofErr w:type="spellEnd"/>
       <w:r>
         <w:br/>
         <w:t>Dokumentation</w:t>
@@ -41,13 +51,13 @@
       <w:r>
         <w:fldChar w:fldCharType="separate"/>
       </w:r>
-      <w:hyperlink w:anchor="_Toc513327959" w:history="1">
+      <w:hyperlink w:anchor="_Toc522961034" w:history="1">
         <w:r>
           <w:rPr>
             <w:rStyle w:val="Hyperlink"/>
             <w:noProof/>
           </w:rPr>
-          <w:t>Sensoren</w:t>
+          <w:t>Parallele Prozesse</w:t>
         </w:r>
         <w:r>
           <w:rPr>
@@ -68,7 +78,7 @@
             <w:noProof/>
             <w:webHidden/>
           </w:rPr>
-          <w:instrText xml:space="preserve"> PAGEREF _Toc513327959 \h </w:instrText>
+          <w:instrText xml:space="preserve"> PAGEREF _Toc522961034 \h </w:instrText>
         </w:r>
         <w:r>
           <w:rPr>
@@ -114,13 +124,13 @@
           <w:lang w:eastAsia="de-DE"/>
         </w:rPr>
       </w:pPr>
-      <w:hyperlink w:anchor="_Toc513327960" w:history="1">
+      <w:hyperlink w:anchor="_Toc522961035" w:history="1">
         <w:r>
           <w:rPr>
             <w:rStyle w:val="Hyperlink"/>
             <w:noProof/>
           </w:rPr>
-          <w:t>Steuerung</w:t>
+          <w:t>Sensoren</w:t>
         </w:r>
         <w:r>
           <w:rPr>
@@ -141,80 +151,7 @@
             <w:noProof/>
             <w:webHidden/>
           </w:rPr>
-          <w:instrText xml:space="preserve"> PAGEREF _Toc513327960 \h </w:instrText>
-        </w:r>
-        <w:r>
-          <w:rPr>
-            <w:noProof/>
-            <w:webHidden/>
-          </w:rPr>
-        </w:r>
-        <w:r>
-          <w:rPr>
-            <w:noProof/>
-            <w:webHidden/>
-          </w:rPr>
-          <w:fldChar w:fldCharType="separate"/>
-        </w:r>
-        <w:r>
-          <w:rPr>
-            <w:noProof/>
-            <w:webHidden/>
-          </w:rPr>
-          <w:t>2</w:t>
-        </w:r>
-        <w:r>
-          <w:rPr>
-            <w:noProof/>
-            <w:webHidden/>
-          </w:rPr>
-          <w:fldChar w:fldCharType="end"/>
-        </w:r>
-      </w:hyperlink>
-    </w:p>
-    <w:p>
-      <w:pPr>
-        <w:pStyle w:val="Verzeichnis1"/>
-        <w:tabs>
-          <w:tab w:val="right" w:pos="9056"/>
-        </w:tabs>
-        <w:rPr>
-          <w:rFonts w:asciiTheme="minorHAnsi" w:eastAsiaTheme="minorEastAsia" w:hAnsiTheme="minorHAnsi" w:cstheme="minorBidi"/>
-          <w:b w:val="0"/>
-          <w:bCs w:val="0"/>
-          <w:caps w:val="0"/>
-          <w:noProof/>
-          <w:lang w:eastAsia="de-DE"/>
-        </w:rPr>
-      </w:pPr>
-      <w:hyperlink w:anchor="_Toc513327961" w:history="1">
-        <w:r>
-          <w:rPr>
-            <w:rStyle w:val="Hyperlink"/>
-            <w:noProof/>
-          </w:rPr>
-          <w:t>Navigation</w:t>
-        </w:r>
-        <w:r>
-          <w:rPr>
-            <w:noProof/>
-            <w:webHidden/>
-          </w:rPr>
-          <w:tab/>
-        </w:r>
-        <w:r>
-          <w:rPr>
-            <w:noProof/>
-            <w:webHidden/>
-          </w:rPr>
-          <w:fldChar w:fldCharType="begin"/>
-        </w:r>
-        <w:r>
-          <w:rPr>
-            <w:noProof/>
-            <w:webHidden/>
-          </w:rPr>
-          <w:instrText xml:space="preserve"> PAGEREF _Toc513327961 \h </w:instrText>
+          <w:instrText xml:space="preserve"> PAGEREF _Toc522961035 \h </w:instrText>
         </w:r>
         <w:r>
           <w:rPr>
@@ -261,13 +198,13 @@
           <w:lang w:eastAsia="de-DE"/>
         </w:rPr>
       </w:pPr>
-      <w:hyperlink w:anchor="_Toc513327962" w:history="1">
+      <w:hyperlink w:anchor="_Toc522961036" w:history="1">
         <w:r>
           <w:rPr>
             <w:rStyle w:val="Hyperlink"/>
             <w:noProof/>
           </w:rPr>
-          <w:t>Seekarten</w:t>
+          <w:t>Abstandsensor</w:t>
         </w:r>
         <w:r>
           <w:rPr>
@@ -288,7 +225,80 @@
             <w:noProof/>
             <w:webHidden/>
           </w:rPr>
-          <w:instrText xml:space="preserve"> PAGEREF _Toc513327962 \h </w:instrText>
+          <w:instrText xml:space="preserve"> PAGEREF _Toc522961036 \h </w:instrText>
+        </w:r>
+        <w:r>
+          <w:rPr>
+            <w:noProof/>
+            <w:webHidden/>
+          </w:rPr>
+        </w:r>
+        <w:r>
+          <w:rPr>
+            <w:noProof/>
+            <w:webHidden/>
+          </w:rPr>
+          <w:fldChar w:fldCharType="separate"/>
+        </w:r>
+        <w:r>
+          <w:rPr>
+            <w:noProof/>
+            <w:webHidden/>
+          </w:rPr>
+          <w:t>2</w:t>
+        </w:r>
+        <w:r>
+          <w:rPr>
+            <w:noProof/>
+            <w:webHidden/>
+          </w:rPr>
+          <w:fldChar w:fldCharType="end"/>
+        </w:r>
+      </w:hyperlink>
+    </w:p>
+    <w:p>
+      <w:pPr>
+        <w:pStyle w:val="Verzeichnis1"/>
+        <w:tabs>
+          <w:tab w:val="right" w:pos="9056"/>
+        </w:tabs>
+        <w:rPr>
+          <w:rFonts w:asciiTheme="minorHAnsi" w:eastAsiaTheme="minorEastAsia" w:hAnsiTheme="minorHAnsi" w:cstheme="minorBidi"/>
+          <w:b w:val="0"/>
+          <w:bCs w:val="0"/>
+          <w:caps w:val="0"/>
+          <w:noProof/>
+          <w:lang w:eastAsia="de-DE"/>
+        </w:rPr>
+      </w:pPr>
+      <w:hyperlink w:anchor="_Toc522961037" w:history="1">
+        <w:r>
+          <w:rPr>
+            <w:rStyle w:val="Hyperlink"/>
+            <w:noProof/>
+          </w:rPr>
+          <w:t>Steuerung</w:t>
+        </w:r>
+        <w:r>
+          <w:rPr>
+            <w:noProof/>
+            <w:webHidden/>
+          </w:rPr>
+          <w:tab/>
+        </w:r>
+        <w:r>
+          <w:rPr>
+            <w:noProof/>
+            <w:webHidden/>
+          </w:rPr>
+          <w:fldChar w:fldCharType="begin"/>
+        </w:r>
+        <w:r>
+          <w:rPr>
+            <w:noProof/>
+            <w:webHidden/>
+          </w:rPr>
+          <w:instrText xml:space="preserve"> PAGEREF _Toc522961037 \h </w:instrText>
         </w:r>
         <w:r>
           <w:rPr>
@@ -335,12 +345,381 @@
           <w:lang w:eastAsia="de-DE"/>
         </w:rPr>
       </w:pPr>
-      <w:hyperlink w:anchor="_Toc513327963" w:history="1">
+      <w:hyperlink w:anchor="_Toc522961038" w:history="1">
         <w:r>
           <w:rPr>
             <w:rStyle w:val="Hyperlink"/>
             <w:noProof/>
           </w:rPr>
+          <w:t>Ansteuerung Segel-Servo</w:t>
+        </w:r>
+        <w:r>
+          <w:rPr>
+            <w:noProof/>
+            <w:webHidden/>
+          </w:rPr>
+          <w:tab/>
+        </w:r>
+        <w:r>
+          <w:rPr>
+            <w:noProof/>
+            <w:webHidden/>
+          </w:rPr>
+          <w:fldChar w:fldCharType="begin"/>
+        </w:r>
+        <w:r>
+          <w:rPr>
+            <w:noProof/>
+            <w:webHidden/>
+          </w:rPr>
+          <w:instrText xml:space="preserve"> PAGEREF _Toc522961038 \h </w:instrText>
+        </w:r>
+        <w:r>
+          <w:rPr>
+            <w:noProof/>
+            <w:webHidden/>
+          </w:rPr>
+        </w:r>
+        <w:r>
+          <w:rPr>
+            <w:noProof/>
+            <w:webHidden/>
+          </w:rPr>
+          <w:fldChar w:fldCharType="separate"/>
+        </w:r>
+        <w:r>
+          <w:rPr>
+            <w:noProof/>
+            <w:webHidden/>
+          </w:rPr>
+          <w:t>2</w:t>
+        </w:r>
+        <w:r>
+          <w:rPr>
+            <w:noProof/>
+            <w:webHidden/>
+          </w:rPr>
+          <w:fldChar w:fldCharType="end"/>
+        </w:r>
+      </w:hyperlink>
+    </w:p>
+    <w:p>
+      <w:pPr>
+        <w:pStyle w:val="Verzeichnis2"/>
+        <w:tabs>
+          <w:tab w:val="right" w:pos="9056"/>
+        </w:tabs>
+        <w:rPr>
+          <w:rFonts w:asciiTheme="minorHAnsi" w:eastAsiaTheme="minorEastAsia" w:hAnsiTheme="minorHAnsi" w:cstheme="minorBidi"/>
+          <w:b w:val="0"/>
+          <w:bCs w:val="0"/>
+          <w:noProof/>
+          <w:sz w:val="24"/>
+          <w:szCs w:val="24"/>
+          <w:lang w:eastAsia="de-DE"/>
+        </w:rPr>
+      </w:pPr>
+      <w:hyperlink w:anchor="_Toc522961039" w:history="1">
+        <w:r>
+          <w:rPr>
+            <w:rStyle w:val="Hyperlink"/>
+            <w:noProof/>
+          </w:rPr>
+          <w:t>Einstellung des Segel-Winkels</w:t>
+        </w:r>
+        <w:r>
+          <w:rPr>
+            <w:noProof/>
+            <w:webHidden/>
+          </w:rPr>
+          <w:tab/>
+        </w:r>
+        <w:r>
+          <w:rPr>
+            <w:noProof/>
+            <w:webHidden/>
+          </w:rPr>
+          <w:fldChar w:fldCharType="begin"/>
+        </w:r>
+        <w:r>
+          <w:rPr>
+            <w:noProof/>
+            <w:webHidden/>
+          </w:rPr>
+          <w:instrText xml:space="preserve"> PAGEREF _Toc522961039 \h </w:instrText>
+        </w:r>
+        <w:r>
+          <w:rPr>
+            <w:noProof/>
+            <w:webHidden/>
+          </w:rPr>
+        </w:r>
+        <w:r>
+          <w:rPr>
+            <w:noProof/>
+            <w:webHidden/>
+          </w:rPr>
+          <w:fldChar w:fldCharType="separate"/>
+        </w:r>
+        <w:r>
+          <w:rPr>
+            <w:noProof/>
+            <w:webHidden/>
+          </w:rPr>
+          <w:t>3</w:t>
+        </w:r>
+        <w:r>
+          <w:rPr>
+            <w:noProof/>
+            <w:webHidden/>
+          </w:rPr>
+          <w:fldChar w:fldCharType="end"/>
+        </w:r>
+      </w:hyperlink>
+    </w:p>
+    <w:p>
+      <w:pPr>
+        <w:pStyle w:val="Verzeichnis2"/>
+        <w:tabs>
+          <w:tab w:val="right" w:pos="9056"/>
+        </w:tabs>
+        <w:rPr>
+          <w:rFonts w:asciiTheme="minorHAnsi" w:eastAsiaTheme="minorEastAsia" w:hAnsiTheme="minorHAnsi" w:cstheme="minorBidi"/>
+          <w:b w:val="0"/>
+          <w:bCs w:val="0"/>
+          <w:noProof/>
+          <w:sz w:val="24"/>
+          <w:szCs w:val="24"/>
+          <w:lang w:eastAsia="de-DE"/>
+        </w:rPr>
+      </w:pPr>
+      <w:hyperlink w:anchor="_Toc522961040" w:history="1">
+        <w:r>
+          <w:rPr>
+            <w:rStyle w:val="Hyperlink"/>
+            <w:noProof/>
+          </w:rPr>
+          <w:t>Ruder-Servo</w:t>
+        </w:r>
+        <w:r>
+          <w:rPr>
+            <w:noProof/>
+            <w:webHidden/>
+          </w:rPr>
+          <w:tab/>
+        </w:r>
+        <w:r>
+          <w:rPr>
+            <w:noProof/>
+            <w:webHidden/>
+          </w:rPr>
+          <w:fldChar w:fldCharType="begin"/>
+        </w:r>
+        <w:r>
+          <w:rPr>
+            <w:noProof/>
+            <w:webHidden/>
+          </w:rPr>
+          <w:instrText xml:space="preserve"> PAGEREF _Toc522961040 \h </w:instrText>
+        </w:r>
+        <w:r>
+          <w:rPr>
+            <w:noProof/>
+            <w:webHidden/>
+          </w:rPr>
+        </w:r>
+        <w:r>
+          <w:rPr>
+            <w:noProof/>
+            <w:webHidden/>
+          </w:rPr>
+          <w:fldChar w:fldCharType="separate"/>
+        </w:r>
+        <w:r>
+          <w:rPr>
+            <w:noProof/>
+            <w:webHidden/>
+          </w:rPr>
+          <w:t>3</w:t>
+        </w:r>
+        <w:r>
+          <w:rPr>
+            <w:noProof/>
+            <w:webHidden/>
+          </w:rPr>
+          <w:fldChar w:fldCharType="end"/>
+        </w:r>
+      </w:hyperlink>
+    </w:p>
+    <w:p>
+      <w:pPr>
+        <w:pStyle w:val="Verzeichnis1"/>
+        <w:tabs>
+          <w:tab w:val="right" w:pos="9056"/>
+        </w:tabs>
+        <w:rPr>
+          <w:rFonts w:asciiTheme="minorHAnsi" w:eastAsiaTheme="minorEastAsia" w:hAnsiTheme="minorHAnsi" w:cstheme="minorBidi"/>
+          <w:b w:val="0"/>
+          <w:bCs w:val="0"/>
+          <w:caps w:val="0"/>
+          <w:noProof/>
+          <w:lang w:eastAsia="de-DE"/>
+        </w:rPr>
+      </w:pPr>
+      <w:hyperlink w:anchor="_Toc522961041" w:history="1">
+        <w:r>
+          <w:rPr>
+            <w:rStyle w:val="Hyperlink"/>
+            <w:noProof/>
+          </w:rPr>
+          <w:t>Navigation</w:t>
+        </w:r>
+        <w:r>
+          <w:rPr>
+            <w:noProof/>
+            <w:webHidden/>
+          </w:rPr>
+          <w:tab/>
+        </w:r>
+        <w:r>
+          <w:rPr>
+            <w:noProof/>
+            <w:webHidden/>
+          </w:rPr>
+          <w:fldChar w:fldCharType="begin"/>
+        </w:r>
+        <w:r>
+          <w:rPr>
+            <w:noProof/>
+            <w:webHidden/>
+          </w:rPr>
+          <w:instrText xml:space="preserve"> PAGEREF _Toc522961041 \h </w:instrText>
+        </w:r>
+        <w:r>
+          <w:rPr>
+            <w:noProof/>
+            <w:webHidden/>
+          </w:rPr>
+        </w:r>
+        <w:r>
+          <w:rPr>
+            <w:noProof/>
+            <w:webHidden/>
+          </w:rPr>
+          <w:fldChar w:fldCharType="separate"/>
+        </w:r>
+        <w:r>
+          <w:rPr>
+            <w:noProof/>
+            <w:webHidden/>
+          </w:rPr>
+          <w:t>3</w:t>
+        </w:r>
+        <w:r>
+          <w:rPr>
+            <w:noProof/>
+            <w:webHidden/>
+          </w:rPr>
+          <w:fldChar w:fldCharType="end"/>
+        </w:r>
+      </w:hyperlink>
+    </w:p>
+    <w:p>
+      <w:pPr>
+        <w:pStyle w:val="Verzeichnis2"/>
+        <w:tabs>
+          <w:tab w:val="right" w:pos="9056"/>
+        </w:tabs>
+        <w:rPr>
+          <w:rFonts w:asciiTheme="minorHAnsi" w:eastAsiaTheme="minorEastAsia" w:hAnsiTheme="minorHAnsi" w:cstheme="minorBidi"/>
+          <w:b w:val="0"/>
+          <w:bCs w:val="0"/>
+          <w:noProof/>
+          <w:sz w:val="24"/>
+          <w:szCs w:val="24"/>
+          <w:lang w:eastAsia="de-DE"/>
+        </w:rPr>
+      </w:pPr>
+      <w:hyperlink w:anchor="_Toc522961042" w:history="1">
+        <w:r>
+          <w:rPr>
+            <w:rStyle w:val="Hyperlink"/>
+            <w:noProof/>
+          </w:rPr>
+          <w:t>Seekarten</w:t>
+        </w:r>
+        <w:r>
+          <w:rPr>
+            <w:noProof/>
+            <w:webHidden/>
+          </w:rPr>
+          <w:tab/>
+        </w:r>
+        <w:r>
+          <w:rPr>
+            <w:noProof/>
+            <w:webHidden/>
+          </w:rPr>
+          <w:fldChar w:fldCharType="begin"/>
+        </w:r>
+        <w:r>
+          <w:rPr>
+            <w:noProof/>
+            <w:webHidden/>
+          </w:rPr>
+          <w:instrText xml:space="preserve"> PAGEREF _Toc522961042 \h </w:instrText>
+        </w:r>
+        <w:r>
+          <w:rPr>
+            <w:noProof/>
+            <w:webHidden/>
+          </w:rPr>
+        </w:r>
+        <w:r>
+          <w:rPr>
+            <w:noProof/>
+            <w:webHidden/>
+          </w:rPr>
+          <w:fldChar w:fldCharType="separate"/>
+        </w:r>
+        <w:r>
+          <w:rPr>
+            <w:noProof/>
+            <w:webHidden/>
+          </w:rPr>
+          <w:t>3</w:t>
+        </w:r>
+        <w:r>
+          <w:rPr>
+            <w:noProof/>
+            <w:webHidden/>
+          </w:rPr>
+          <w:fldChar w:fldCharType="end"/>
+        </w:r>
+      </w:hyperlink>
+    </w:p>
+    <w:p>
+      <w:pPr>
+        <w:pStyle w:val="Verzeichnis2"/>
+        <w:tabs>
+          <w:tab w:val="right" w:pos="9056"/>
+        </w:tabs>
+        <w:rPr>
+          <w:rFonts w:asciiTheme="minorHAnsi" w:eastAsiaTheme="minorEastAsia" w:hAnsiTheme="minorHAnsi" w:cstheme="minorBidi"/>
+          <w:b w:val="0"/>
+          <w:bCs w:val="0"/>
+          <w:noProof/>
+          <w:sz w:val="24"/>
+          <w:szCs w:val="24"/>
+          <w:lang w:eastAsia="de-DE"/>
+        </w:rPr>
+      </w:pPr>
+      <w:hyperlink w:anchor="_Toc522961043" w:history="1">
+        <w:r>
+          <w:rPr>
+            <w:rStyle w:val="Hyperlink"/>
+            <w:noProof/>
+          </w:rPr>
           <w:t>Eingelesene Seekarten als Instanzen</w:t>
         </w:r>
         <w:r>
@@ -362,7 +741,7 @@
             <w:noProof/>
             <w:webHidden/>
           </w:rPr>
-          <w:instrText xml:space="preserve"> PAGEREF _Toc513327963 \h </w:instrText>
+          <w:instrText xml:space="preserve"> PAGEREF _Toc522961043 \h </w:instrText>
         </w:r>
         <w:r>
           <w:rPr>
@@ -382,7 +761,7 @@
             <w:noProof/>
             <w:webHidden/>
           </w:rPr>
-          <w:t>2</w:t>
+          <w:t>4</w:t>
         </w:r>
         <w:r>
           <w:rPr>
@@ -407,11 +786,12 @@
       <w:pPr>
         <w:pStyle w:val="berschrift2"/>
       </w:pPr>
-      <w:bookmarkStart w:id="0" w:name="_Toc513327959"/>
+      <w:bookmarkStart w:id="0" w:name="_Toc522961034"/>
       <w:r>
         <w:lastRenderedPageBreak/>
         <w:t>Parallele Prozesse</w:t>
       </w:r>
+      <w:bookmarkEnd w:id="0"/>
     </w:p>
     <w:p>
       <w:r>
@@ -422,18 +802,21 @@
       <w:pPr>
         <w:pStyle w:val="berschrift2"/>
       </w:pPr>
+      <w:bookmarkStart w:id="1" w:name="_Toc522961035"/>
       <w:r>
         <w:t>Sensoren</w:t>
       </w:r>
-      <w:bookmarkEnd w:id="0"/>
+      <w:bookmarkEnd w:id="1"/>
     </w:p>
     <w:p>
       <w:pPr>
         <w:pStyle w:val="berschrift3"/>
       </w:pPr>
+      <w:bookmarkStart w:id="2" w:name="_Toc522961036"/>
       <w:r>
         <w:t>Abstandsensor</w:t>
       </w:r>
+      <w:bookmarkEnd w:id="2"/>
     </w:p>
     <w:p>
       <w:r>
@@ -461,7 +844,15 @@
         <w:pStyle w:val="eingerckt"/>
       </w:pPr>
       <w:r>
-        <w:t>! Die schwarzen Kabel ebenfalls (Ground).</w:t>
+        <w:t>! Die schwarzen Kabel ebenfalls (</w:t>
+      </w:r>
+      <w:proofErr w:type="spellStart"/>
+      <w:r>
+        <w:t>Ground</w:t>
+      </w:r>
+      <w:proofErr w:type="spellEnd"/>
+      <w:r>
+        <w:t>).</w:t>
       </w:r>
     </w:p>
     <w:p>
@@ -481,144 +872,368 @@
       </w:r>
     </w:p>
     <w:p>
-      <w:pPr>
-        <w:spacing w:line="240" w:lineRule="auto"/>
-        <w:jc w:val="left"/>
+      <w:r>
+        <w:t>Da der Sensor kurzzeitig hohe Ströme benötigt, muss ein Kondensator (mind. 10</w:t>
+      </w:r>
+      <w:r>
+        <w:t xml:space="preserve"> µF)</w:t>
+      </w:r>
+      <w:r>
+        <w:t xml:space="preserve"> mitangeschlossen werden. Dieser wird parallel zum Sensor geschalten und mit einem Vorwiderstand versehen (in unserem </w:t>
+      </w:r>
+      <w:r>
+        <w:t>Fall 220</w:t>
+      </w:r>
+      <w:r>
+        <w:t>Ω)</w:t>
+      </w:r>
+      <w:r>
+        <w:t>. Dies ist nötig, weil der Kondensator ganz entladen widerstandsfrei ist.</w:t>
+      </w:r>
+    </w:p>
+    <w:p>
+      <w:r>
+        <w:t>Im Skript wird dann der Wert des AD-Wandlers eingelesen und so umgewandelt, dass ein Wert zwischen 0 und 100 entsteht. Je näher Objekte sind, desto grösser ist dieser Wert. Die Werte sind nicht linear verteilt. Da das Boot sich aber nur an einem willkürlich gesetzten Grenzwert (</w:t>
+      </w:r>
+      <w:proofErr w:type="spellStart"/>
+      <w:r>
+        <w:t>Cutoff</w:t>
+      </w:r>
+      <w:proofErr w:type="spellEnd"/>
+      <w:r>
+        <w:t>) orientiert, wird dies nicht weiter berücksichtigt oder berechnet.</w:t>
+      </w:r>
+    </w:p>
+    <w:p>
+      <w:pPr>
+        <w:pStyle w:val="berschrift2"/>
+      </w:pPr>
+      <w:bookmarkStart w:id="3" w:name="_Toc522961037"/>
+      <w:r>
+        <w:t>Steuerung</w:t>
+      </w:r>
+      <w:bookmarkEnd w:id="3"/>
+    </w:p>
+    <w:p>
+      <w:pPr>
+        <w:pStyle w:val="berschrift3"/>
+      </w:pPr>
+      <w:bookmarkStart w:id="4" w:name="_Toc522961038"/>
+      <w:r>
+        <w:t xml:space="preserve">Ansteuerung </w:t>
+      </w:r>
+      <w:r>
+        <w:t>Segel</w:t>
+      </w:r>
+      <w:r>
+        <w:t>-</w:t>
+      </w:r>
+      <w:proofErr w:type="spellStart"/>
+      <w:r>
+        <w:t>Servo</w:t>
+      </w:r>
+      <w:bookmarkEnd w:id="4"/>
+      <w:proofErr w:type="spellEnd"/>
+    </w:p>
+    <w:p>
+      <w:r>
+        <w:t xml:space="preserve">Der </w:t>
+      </w:r>
+      <w:proofErr w:type="spellStart"/>
+      <w:r>
+        <w:t>Segelservo</w:t>
+      </w:r>
+      <w:proofErr w:type="spellEnd"/>
+      <w:r>
+        <w:t xml:space="preserve"> dreht sich mehrfach und wird mittels Impulsweitenregulation gesteuert. </w:t>
+      </w:r>
+      <w:r>
+        <w:t>Die Pulsweiten liegen zwischen 5 und 8,4 Prozent, von 20ms (50Hz). Dies konnte mit Tests herausgefunden werden. Dies reicht, um das Segel ein bisschen weiter als 90 Grad auszufahren, was jedoch nicht nötig ist.</w:t>
+      </w:r>
+    </w:p>
+    <w:p>
+      <w:r>
+        <w:t xml:space="preserve">An den </w:t>
+      </w:r>
+      <w:proofErr w:type="spellStart"/>
+      <w:r>
+        <w:t>Servo</w:t>
+      </w:r>
+      <w:proofErr w:type="spellEnd"/>
+      <w:r>
+        <w:t xml:space="preserve"> muss zwingend 6V Betriebsspannung angelegt werden. Die Steuersignale können aber tiefer liegen, sodass die 3.3V vom GPIO-Pin reichen. Wichtig: Die unterschiedlichen Spannungen müssen am selben </w:t>
+      </w:r>
+      <w:proofErr w:type="spellStart"/>
+      <w:r>
+        <w:t>Ground</w:t>
+      </w:r>
+      <w:proofErr w:type="spellEnd"/>
+      <w:r>
+        <w:t xml:space="preserve"> liegen.</w:t>
+      </w:r>
+    </w:p>
+    <w:p>
+      <w:pPr>
+        <w:pStyle w:val="berschrift3"/>
+      </w:pPr>
+      <w:bookmarkStart w:id="5" w:name="_Toc522961039"/>
+      <w:r>
+        <w:lastRenderedPageBreak/>
+        <w:t>Einstellung des Segel-Winkels</w:t>
+      </w:r>
+      <w:bookmarkEnd w:id="5"/>
+    </w:p>
+    <w:p>
+      <w:r>
+        <w:t xml:space="preserve">Das Segel wird mit einer Schnur </w:t>
+      </w:r>
+      <w:r>
+        <w:t xml:space="preserve">gelöst und dreht sich je nach Wind nach links oder rechts. Dabei </w:t>
+      </w:r>
+      <w:r>
+        <w:t>sind</w:t>
+      </w:r>
+      <w:r>
+        <w:t xml:space="preserve"> jedoch der Winkel des Segels und die Länge der Schnur nicht in linearer Beziehung. Deshalb wurde eine Formel entwickelt, die gedanklich zwei Dreiecke aufspannt (siehe Grafik) und mittels Pythagoras und </w:t>
+      </w:r>
+      <w:proofErr w:type="spellStart"/>
+      <w:r>
+        <w:t>Kosinussat</w:t>
+      </w:r>
+      <w:r>
+        <w:t>z</w:t>
+      </w:r>
+      <w:proofErr w:type="spellEnd"/>
+      <w:r>
+        <w:t xml:space="preserve"> die Seillänge berechnet. Die Pulsweite steht nun aber in einem linearen Verhältnis zur Schnurlänge.</w:t>
+      </w:r>
+    </w:p>
+    <w:p>
+      <w:r>
         <w:rPr>
-          <w:rFonts w:eastAsia="Times New Roman" w:cs="Times New Roman"/>
-          <w:lang w:eastAsia="de-DE"/>
+          <w:noProof/>
         </w:rPr>
-      </w:pPr>
-      <w:r>
-        <w:t>Da der Sensor kurzzeitig hohe Ströme benötigt, muss ein Kondensator (mind. 10</w:t>
-      </w:r>
-      <w:r>
-        <w:rPr>
-          <w:rFonts w:ascii="Arial" w:hAnsi="Arial" w:cs="Arial"/>
-          <w:color w:val="222222"/>
-          <w:shd w:val="clear" w:color="auto" w:fill="FFFFFF"/>
-        </w:rPr>
-        <w:t xml:space="preserve"> </w:t>
-      </w:r>
-      <w:r>
-        <w:rPr>
-          <w:rFonts w:eastAsia="Times New Roman" w:cs="Arial"/>
-          <w:color w:val="222222"/>
-          <w:shd w:val="clear" w:color="auto" w:fill="FFFFFF"/>
-          <w:lang w:eastAsia="de-DE"/>
-        </w:rPr>
-        <w:t>µ</w:t>
-      </w:r>
-      <w:r>
-        <w:rPr>
-          <w:rFonts w:ascii="Times New Roman" w:eastAsia="Times New Roman" w:hAnsi="Times New Roman" w:cs="Times New Roman"/>
-          <w:lang w:eastAsia="de-DE"/>
-        </w:rPr>
-        <w:t>F)</w:t>
-      </w:r>
-      <w:r>
-        <w:t xml:space="preserve"> mitangeschlossen werden. Dieser wird parallel zum Sensor geschalten und mit einem Vorwiderstand versehen (in unserem </w:t>
-      </w:r>
-      <w:r>
-        <w:t>Fall 220</w:t>
-      </w:r>
-      <w:r>
-        <w:rPr>
-          <w:rFonts w:eastAsia="Times New Roman" w:cs="Arial"/>
-          <w:color w:val="222222"/>
-          <w:shd w:val="clear" w:color="auto" w:fill="FFFFFF"/>
-          <w:lang w:eastAsia="de-DE"/>
-        </w:rPr>
-        <w:t>Ω</w:t>
-      </w:r>
-      <w:r>
-        <w:rPr>
-          <w:rFonts w:eastAsia="Times New Roman" w:cs="Times New Roman"/>
-          <w:lang w:eastAsia="de-DE"/>
-        </w:rPr>
-        <w:t>)</w:t>
-      </w:r>
-      <w:r>
-        <w:rPr>
-          <w:rFonts w:eastAsia="Times New Roman" w:cs="Times New Roman"/>
-          <w:lang w:eastAsia="de-DE"/>
-        </w:rPr>
-        <w:t>. Dies ist nötig, weil der Kondensator ganz entladen widerstandsfrei ist.</w:t>
-      </w:r>
-    </w:p>
-    <w:p>
-      <w:pPr>
-        <w:spacing w:line="240" w:lineRule="auto"/>
-        <w:jc w:val="left"/>
-        <w:rPr>
-          <w:rFonts w:ascii="Times New Roman" w:eastAsia="Times New Roman" w:hAnsi="Times New Roman" w:cs="Times New Roman"/>
-          <w:lang w:eastAsia="de-DE"/>
-        </w:rPr>
-      </w:pPr>
-      <w:r>
-        <w:rPr>
-          <w:rFonts w:eastAsia="Times New Roman" w:cs="Times New Roman"/>
-          <w:lang w:eastAsia="de-DE"/>
-        </w:rPr>
-        <w:t>Im Skript wird dann der Wert des AD-Wandlers eingelesen und so umgewandelt, dass ein Wert zwischen 0 und 100 entsteht. Je näher Objekte sind, desto grösser ist dieser Wert. Die Werte sind nicht linear verteilt. Da das Boot sich aber nur an einem willkürlich gesetzten Grenzwert (Cutoff) orientiert, wird dies nicht weiter berücksichtigt oder berechnet.</w:t>
-      </w:r>
-      <w:bookmarkStart w:id="1" w:name="_GoBack"/>
-      <w:bookmarkEnd w:id="1"/>
+        <w:drawing>
+          <wp:anchor distT="0" distB="0" distL="114300" distR="114300" simplePos="0" relativeHeight="251658240" behindDoc="0" locked="0" layoutInCell="1" allowOverlap="1" wp14:anchorId="33F26A5E">
+            <wp:simplePos x="0" y="0"/>
+            <wp:positionH relativeFrom="column">
+              <wp:posOffset>1555750</wp:posOffset>
+            </wp:positionH>
+            <wp:positionV relativeFrom="paragraph">
+              <wp:posOffset>206375</wp:posOffset>
+            </wp:positionV>
+            <wp:extent cx="2521585" cy="3699510"/>
+            <wp:effectExtent l="0" t="0" r="5715" b="0"/>
+            <wp:wrapTopAndBottom/>
+            <wp:docPr id="1" name="Grafik 1"/>
+            <wp:cNvGraphicFramePr>
+              <a:graphicFrameLocks xmlns:a="http://schemas.openxmlformats.org/drawingml/2006/main" noChangeAspect="1"/>
+            </wp:cNvGraphicFramePr>
+            <a:graphic xmlns:a="http://schemas.openxmlformats.org/drawingml/2006/main">
+              <a:graphicData uri="http://schemas.openxmlformats.org/drawingml/2006/picture">
+                <pic:pic xmlns:pic="http://schemas.openxmlformats.org/drawingml/2006/picture">
+                  <pic:nvPicPr>
+                    <pic:cNvPr id="1" name=""/>
+                    <pic:cNvPicPr/>
+                  </pic:nvPicPr>
+                  <pic:blipFill>
+                    <a:blip r:embed="rId7">
+                      <a:extLst>
+                        <a:ext uri="{28A0092B-C50C-407E-A947-70E740481C1C}">
+                          <a14:useLocalDpi xmlns:a14="http://schemas.microsoft.com/office/drawing/2010/main" val="0"/>
+                        </a:ext>
+                      </a:extLst>
+                    </a:blip>
+                    <a:stretch>
+                      <a:fillRect/>
+                    </a:stretch>
+                  </pic:blipFill>
+                  <pic:spPr>
+                    <a:xfrm>
+                      <a:off x="0" y="0"/>
+                      <a:ext cx="2521585" cy="3699510"/>
+                    </a:xfrm>
+                    <a:prstGeom prst="rect">
+                      <a:avLst/>
+                    </a:prstGeom>
+                  </pic:spPr>
+                </pic:pic>
+              </a:graphicData>
+            </a:graphic>
+            <wp14:sizeRelH relativeFrom="page">
+              <wp14:pctWidth>0</wp14:pctWidth>
+            </wp14:sizeRelH>
+            <wp14:sizeRelV relativeFrom="page">
+              <wp14:pctHeight>0</wp14:pctHeight>
+            </wp14:sizeRelV>
+          </wp:anchor>
+        </w:drawing>
+      </w:r>
+    </w:p>
+    <w:p/>
+    <w:p>
+      <w:pPr>
+        <w:pStyle w:val="berschrift3"/>
+      </w:pPr>
+      <w:bookmarkStart w:id="6" w:name="_Toc522961040"/>
+      <w:r>
+        <w:t>Ruder-</w:t>
+      </w:r>
+      <w:proofErr w:type="spellStart"/>
+      <w:r>
+        <w:t>Servo</w:t>
+      </w:r>
+      <w:bookmarkEnd w:id="6"/>
+      <w:proofErr w:type="spellEnd"/>
+    </w:p>
+    <w:p>
+      <w:r>
+        <w:t xml:space="preserve">Dieser </w:t>
+      </w:r>
+      <w:proofErr w:type="spellStart"/>
+      <w:r>
+        <w:t>Servo</w:t>
+      </w:r>
+      <w:proofErr w:type="spellEnd"/>
+      <w:r>
+        <w:t xml:space="preserve"> kann auch mit 5V betrieben werden und kann daher direkt am </w:t>
+      </w:r>
+      <w:proofErr w:type="spellStart"/>
+      <w:r>
+        <w:t>Raspberry</w:t>
+      </w:r>
+      <w:proofErr w:type="spellEnd"/>
+      <w:r>
+        <w:t xml:space="preserve"> Pi angeschlossen werden. </w:t>
+      </w:r>
+      <w:r>
+        <w:t xml:space="preserve">Die Ansteuerung ist einfach: Eine Pulsweitenlänge von 5 bis 10 Prozent von 20ms (50Hz) entspricht dem </w:t>
+      </w:r>
+      <w:r>
+        <w:t>maximalen Bewegungsradius</w:t>
+      </w:r>
+      <w:r>
+        <w:t xml:space="preserve"> des </w:t>
+      </w:r>
+      <w:proofErr w:type="spellStart"/>
+      <w:r>
+        <w:t>Servos</w:t>
+      </w:r>
+      <w:proofErr w:type="spellEnd"/>
+      <w:r>
+        <w:t>.</w:t>
+      </w:r>
+      <w:r>
+        <w:t xml:space="preserve"> Dabei bewegt sich das Ruder ü</w:t>
+      </w:r>
+      <w:bookmarkStart w:id="7" w:name="_GoBack"/>
+      <w:bookmarkEnd w:id="7"/>
+      <w:r>
+        <w:t>ber ca. 90 Grad, entsprechend 45 Grad nach links resp. rechts.</w:t>
+      </w:r>
     </w:p>
     <w:p>
       <w:pPr>
         <w:pStyle w:val="berschrift2"/>
       </w:pPr>
-      <w:bookmarkStart w:id="2" w:name="_Toc513327960"/>
-      <w:r>
-        <w:t>Steuerung</w:t>
-      </w:r>
-      <w:bookmarkEnd w:id="2"/>
-    </w:p>
-    <w:p/>
-    <w:p>
-      <w:pPr>
-        <w:pStyle w:val="berschrift2"/>
-      </w:pPr>
-      <w:bookmarkStart w:id="3" w:name="_Toc513327961"/>
+      <w:bookmarkStart w:id="8" w:name="_Toc522961041"/>
       <w:r>
         <w:t>Navigation</w:t>
       </w:r>
-      <w:bookmarkEnd w:id="3"/>
+      <w:bookmarkEnd w:id="8"/>
     </w:p>
     <w:p>
       <w:pPr>
         <w:pStyle w:val="berschrift3"/>
       </w:pPr>
-      <w:bookmarkStart w:id="4" w:name="_Toc513327962"/>
+      <w:bookmarkStart w:id="9" w:name="_Toc522961042"/>
       <w:r>
         <w:t>Seekarten</w:t>
       </w:r>
-      <w:bookmarkEnd w:id="4"/>
-    </w:p>
-    <w:p>
-      <w:r>
-        <w:t>Die Seekarten werden im Ordner «lakemaps» abgelegt. Sie be</w:t>
+      <w:bookmarkEnd w:id="9"/>
+    </w:p>
+    <w:p>
+      <w:r>
+        <w:t>Die Seekarten werden im Ordner «</w:t>
+      </w:r>
+      <w:proofErr w:type="spellStart"/>
+      <w:r>
+        <w:t>lakemaps</w:t>
+      </w:r>
+      <w:proofErr w:type="spellEnd"/>
+      <w:r>
+        <w:t>» abgelegt. Sie be</w:t>
       </w:r>
       <w:r>
         <w:t>inhalten pro Zeile ein Punkt</w:t>
       </w:r>
       <w:r>
-        <w:t xml:space="preserve"> (Latitude, Longitude). Die Seen werden dabei zunächst als ein grosses Polygon beschrieben.</w:t>
-      </w:r>
-      <w:r>
-        <w:t xml:space="preserve"> Eingeleitet wird dies mit der Zeile «Navigable:», also der fahrbare Bereich. Dann folgen die Punkte, sodass sie ein Polygon ergeben, wenn man sie der Reihe nach verbindet.</w:t>
-      </w:r>
-    </w:p>
-    <w:p>
-      <w:r>
-        <w:t>Sollten im See Hindernisse stehen, können diese ebenfalls als Polygone definiert werden. Diese werden mit «Exclude Floss:» eingeleitet, wobei «Floss» nur ein Beispiel für eine Bezeichnung ist.</w:t>
-      </w:r>
-    </w:p>
-    <w:p>
+        <w:t xml:space="preserve"> (</w:t>
+      </w:r>
+      <w:proofErr w:type="spellStart"/>
+      <w:r>
+        <w:t>Latitude</w:t>
+      </w:r>
+      <w:proofErr w:type="spellEnd"/>
+      <w:r>
+        <w:t xml:space="preserve">, </w:t>
+      </w:r>
+      <w:proofErr w:type="spellStart"/>
+      <w:r>
+        <w:t>Longitude</w:t>
+      </w:r>
+      <w:proofErr w:type="spellEnd"/>
+      <w:r>
+        <w:t>). Die Seen werden dabei zunächst als ein grosses Polygon beschrieben.</w:t>
+      </w:r>
+      <w:r>
+        <w:t xml:space="preserve"> Eingeleitet wird dies mit der Zeile «</w:t>
+      </w:r>
+      <w:proofErr w:type="spellStart"/>
+      <w:r>
+        <w:t>Navigable</w:t>
+      </w:r>
+      <w:proofErr w:type="spellEnd"/>
+      <w:r>
+        <w:t xml:space="preserve">:», also der fahrbare Bereich. </w:t>
+      </w:r>
       <w:r>
         <w:lastRenderedPageBreak/>
-        <w:t>Weiter können noch virtuelle Bojen gesetzt werden. Diese sind überall dort notwendig, wo der Uferverlauf ein direktes Anfahren aller möglichen Zielpunkte verhindert, z. B. weil der See sehr verwinkelt ist. Die Bojen können dann als Zwischenstation angefahren werden, um von dort aus entweder den Zielpunkt oder davor noch eine weitere Boje anzufahren. Die Bojen werden wie die Hindernisse eingeleitet, einfach mit «Buoy»: «Buoy North:».</w:t>
+        <w:t>Dann folgen die Punkte, sodass sie ein Polygon ergeben, wenn man sie der Reihe nach verbindet.</w:t>
+      </w:r>
+    </w:p>
+    <w:p>
+      <w:r>
+        <w:t>Sollten im See Hindernisse stehen, können diese ebenfalls als Polygone definiert werden. Diese werden mit «</w:t>
+      </w:r>
+      <w:proofErr w:type="spellStart"/>
+      <w:r>
+        <w:t>Exclude</w:t>
+      </w:r>
+      <w:proofErr w:type="spellEnd"/>
+      <w:r>
+        <w:t xml:space="preserve"> Floss:» eingeleitet, wobei «Floss» nur ein Beispiel für eine Bezeichnung ist.</w:t>
+      </w:r>
+    </w:p>
+    <w:p>
+      <w:r>
+        <w:t>Weiter können noch virtuelle Bojen gesetzt werden. Diese sind überall dort notwendig, wo der Uferverlauf ein direktes Anfahren aller möglichen Zielpunkte verhindert, z. B. weil der See sehr verwinkelt ist. Die Bojen können dann als Zwischenstation angefahren werden, um von dort aus entweder den Zielpunkt oder davor noch eine weitere Boje anzufahren. Die Bojen werden wie die Hindernisse eingeleitet, einfach mit «</w:t>
+      </w:r>
+      <w:proofErr w:type="spellStart"/>
+      <w:r>
+        <w:t>Buoy</w:t>
+      </w:r>
+      <w:proofErr w:type="spellEnd"/>
+      <w:r>
+        <w:t>»: «</w:t>
+      </w:r>
+      <w:proofErr w:type="spellStart"/>
+      <w:r>
+        <w:t>Buoy</w:t>
+      </w:r>
+      <w:proofErr w:type="spellEnd"/>
+      <w:r>
+        <w:t xml:space="preserve"> North:».</w:t>
       </w:r>
     </w:p>
     <w:p>
@@ -626,42 +1241,105 @@
         <w:t>Bojen und Hindernisse können definiert werden, müssen aber nicht. Dann können sie einfach komplett weggelassen werden.</w:t>
       </w:r>
       <w:r>
-        <w:t xml:space="preserve"> Die Reihenfolge («Exclude», «Navigable», «Buoy») spielt keine Rolle; das Einlese-Skript orientiert sich an den Zwischentiteln.</w:t>
-      </w:r>
-    </w:p>
-    <w:p>
-      <w:r>
-        <w:t>Zur Übersicht werden die Seekarten auch manuell grafisch dargestellt und in «doc/lakemaps-img» abgelegt.</w:t>
+        <w:t xml:space="preserve"> Die Reihenfolge («</w:t>
+      </w:r>
+      <w:proofErr w:type="spellStart"/>
+      <w:r>
+        <w:t>Exclude</w:t>
+      </w:r>
+      <w:proofErr w:type="spellEnd"/>
+      <w:r>
+        <w:t>», «</w:t>
+      </w:r>
+      <w:proofErr w:type="spellStart"/>
+      <w:r>
+        <w:t>Navigable</w:t>
+      </w:r>
+      <w:proofErr w:type="spellEnd"/>
+      <w:r>
+        <w:t>», «</w:t>
+      </w:r>
+      <w:proofErr w:type="spellStart"/>
+      <w:r>
+        <w:t>Buoy</w:t>
+      </w:r>
+      <w:proofErr w:type="spellEnd"/>
+      <w:r>
+        <w:t>») spielt keine Rolle; das Einlese-Skript orientiert sich an den Zwischentiteln.</w:t>
+      </w:r>
+    </w:p>
+    <w:p>
+      <w:r>
+        <w:t>Zur Übersicht werden die Seekarten auch manuell grafisch dargestellt und in «</w:t>
+      </w:r>
+      <w:proofErr w:type="spellStart"/>
+      <w:r>
+        <w:t>doc</w:t>
+      </w:r>
+      <w:proofErr w:type="spellEnd"/>
+      <w:r>
+        <w:t>/</w:t>
+      </w:r>
+      <w:proofErr w:type="spellStart"/>
+      <w:r>
+        <w:t>lakemaps-img</w:t>
+      </w:r>
+      <w:proofErr w:type="spellEnd"/>
+      <w:r>
+        <w:t>» abgelegt.</w:t>
       </w:r>
     </w:p>
     <w:p>
       <w:pPr>
         <w:pStyle w:val="berschrift3"/>
       </w:pPr>
-      <w:bookmarkStart w:id="5" w:name="_Toc513327963"/>
+      <w:bookmarkStart w:id="10" w:name="_Toc522961043"/>
       <w:r>
         <w:t xml:space="preserve">Eingelesene </w:t>
       </w:r>
       <w:r>
         <w:t>Seekarten als Instanzen</w:t>
       </w:r>
-      <w:bookmarkEnd w:id="5"/>
-    </w:p>
-    <w:p>
-      <w:r>
-        <w:t xml:space="preserve">Die Seekarten (Textfiles im Ordner «lakemaps») werden beim Aufruf von startboat.py mit dem Befehl </w:t>
+      <w:bookmarkEnd w:id="10"/>
+    </w:p>
+    <w:p>
+      <w:r>
+        <w:t>Die Seekarten (Textfiles im Ordner «</w:t>
+      </w:r>
+      <w:proofErr w:type="spellStart"/>
+      <w:r>
+        <w:t>lakemaps</w:t>
+      </w:r>
+      <w:proofErr w:type="spellEnd"/>
+      <w:r>
+        <w:t xml:space="preserve">») werden beim Aufruf von startboat.py mit dem Befehl </w:t>
       </w:r>
       <w:r>
         <w:t>«</w:t>
       </w:r>
-      <w:r>
-        <w:t>mdrouting.InitializeLakemaps()</w:t>
+      <w:proofErr w:type="spellStart"/>
+      <w:proofErr w:type="gramStart"/>
+      <w:r>
+        <w:t>mdrouting.InitializeLakemaps</w:t>
+      </w:r>
+      <w:proofErr w:type="spellEnd"/>
+      <w:proofErr w:type="gramEnd"/>
+      <w:r>
+        <w:t>()</w:t>
       </w:r>
       <w:r>
         <w:t>»</w:t>
       </w:r>
       <w:r>
-        <w:t xml:space="preserve"> eingelesen. Dabei wird jedes Textfile in eine Instanz überführt. Die Instanz wird nach dem Textfile benannt, bzw. mit dem Dateinamen vor «.txt». Die Instanzen sind folgendermassen aufgebaut:</w:t>
+        <w:t xml:space="preserve"> eingelesen. Dabei wird jedes Textfile in eine Instanz überführt. Die Instanz wird nach dem Textfile benannt, bzw. mit dem Dateinamen vor «.</w:t>
+      </w:r>
+      <w:proofErr w:type="spellStart"/>
+      <w:r>
+        <w:t>txt</w:t>
+      </w:r>
+      <w:proofErr w:type="spellEnd"/>
+      <w:r>
+        <w:t>». Die Instanzen sind folgendermassen aufgebaut:</w:t>
       </w:r>
     </w:p>
     <w:p>
@@ -676,56 +1354,150 @@
       <w:pPr>
         <w:pStyle w:val="eingerckt"/>
       </w:pPr>
-      <w:r>
-        <w:t>Instanzname.lake_name (Name des Sees aus Dateiname generiert)</w:t>
+      <w:proofErr w:type="spellStart"/>
+      <w:r>
+        <w:t>Instanzname.lake_name</w:t>
+      </w:r>
+      <w:proofErr w:type="spellEnd"/>
+      <w:r>
+        <w:t xml:space="preserve"> (Name des Sees </w:t>
+      </w:r>
+      <w:proofErr w:type="gramStart"/>
+      <w:r>
+        <w:t>aus Dateiname</w:t>
+      </w:r>
+      <w:proofErr w:type="gramEnd"/>
+      <w:r>
+        <w:t xml:space="preserve"> generiert)</w:t>
       </w:r>
     </w:p>
     <w:p>
       <w:pPr>
         <w:pStyle w:val="eingerckt"/>
       </w:pPr>
-      <w:r>
-        <w:t>Instanzname.navigable (Koordinatenpunkte als Liste in Liste: [[Lat1, Lon1],[Lat2, Lon2] etc. ]</w:t>
+      <w:proofErr w:type="spellStart"/>
+      <w:r>
+        <w:t>Instanzname.navigable</w:t>
+      </w:r>
+      <w:proofErr w:type="spellEnd"/>
+      <w:r>
+        <w:t xml:space="preserve"> (Koordinatenpunkte als Liste in Liste: [[Lat1, Lon1</w:t>
+      </w:r>
+      <w:proofErr w:type="gramStart"/>
+      <w:r>
+        <w:t>],[</w:t>
+      </w:r>
+      <w:proofErr w:type="gramEnd"/>
+      <w:r>
+        <w:t>Lat2, Lon2] etc. ]</w:t>
       </w:r>
     </w:p>
     <w:p>
       <w:pPr>
         <w:pStyle w:val="eingerckt"/>
       </w:pPr>
-      <w:r>
-        <w:t>Instanzname.excludes (Koordinatenpunkte als Liste in Liste in Liste, weil hier mehrere Polygone beschrieben werden können: Polygon &gt; Punkte &gt; Lat/Lon.)</w:t>
+      <w:proofErr w:type="spellStart"/>
+      <w:r>
+        <w:t>Instanzname.excludes</w:t>
+      </w:r>
+      <w:proofErr w:type="spellEnd"/>
+      <w:r>
+        <w:t xml:space="preserve"> (Koordinatenpunkte als Liste in Liste in Liste, weil hier mehrere Polygone beschrieben werden können: Polygon &gt; Punkte &gt; </w:t>
+      </w:r>
+      <w:proofErr w:type="spellStart"/>
+      <w:r>
+        <w:t>Lat</w:t>
+      </w:r>
+      <w:proofErr w:type="spellEnd"/>
+      <w:r>
+        <w:t>/Lon.)</w:t>
       </w:r>
     </w:p>
     <w:p>
       <w:pPr>
         <w:pStyle w:val="eingerckt"/>
       </w:pPr>
-      <w:r>
-        <w:t>Instanzname.exclude_names (Bezeichnungen der Hindernisse in derselben Reihenfolge, wie die Polygone in «Instanzname.excludes» definiert sind.)</w:t>
+      <w:proofErr w:type="spellStart"/>
+      <w:r>
+        <w:t>Instanzname.exclude_names</w:t>
+      </w:r>
+      <w:proofErr w:type="spellEnd"/>
+      <w:r>
+        <w:t xml:space="preserve"> (Bezeichnungen der Hindernisse in derselben Reihenfolge, wie die Polygone in «</w:t>
+      </w:r>
+      <w:proofErr w:type="spellStart"/>
+      <w:r>
+        <w:t>Instanzname.excludes</w:t>
+      </w:r>
+      <w:proofErr w:type="spellEnd"/>
+      <w:r>
+        <w:t>» definiert sind.)</w:t>
       </w:r>
     </w:p>
     <w:p>
       <w:pPr>
         <w:pStyle w:val="eingerckt"/>
       </w:pPr>
-      <w:r>
-        <w:t>Instanzname.buoys (Koordinatenpunkt als Liste in Liste: Boje &gt; Lat/Lon.)</w:t>
+      <w:proofErr w:type="spellStart"/>
+      <w:r>
+        <w:t>Instanzname.buoys</w:t>
+      </w:r>
+      <w:proofErr w:type="spellEnd"/>
+      <w:r>
+        <w:t xml:space="preserve"> (Koordinatenpunkt als Liste in Liste: Boje &gt; </w:t>
+      </w:r>
+      <w:proofErr w:type="spellStart"/>
+      <w:r>
+        <w:t>Lat</w:t>
+      </w:r>
+      <w:proofErr w:type="spellEnd"/>
+      <w:r>
+        <w:t>/Lon.)</w:t>
       </w:r>
     </w:p>
     <w:p>
       <w:pPr>
         <w:pStyle w:val="eingerckt"/>
       </w:pPr>
-      <w:r>
-        <w:t>Instanzname.buoy_names (Genau wie bei den Hindernissen werden hier alle Bezeichnungen der Bojen in jener Reihenfolge aufgeführt, wie sie zuvor in «Instanzname.buoys» definiert wurden.)</w:t>
-      </w:r>
-    </w:p>
-    <w:p>
-      <w:r>
-        <w:t>Da jede Seekarte nun eine Instanz (von «lakemap»</w:t>
-      </w:r>
-      <w:r>
-        <w:t>) ist, ist sie global verfügbar. Alle aktuellen Instanzen sind unter «lake_instances» als Liste aufgeführt.</w:t>
+      <w:proofErr w:type="spellStart"/>
+      <w:r>
+        <w:t>Instanzname.buoy_names</w:t>
+      </w:r>
+      <w:proofErr w:type="spellEnd"/>
+      <w:r>
+        <w:t xml:space="preserve"> (Genau wie bei den Hindernissen werden hier alle Bezeichnungen der Bojen in jener Reihenfolge aufgeführt, wie sie zuvor in «</w:t>
+      </w:r>
+      <w:proofErr w:type="spellStart"/>
+      <w:r>
+        <w:t>Instanzname.buoys</w:t>
+      </w:r>
+      <w:proofErr w:type="spellEnd"/>
+      <w:r>
+        <w:t>» definiert wurden.)</w:t>
+      </w:r>
+    </w:p>
+    <w:p>
+      <w:r>
+        <w:t>Da jede Seekarte nun eine Instanz (von «</w:t>
+      </w:r>
+      <w:proofErr w:type="spellStart"/>
+      <w:r>
+        <w:t>lakemap</w:t>
+      </w:r>
+      <w:proofErr w:type="spellEnd"/>
+      <w:r>
+        <w:t>»</w:t>
+      </w:r>
+      <w:r>
+        <w:t>) ist, ist sie global verfügbar. Alle aktuellen Instanzen sind unter «</w:t>
+      </w:r>
+      <w:proofErr w:type="spellStart"/>
+      <w:r>
+        <w:t>lake_instances</w:t>
+      </w:r>
+      <w:proofErr w:type="spellEnd"/>
+      <w:r>
+        <w:t>» als Liste aufgeführt.</w:t>
       </w:r>
     </w:p>
     <w:p>
@@ -747,8 +1519,8 @@
     <w:p/>
     <w:p/>
     <w:sectPr>
-      <w:footerReference w:type="even" r:id="rId7"/>
-      <w:footerReference w:type="default" r:id="rId8"/>
+      <w:footerReference w:type="even" r:id="rId8"/>
+      <w:footerReference w:type="default" r:id="rId9"/>
       <w:pgSz w:w="11900" w:h="16840"/>
       <w:pgMar w:top="1417" w:right="1417" w:bottom="1134" w:left="1417" w:header="708" w:footer="708" w:gutter="0"/>
       <w:cols w:space="708"/>
@@ -2075,7 +2847,7 @@
 </file>
 
 <file path=customXml/itemProps1.xml><?xml version="1.0" encoding="utf-8"?>
-<ds:datastoreItem xmlns:ds="http://schemas.openxmlformats.org/officeDocument/2006/customXml" ds:itemID="{FFEE4812-EEAF-B546-95E1-42AEEB6759E8}">
+<ds:datastoreItem xmlns:ds="http://schemas.openxmlformats.org/officeDocument/2006/customXml" ds:itemID="{EE0630D0-92AD-6D4B-8BE9-F28466D827A3}">
   <ds:schemaRefs>
     <ds:schemaRef ds:uri="http://schemas.openxmlformats.org/officeDocument/2006/bibliography"/>
   </ds:schemaRefs>

</xml_diff>

<commit_message>
Dok um parallele Prozesse ergaenzt.
</commit_message>
<xml_diff>
--- a/doc/Raspberry Pi Sailboat Dokumentation.docx
+++ b/doc/Raspberry Pi Sailboat Dokumentation.docx
@@ -7,19 +7,9 @@
         <w:pStyle w:val="berschrift1"/>
         <w:jc w:val="left"/>
       </w:pPr>
-      <w:proofErr w:type="spellStart"/>
-      <w:r>
-        <w:t>Raspberry</w:t>
-      </w:r>
-      <w:proofErr w:type="spellEnd"/>
-      <w:r>
-        <w:t xml:space="preserve"> Pi </w:t>
-      </w:r>
-      <w:proofErr w:type="spellStart"/>
-      <w:r>
-        <w:t>Sailboat</w:t>
-      </w:r>
-      <w:proofErr w:type="spellEnd"/>
+      <w:r>
+        <w:t>Raspberry Pi Sailboat</w:t>
+      </w:r>
       <w:r>
         <w:br/>
         <w:t>Dokumentation</w:t>
@@ -795,28 +785,75 @@
     </w:p>
     <w:p>
       <w:r>
-        <w:t>Wenn das Skript «startboat.py» zum Starten des gesamten Programms aufgerufen wird, werden sofort die 4 Hauptprozesse parallel gestartet: Co-Pilot, N ….</w:t>
+        <w:t>Wenn das Skript «startboat.py» zum Starten des gesamten Programms aufgerufen wird, werden sofort die 4 Hauptprozesse parallel gestartet: Co-Pilot</w:t>
+      </w:r>
+      <w:r>
+        <w:t>in</w:t>
+      </w:r>
+      <w:r>
+        <w:t>, N</w:t>
+      </w:r>
+      <w:r>
+        <w:t>avigator,</w:t>
+      </w:r>
+      <w:r>
+        <w:t xml:space="preserve"> Ausgucker,</w:t>
+      </w:r>
+      <w:r>
+        <w:t xml:space="preserve"> Segel</w:t>
+      </w:r>
+      <w:r>
+        <w:t>setzerin</w:t>
+      </w:r>
+      <w:r>
+        <w:t xml:space="preserve"> und Ruder</w:t>
+      </w:r>
+      <w:r>
+        <w:t>setzer</w:t>
+      </w:r>
+      <w:r>
+        <w:t>.</w:t>
+      </w:r>
+    </w:p>
+    <w:p/>
+    <w:p>
+      <w:r>
+        <w:t>Die Co-</w:t>
+      </w:r>
+      <w:bookmarkStart w:id="1" w:name="_GoBack"/>
+      <w:bookmarkEnd w:id="1"/>
+      <w:r>
+        <w:t>Pilotin kümmert sich um Hindernisse/Unerwartetes, z. B. Ausweichmanöver. Der Navigator berechnet eine sinnvolle Route. Der Ausgucker erfasst Wind und Abstand zu Objekt vor Schiff. Segel- und Rudersetzer*in steuern die Servos.</w:t>
+      </w:r>
+    </w:p>
+    <w:p/>
+    <w:p>
+      <w:r>
+        <w:rPr>
+          <w:highlight w:val="yellow"/>
+        </w:rPr>
+        <w:t>Zwecks Übersicht werden alle diese Objekte in «startboat.py» definiert.</w:t>
       </w:r>
     </w:p>
     <w:p>
       <w:pPr>
         <w:pStyle w:val="berschrift2"/>
       </w:pPr>
-      <w:bookmarkStart w:id="1" w:name="_Toc522961035"/>
+      <w:bookmarkStart w:id="2" w:name="_Toc522961035"/>
       <w:r>
         <w:t>Sensoren</w:t>
       </w:r>
-      <w:bookmarkEnd w:id="1"/>
+      <w:bookmarkEnd w:id="2"/>
     </w:p>
     <w:p>
       <w:pPr>
         <w:pStyle w:val="berschrift3"/>
       </w:pPr>
-      <w:bookmarkStart w:id="2" w:name="_Toc522961036"/>
+      <w:bookmarkStart w:id="3" w:name="_Toc522961036"/>
       <w:r>
         <w:t>Abstandsensor</w:t>
       </w:r>
-      <w:bookmarkEnd w:id="2"/>
+      <w:bookmarkEnd w:id="3"/>
     </w:p>
     <w:p>
       <w:r>
@@ -844,15 +881,7 @@
         <w:pStyle w:val="eingerckt"/>
       </w:pPr>
       <w:r>
-        <w:t>! Die schwarzen Kabel ebenfalls (</w:t>
-      </w:r>
-      <w:proofErr w:type="spellStart"/>
-      <w:r>
-        <w:t>Ground</w:t>
-      </w:r>
-      <w:proofErr w:type="spellEnd"/>
-      <w:r>
-        <w:t>).</w:t>
+        <w:t>! Die schwarzen Kabel ebenfalls (Ground).</w:t>
       </w:r>
     </w:p>
     <w:p>
@@ -893,32 +922,24 @@
     </w:p>
     <w:p>
       <w:r>
-        <w:t>Im Skript wird dann der Wert des AD-Wandlers eingelesen und so umgewandelt, dass ein Wert zwischen 0 und 100 entsteht. Je näher Objekte sind, desto grösser ist dieser Wert. Die Werte sind nicht linear verteilt. Da das Boot sich aber nur an einem willkürlich gesetzten Grenzwert (</w:t>
-      </w:r>
-      <w:proofErr w:type="spellStart"/>
-      <w:r>
-        <w:t>Cutoff</w:t>
-      </w:r>
-      <w:proofErr w:type="spellEnd"/>
-      <w:r>
-        <w:t>) orientiert, wird dies nicht weiter berücksichtigt oder berechnet.</w:t>
+        <w:t>Im Skript wird dann der Wert des AD-Wandlers eingelesen und so umgewandelt, dass ein Wert zwischen 0 und 100 entsteht. Je näher Objekte sind, desto grösser ist dieser Wert. Die Werte sind nicht linear verteilt. Da das Boot sich aber nur an einem willkürlich gesetzten Grenzwert (Cutoff) orientiert, wird dies nicht weiter berücksichtigt oder berechnet.</w:t>
       </w:r>
     </w:p>
     <w:p>
       <w:pPr>
         <w:pStyle w:val="berschrift2"/>
       </w:pPr>
-      <w:bookmarkStart w:id="3" w:name="_Toc522961037"/>
+      <w:bookmarkStart w:id="4" w:name="_Toc522961037"/>
       <w:r>
         <w:t>Steuerung</w:t>
       </w:r>
-      <w:bookmarkEnd w:id="3"/>
+      <w:bookmarkEnd w:id="4"/>
     </w:p>
     <w:p>
       <w:pPr>
         <w:pStyle w:val="berschrift3"/>
       </w:pPr>
-      <w:bookmarkStart w:id="4" w:name="_Toc522961038"/>
+      <w:bookmarkStart w:id="5" w:name="_Toc522961038"/>
       <w:r>
         <w:t xml:space="preserve">Ansteuerung </w:t>
       </w:r>
@@ -926,62 +947,36 @@
         <w:t>Segel</w:t>
       </w:r>
       <w:r>
-        <w:t>-</w:t>
-      </w:r>
-      <w:proofErr w:type="spellStart"/>
-      <w:r>
-        <w:t>Servo</w:t>
-      </w:r>
-      <w:bookmarkEnd w:id="4"/>
-      <w:proofErr w:type="spellEnd"/>
-    </w:p>
-    <w:p>
-      <w:r>
-        <w:t xml:space="preserve">Der </w:t>
-      </w:r>
-      <w:proofErr w:type="spellStart"/>
-      <w:r>
-        <w:t>Segelservo</w:t>
-      </w:r>
-      <w:proofErr w:type="spellEnd"/>
-      <w:r>
-        <w:t xml:space="preserve"> dreht sich mehrfach und wird mittels Impulsweitenregulation gesteuert. </w:t>
-      </w:r>
-      <w:r>
-        <w:t>Die Pulsweiten liegen zwischen 5 und 8,4 Prozent, von 20ms (50Hz). Dies konnte mit Tests herausgefunden werden. Dies reicht, um das Segel ein bisschen weiter als 90 Grad auszufahren, was jedoch nicht nötig ist.</w:t>
-      </w:r>
-    </w:p>
-    <w:p>
-      <w:r>
-        <w:t xml:space="preserve">An den </w:t>
-      </w:r>
-      <w:proofErr w:type="spellStart"/>
-      <w:r>
-        <w:t>Servo</w:t>
-      </w:r>
-      <w:proofErr w:type="spellEnd"/>
-      <w:r>
-        <w:t xml:space="preserve"> muss zwingend 6V Betriebsspannung angelegt werden. Die Steuersignale können aber tiefer liegen, sodass die 3.3V vom GPIO-Pin reichen. Wichtig: Die unterschiedlichen Spannungen müssen am selben </w:t>
-      </w:r>
-      <w:proofErr w:type="spellStart"/>
-      <w:r>
-        <w:t>Ground</w:t>
-      </w:r>
-      <w:proofErr w:type="spellEnd"/>
-      <w:r>
-        <w:t xml:space="preserve"> liegen.</w:t>
+        <w:t>-Servo</w:t>
+      </w:r>
+      <w:bookmarkEnd w:id="5"/>
+    </w:p>
+    <w:p>
+      <w:r>
+        <w:t xml:space="preserve">Der Segelservo dreht sich mehrfach und wird mittels Impulsweitenregulation gesteuert. </w:t>
+      </w:r>
+      <w:r>
+        <w:t xml:space="preserve">Die Pulsweiten liegen zwischen 5 und </w:t>
+      </w:r>
+      <w:r>
+        <w:lastRenderedPageBreak/>
+        <w:t>8,4 Prozent, von 20ms (50Hz). Dies konnte mit Tests herausgefunden werden. Dies reicht, um das Segel ein bisschen weiter als 90 Grad auszufahren, was jedoch nicht nötig ist.</w:t>
+      </w:r>
+    </w:p>
+    <w:p>
+      <w:r>
+        <w:t>An den Servo muss zwingend 6V Betriebsspannung angelegt werden. Die Steuersignale können aber tiefer liegen, sodass die 3.3V vom GPIO-Pin reichen. Wichtig: Die unterschiedlichen Spannungen müssen am selben Ground liegen.</w:t>
       </w:r>
     </w:p>
     <w:p>
       <w:pPr>
         <w:pStyle w:val="berschrift3"/>
       </w:pPr>
-      <w:bookmarkStart w:id="5" w:name="_Toc522961039"/>
-      <w:r>
-        <w:lastRenderedPageBreak/>
+      <w:bookmarkStart w:id="6" w:name="_Toc522961039"/>
+      <w:r>
         <w:t>Einstellung des Segel-Winkels</w:t>
       </w:r>
-      <w:bookmarkEnd w:id="5"/>
+      <w:bookmarkEnd w:id="6"/>
     </w:p>
     <w:p>
       <w:r>
@@ -994,18 +989,10 @@
         <w:t>sind</w:t>
       </w:r>
       <w:r>
-        <w:t xml:space="preserve"> jedoch der Winkel des Segels und die Länge der Schnur nicht in linearer Beziehung. Deshalb wurde eine Formel entwickelt, die gedanklich zwei Dreiecke aufspannt (siehe Grafik) und mittels Pythagoras und </w:t>
-      </w:r>
-      <w:proofErr w:type="spellStart"/>
-      <w:r>
-        <w:t>Kosinussat</w:t>
-      </w:r>
-      <w:r>
-        <w:t>z</w:t>
-      </w:r>
-      <w:proofErr w:type="spellEnd"/>
-      <w:r>
-        <w:t xml:space="preserve"> die Seillänge berechnet. Die Pulsweite steht nun aber in einem linearen Verhältnis zur Schnurlänge.</w:t>
+        <w:t xml:space="preserve"> jedoch der Winkel des Segels und die Länge der Schnur nicht in linearer Beziehung. Deshalb wurde eine Formel entwickelt, die gedanklich zwei Dreiecke aufspannt (siehe Grafik) und mittels Pythagoras und Kosinussat</w:t>
+      </w:r>
+      <w:r>
+        <w:t>z die Seillänge berechnet. Die Pulsweite steht nun aber in einem linearen Verhältnis zur Schnurlänge.</w:t>
       </w:r>
     </w:p>
     <w:p>
@@ -1075,36 +1062,15 @@
       <w:pPr>
         <w:pStyle w:val="berschrift3"/>
       </w:pPr>
-      <w:bookmarkStart w:id="6" w:name="_Toc522961040"/>
-      <w:r>
-        <w:t>Ruder-</w:t>
-      </w:r>
-      <w:proofErr w:type="spellStart"/>
-      <w:r>
-        <w:t>Servo</w:t>
-      </w:r>
-      <w:bookmarkEnd w:id="6"/>
-      <w:proofErr w:type="spellEnd"/>
-    </w:p>
-    <w:p>
-      <w:r>
-        <w:t xml:space="preserve">Dieser </w:t>
-      </w:r>
-      <w:proofErr w:type="spellStart"/>
-      <w:r>
-        <w:t>Servo</w:t>
-      </w:r>
-      <w:proofErr w:type="spellEnd"/>
-      <w:r>
-        <w:t xml:space="preserve"> kann auch mit 5V betrieben werden und kann daher direkt am </w:t>
-      </w:r>
-      <w:proofErr w:type="spellStart"/>
-      <w:r>
-        <w:t>Raspberry</w:t>
-      </w:r>
-      <w:proofErr w:type="spellEnd"/>
-      <w:r>
-        <w:t xml:space="preserve"> Pi angeschlossen werden. </w:t>
+      <w:bookmarkStart w:id="7" w:name="_Toc522961040"/>
+      <w:r>
+        <w:t>Ruder-Servo</w:t>
+      </w:r>
+      <w:bookmarkEnd w:id="7"/>
+    </w:p>
+    <w:p>
+      <w:r>
+        <w:t xml:space="preserve">Dieser Servo kann auch mit 5V betrieben werden und kann daher direkt am Raspberry Pi angeschlossen werden. </w:t>
       </w:r>
       <w:r>
         <w:t xml:space="preserve">Die Ansteuerung ist einfach: Eine Pulsweitenlänge von 5 bis 10 Prozent von 20ms (50Hz) entspricht dem </w:t>
@@ -1113,23 +1079,10 @@
         <w:t>maximalen Bewegungsradius</w:t>
       </w:r>
       <w:r>
-        <w:t xml:space="preserve"> des </w:t>
-      </w:r>
-      <w:proofErr w:type="spellStart"/>
-      <w:r>
-        <w:t>Servos</w:t>
-      </w:r>
-      <w:proofErr w:type="spellEnd"/>
-      <w:r>
-        <w:t>.</w:t>
-      </w:r>
-      <w:r>
-        <w:t xml:space="preserve"> Dabei bewegt sich das Ruder ü</w:t>
-      </w:r>
-      <w:bookmarkStart w:id="7" w:name="_GoBack"/>
-      <w:bookmarkEnd w:id="7"/>
-      <w:r>
-        <w:t>ber ca. 90 Grad, entsprechend 45 Grad nach links resp. rechts.</w:t>
+        <w:t xml:space="preserve"> des Servos.</w:t>
+      </w:r>
+      <w:r>
+        <w:t xml:space="preserve"> Dabei bewegt sich das Ruder über ca. 90 Grad, entsprechend 45 Grad nach links resp. rechts.</w:t>
       </w:r>
     </w:p>
     <w:p>
@@ -1138,6 +1091,7 @@
       </w:pPr>
       <w:bookmarkStart w:id="8" w:name="_Toc522961041"/>
       <w:r>
+        <w:lastRenderedPageBreak/>
         <w:t>Navigation</w:t>
       </w:r>
       <w:bookmarkEnd w:id="8"/>
@@ -1154,350 +1108,134 @@
     </w:p>
     <w:p>
       <w:r>
-        <w:t>Die Seekarten werden im Ordner «</w:t>
-      </w:r>
-      <w:proofErr w:type="spellStart"/>
-      <w:r>
-        <w:t>lakemaps</w:t>
-      </w:r>
-      <w:proofErr w:type="spellEnd"/>
-      <w:r>
-        <w:t>» abgelegt. Sie be</w:t>
+        <w:t>Die Seekarten werden im Ordner «lakemaps» abgelegt. Sie be</w:t>
       </w:r>
       <w:r>
         <w:t>inhalten pro Zeile ein Punkt</w:t>
       </w:r>
       <w:r>
-        <w:t xml:space="preserve"> (</w:t>
-      </w:r>
-      <w:proofErr w:type="spellStart"/>
-      <w:r>
-        <w:t>Latitude</w:t>
-      </w:r>
-      <w:proofErr w:type="spellEnd"/>
-      <w:r>
-        <w:t xml:space="preserve">, </w:t>
-      </w:r>
-      <w:proofErr w:type="spellStart"/>
-      <w:r>
-        <w:t>Longitude</w:t>
-      </w:r>
-      <w:proofErr w:type="spellEnd"/>
-      <w:r>
-        <w:t>). Die Seen werden dabei zunächst als ein grosses Polygon beschrieben.</w:t>
-      </w:r>
-      <w:r>
-        <w:t xml:space="preserve"> Eingeleitet wird dies mit der Zeile «</w:t>
-      </w:r>
-      <w:proofErr w:type="spellStart"/>
-      <w:r>
-        <w:t>Navigable</w:t>
-      </w:r>
-      <w:proofErr w:type="spellEnd"/>
-      <w:r>
-        <w:t xml:space="preserve">:», also der fahrbare Bereich. </w:t>
-      </w:r>
+        <w:t xml:space="preserve"> (Latitude, Longitude). Die Seen werden dabei zunächst als ein grosses Polygon beschrieben.</w:t>
+      </w:r>
+      <w:r>
+        <w:t xml:space="preserve"> Eingeleitet wird dies mit der Zeile «Navigable:», also der fahrbare Bereich. Dann folgen die Punkte, sodass sie ein Polygon ergeben, wenn man sie der Reihe nach verbindet.</w:t>
+      </w:r>
+    </w:p>
+    <w:p>
+      <w:r>
+        <w:t>Sollten im See Hindernisse stehen, können diese ebenfalls als Polygone definiert werden. Diese werden mit «Exclude Floss:» eingeleitet, wobei «Floss» nur ein Beispiel für eine Bezeichnung ist.</w:t>
+      </w:r>
+    </w:p>
+    <w:p>
+      <w:r>
+        <w:t>Weiter können noch virtuelle Bojen gesetzt werden. Diese sind überall dort notwendig, wo der Uferverlauf ein direktes Anfahren aller möglichen Zielpunkte verhindert, z. B. weil der See sehr verwinkelt ist. Die Bojen können dann als Zwischenstation angefahren werden, um von dort aus entweder den Zielpunkt oder davor noch eine weitere Boje anzufahren. Die Bojen werden wie die Hindernisse eingeleitet, einfach mit «Buoy»: «Buoy North:».</w:t>
+      </w:r>
+    </w:p>
+    <w:p>
+      <w:r>
+        <w:t>Bojen und Hindernisse können definiert werden, müssen aber nicht. Dann können sie einfach komplett weggelassen werden.</w:t>
+      </w:r>
+      <w:r>
+        <w:t xml:space="preserve"> Die Reihenfolge («Exclude», «Navigable», «Buoy») spielt keine Rolle; das Einlese-Skript orientiert sich an den Zwischentiteln.</w:t>
+      </w:r>
+    </w:p>
+    <w:p>
+      <w:r>
+        <w:t>Zur Übersicht werden die Seekarten auch manuell grafisch dargestellt und in «doc/lakemaps-img» abgelegt.</w:t>
+      </w:r>
+    </w:p>
+    <w:p>
+      <w:pPr>
+        <w:pStyle w:val="berschrift3"/>
+      </w:pPr>
+      <w:bookmarkStart w:id="10" w:name="_Toc522961043"/>
+      <w:r>
+        <w:t xml:space="preserve">Eingelesene </w:t>
+      </w:r>
+      <w:r>
+        <w:t>Seekarten als Instanzen</w:t>
+      </w:r>
+      <w:bookmarkEnd w:id="10"/>
+    </w:p>
+    <w:p>
+      <w:r>
+        <w:t xml:space="preserve">Die Seekarten (Textfiles im Ordner «lakemaps») werden beim Aufruf von startboat.py mit dem Befehl </w:t>
+      </w:r>
+      <w:r>
+        <w:t>«</w:t>
+      </w:r>
+      <w:r>
+        <w:t>mdrouting.InitializeLakemaps()</w:t>
+      </w:r>
+      <w:r>
+        <w:t>»</w:t>
+      </w:r>
+      <w:r>
+        <w:t xml:space="preserve"> eingelesen. Dabei wird jedes Textfile in eine Instanz überführt. Die Instanz wird nach dem Textfile benannt, bzw. mit dem Dateinamen vor «.txt». Die Instanzen sind folgendermassen aufgebaut:</w:t>
+      </w:r>
+    </w:p>
+    <w:p>
+      <w:pPr>
+        <w:pStyle w:val="eingerckt"/>
+      </w:pPr>
+      <w:r>
+        <w:t>Attribute:</w:t>
+      </w:r>
+    </w:p>
+    <w:p>
+      <w:pPr>
+        <w:pStyle w:val="eingerckt"/>
+      </w:pPr>
+      <w:r>
+        <w:t>Instanzname.lake_name (Name des Sees aus Dateiname generiert)</w:t>
+      </w:r>
+    </w:p>
+    <w:p>
+      <w:pPr>
+        <w:pStyle w:val="eingerckt"/>
+      </w:pPr>
+      <w:r>
+        <w:t>Instanzname.navigable (Koordinatenpunkte als Liste in Liste: [[Lat1, Lon1],[Lat2, Lon2] etc. ]</w:t>
+      </w:r>
+    </w:p>
+    <w:p>
+      <w:pPr>
+        <w:pStyle w:val="eingerckt"/>
+      </w:pPr>
+      <w:r>
+        <w:t>Instanzname.excludes (Koordinatenpunkte als Liste in Liste in Liste, weil hier mehrere Polygone beschrieben werden können: Polygon &gt; Punkte &gt; Lat/Lon.)</w:t>
+      </w:r>
+    </w:p>
+    <w:p>
+      <w:pPr>
+        <w:pStyle w:val="eingerckt"/>
+      </w:pPr>
+      <w:r>
+        <w:t>Instanzname.exclude_names (Bezeichnungen der Hindernisse in derselben Reihenfolge, wie die Polygone in «Instanzname.excludes» definiert sind.)</w:t>
+      </w:r>
+    </w:p>
+    <w:p>
+      <w:pPr>
+        <w:pStyle w:val="eingerckt"/>
+      </w:pPr>
+      <w:r>
+        <w:t>Instanzname.buoys (Koordinatenpunkt als Liste in Liste: Boje &gt; Lat/Lon.)</w:t>
+      </w:r>
+    </w:p>
+    <w:p>
+      <w:pPr>
+        <w:pStyle w:val="eingerckt"/>
+      </w:pPr>
       <w:r>
         <w:lastRenderedPageBreak/>
-        <w:t>Dann folgen die Punkte, sodass sie ein Polygon ergeben, wenn man sie der Reihe nach verbindet.</w:t>
-      </w:r>
-    </w:p>
-    <w:p>
-      <w:r>
-        <w:t>Sollten im See Hindernisse stehen, können diese ebenfalls als Polygone definiert werden. Diese werden mit «</w:t>
-      </w:r>
-      <w:proofErr w:type="spellStart"/>
-      <w:r>
-        <w:t>Exclude</w:t>
-      </w:r>
-      <w:proofErr w:type="spellEnd"/>
-      <w:r>
-        <w:t xml:space="preserve"> Floss:» eingeleitet, wobei «Floss» nur ein Beispiel für eine Bezeichnung ist.</w:t>
-      </w:r>
-    </w:p>
-    <w:p>
-      <w:r>
-        <w:t>Weiter können noch virtuelle Bojen gesetzt werden. Diese sind überall dort notwendig, wo der Uferverlauf ein direktes Anfahren aller möglichen Zielpunkte verhindert, z. B. weil der See sehr verwinkelt ist. Die Bojen können dann als Zwischenstation angefahren werden, um von dort aus entweder den Zielpunkt oder davor noch eine weitere Boje anzufahren. Die Bojen werden wie die Hindernisse eingeleitet, einfach mit «</w:t>
-      </w:r>
-      <w:proofErr w:type="spellStart"/>
-      <w:r>
-        <w:t>Buoy</w:t>
-      </w:r>
-      <w:proofErr w:type="spellEnd"/>
-      <w:r>
-        <w:t>»: «</w:t>
-      </w:r>
-      <w:proofErr w:type="spellStart"/>
-      <w:r>
-        <w:t>Buoy</w:t>
-      </w:r>
-      <w:proofErr w:type="spellEnd"/>
-      <w:r>
-        <w:t xml:space="preserve"> North:».</w:t>
-      </w:r>
-    </w:p>
-    <w:p>
-      <w:r>
-        <w:t>Bojen und Hindernisse können definiert werden, müssen aber nicht. Dann können sie einfach komplett weggelassen werden.</w:t>
-      </w:r>
-      <w:r>
-        <w:t xml:space="preserve"> Die Reihenfolge («</w:t>
-      </w:r>
-      <w:proofErr w:type="spellStart"/>
-      <w:r>
-        <w:t>Exclude</w:t>
-      </w:r>
-      <w:proofErr w:type="spellEnd"/>
-      <w:r>
-        <w:t>», «</w:t>
-      </w:r>
-      <w:proofErr w:type="spellStart"/>
-      <w:r>
-        <w:t>Navigable</w:t>
-      </w:r>
-      <w:proofErr w:type="spellEnd"/>
-      <w:r>
-        <w:t>», «</w:t>
-      </w:r>
-      <w:proofErr w:type="spellStart"/>
-      <w:r>
-        <w:t>Buoy</w:t>
-      </w:r>
-      <w:proofErr w:type="spellEnd"/>
-      <w:r>
-        <w:t>») spielt keine Rolle; das Einlese-Skript orientiert sich an den Zwischentiteln.</w:t>
-      </w:r>
-    </w:p>
-    <w:p>
-      <w:r>
-        <w:t>Zur Übersicht werden die Seekarten auch manuell grafisch dargestellt und in «</w:t>
-      </w:r>
-      <w:proofErr w:type="spellStart"/>
-      <w:r>
-        <w:t>doc</w:t>
-      </w:r>
-      <w:proofErr w:type="spellEnd"/>
-      <w:r>
-        <w:t>/</w:t>
-      </w:r>
-      <w:proofErr w:type="spellStart"/>
-      <w:r>
-        <w:t>lakemaps-img</w:t>
-      </w:r>
-      <w:proofErr w:type="spellEnd"/>
-      <w:r>
-        <w:t>» abgelegt.</w:t>
-      </w:r>
-    </w:p>
-    <w:p>
-      <w:pPr>
-        <w:pStyle w:val="berschrift3"/>
-      </w:pPr>
-      <w:bookmarkStart w:id="10" w:name="_Toc522961043"/>
-      <w:r>
-        <w:t xml:space="preserve">Eingelesene </w:t>
-      </w:r>
-      <w:r>
-        <w:t>Seekarten als Instanzen</w:t>
-      </w:r>
-      <w:bookmarkEnd w:id="10"/>
-    </w:p>
-    <w:p>
-      <w:r>
-        <w:t>Die Seekarten (Textfiles im Ordner «</w:t>
-      </w:r>
-      <w:proofErr w:type="spellStart"/>
-      <w:r>
-        <w:t>lakemaps</w:t>
-      </w:r>
-      <w:proofErr w:type="spellEnd"/>
-      <w:r>
-        <w:t xml:space="preserve">») werden beim Aufruf von startboat.py mit dem Befehl </w:t>
-      </w:r>
-      <w:r>
-        <w:t>«</w:t>
-      </w:r>
-      <w:proofErr w:type="spellStart"/>
-      <w:proofErr w:type="gramStart"/>
-      <w:r>
-        <w:t>mdrouting.InitializeLakemaps</w:t>
-      </w:r>
-      <w:proofErr w:type="spellEnd"/>
-      <w:proofErr w:type="gramEnd"/>
-      <w:r>
-        <w:t>()</w:t>
-      </w:r>
-      <w:r>
-        <w:t>»</w:t>
-      </w:r>
-      <w:r>
-        <w:t xml:space="preserve"> eingelesen. Dabei wird jedes Textfile in eine Instanz überführt. Die Instanz wird nach dem Textfile benannt, bzw. mit dem Dateinamen vor «.</w:t>
-      </w:r>
-      <w:proofErr w:type="spellStart"/>
-      <w:r>
-        <w:t>txt</w:t>
-      </w:r>
-      <w:proofErr w:type="spellEnd"/>
-      <w:r>
-        <w:t>». Die Instanzen sind folgendermassen aufgebaut:</w:t>
-      </w:r>
-    </w:p>
-    <w:p>
-      <w:pPr>
-        <w:pStyle w:val="eingerckt"/>
-      </w:pPr>
-      <w:r>
-        <w:t>Attribute:</w:t>
-      </w:r>
-    </w:p>
-    <w:p>
-      <w:pPr>
-        <w:pStyle w:val="eingerckt"/>
-      </w:pPr>
-      <w:proofErr w:type="spellStart"/>
-      <w:r>
-        <w:t>Instanzname.lake_name</w:t>
-      </w:r>
-      <w:proofErr w:type="spellEnd"/>
-      <w:r>
-        <w:t xml:space="preserve"> (Name des Sees </w:t>
-      </w:r>
-      <w:proofErr w:type="gramStart"/>
-      <w:r>
-        <w:t>aus Dateiname</w:t>
-      </w:r>
-      <w:proofErr w:type="gramEnd"/>
-      <w:r>
-        <w:t xml:space="preserve"> generiert)</w:t>
-      </w:r>
-    </w:p>
-    <w:p>
-      <w:pPr>
-        <w:pStyle w:val="eingerckt"/>
-      </w:pPr>
-      <w:proofErr w:type="spellStart"/>
-      <w:r>
-        <w:t>Instanzname.navigable</w:t>
-      </w:r>
-      <w:proofErr w:type="spellEnd"/>
-      <w:r>
-        <w:t xml:space="preserve"> (Koordinatenpunkte als Liste in Liste: [[Lat1, Lon1</w:t>
-      </w:r>
-      <w:proofErr w:type="gramStart"/>
-      <w:r>
-        <w:t>],[</w:t>
-      </w:r>
-      <w:proofErr w:type="gramEnd"/>
-      <w:r>
-        <w:t>Lat2, Lon2] etc. ]</w:t>
-      </w:r>
-    </w:p>
-    <w:p>
-      <w:pPr>
-        <w:pStyle w:val="eingerckt"/>
-      </w:pPr>
-      <w:proofErr w:type="spellStart"/>
-      <w:r>
-        <w:t>Instanzname.excludes</w:t>
-      </w:r>
-      <w:proofErr w:type="spellEnd"/>
-      <w:r>
-        <w:t xml:space="preserve"> (Koordinatenpunkte als Liste in Liste in Liste, weil hier mehrere Polygone beschrieben werden können: Polygon &gt; Punkte &gt; </w:t>
-      </w:r>
-      <w:proofErr w:type="spellStart"/>
-      <w:r>
-        <w:t>Lat</w:t>
-      </w:r>
-      <w:proofErr w:type="spellEnd"/>
-      <w:r>
-        <w:t>/Lon.)</w:t>
-      </w:r>
-    </w:p>
-    <w:p>
-      <w:pPr>
-        <w:pStyle w:val="eingerckt"/>
-      </w:pPr>
-      <w:proofErr w:type="spellStart"/>
-      <w:r>
-        <w:t>Instanzname.exclude_names</w:t>
-      </w:r>
-      <w:proofErr w:type="spellEnd"/>
-      <w:r>
-        <w:t xml:space="preserve"> (Bezeichnungen der Hindernisse in derselben Reihenfolge, wie die Polygone in «</w:t>
-      </w:r>
-      <w:proofErr w:type="spellStart"/>
-      <w:r>
-        <w:t>Instanzname.excludes</w:t>
-      </w:r>
-      <w:proofErr w:type="spellEnd"/>
-      <w:r>
-        <w:t>» definiert sind.)</w:t>
-      </w:r>
-    </w:p>
-    <w:p>
-      <w:pPr>
-        <w:pStyle w:val="eingerckt"/>
-      </w:pPr>
-      <w:proofErr w:type="spellStart"/>
-      <w:r>
-        <w:t>Instanzname.buoys</w:t>
-      </w:r>
-      <w:proofErr w:type="spellEnd"/>
-      <w:r>
-        <w:t xml:space="preserve"> (Koordinatenpunkt als Liste in Liste: Boje &gt; </w:t>
-      </w:r>
-      <w:proofErr w:type="spellStart"/>
-      <w:r>
-        <w:t>Lat</w:t>
-      </w:r>
-      <w:proofErr w:type="spellEnd"/>
-      <w:r>
-        <w:t>/Lon.)</w:t>
-      </w:r>
-    </w:p>
-    <w:p>
-      <w:pPr>
-        <w:pStyle w:val="eingerckt"/>
-      </w:pPr>
-      <w:proofErr w:type="spellStart"/>
-      <w:r>
-        <w:t>Instanzname.buoy_names</w:t>
-      </w:r>
-      <w:proofErr w:type="spellEnd"/>
-      <w:r>
-        <w:t xml:space="preserve"> (Genau wie bei den Hindernissen werden hier alle Bezeichnungen der Bojen in jener Reihenfolge aufgeführt, wie sie zuvor in «</w:t>
-      </w:r>
-      <w:proofErr w:type="spellStart"/>
-      <w:r>
-        <w:t>Instanzname.buoys</w:t>
-      </w:r>
-      <w:proofErr w:type="spellEnd"/>
-      <w:r>
-        <w:t>» definiert wurden.)</w:t>
-      </w:r>
-    </w:p>
-    <w:p>
-      <w:r>
-        <w:t>Da jede Seekarte nun eine Instanz (von «</w:t>
-      </w:r>
-      <w:proofErr w:type="spellStart"/>
-      <w:r>
-        <w:t>lakemap</w:t>
-      </w:r>
-      <w:proofErr w:type="spellEnd"/>
-      <w:r>
-        <w:t>»</w:t>
-      </w:r>
-      <w:r>
-        <w:t>) ist, ist sie global verfügbar. Alle aktuellen Instanzen sind unter «</w:t>
-      </w:r>
-      <w:proofErr w:type="spellStart"/>
-      <w:r>
-        <w:t>lake_instances</w:t>
-      </w:r>
-      <w:proofErr w:type="spellEnd"/>
-      <w:r>
-        <w:t>» als Liste aufgeführt.</w:t>
+        <w:t>Instanzname.buoy_names (Genau wie bei den Hindernissen werden hier alle Bezeichnungen der Bojen in jener Reihenfolge aufgeführt, wie sie zuvor in «Instanzname.buoys» definiert wurden.)</w:t>
+      </w:r>
+    </w:p>
+    <w:p>
+      <w:r>
+        <w:t>Da jede Seekarte nun eine Instanz (von «lakemap»</w:t>
+      </w:r>
+      <w:r>
+        <w:t>) ist, ist sie global verfügbar. Alle aktuellen Instanzen sind unter «lake_instances» als Liste aufgeführt.</w:t>
       </w:r>
     </w:p>
     <w:p>
@@ -1726,7 +1464,7 @@
     </w:rPrDefault>
     <w:pPrDefault/>
   </w:docDefaults>
-  <w:latentStyles w:defLockedState="0" w:defUIPriority="99" w:defSemiHidden="0" w:defUnhideWhenUsed="0" w:defQFormat="0" w:count="375">
+  <w:latentStyles w:defLockedState="0" w:defUIPriority="99" w:defSemiHidden="0" w:defUnhideWhenUsed="0" w:defQFormat="0" w:count="376">
     <w:lsdException w:name="Normal" w:uiPriority="0" w:qFormat="1"/>
     <w:lsdException w:name="heading 1" w:uiPriority="9" w:qFormat="1"/>
     <w:lsdException w:name="heading 2" w:semiHidden="1" w:uiPriority="9" w:unhideWhenUsed="1" w:qFormat="1"/>
@@ -2102,6 +1840,7 @@
     <w:lsdException w:name="Smart Hyperlink" w:semiHidden="1" w:unhideWhenUsed="1"/>
     <w:lsdException w:name="Hashtag" w:semiHidden="1" w:unhideWhenUsed="1"/>
     <w:lsdException w:name="Unresolved Mention" w:semiHidden="1" w:unhideWhenUsed="1"/>
+    <w:lsdException w:name="Smart Link" w:semiHidden="1" w:unhideWhenUsed="1"/>
   </w:latentStyles>
   <w:style w:type="paragraph" w:default="1" w:styleId="Standard">
     <w:name w:val="Normal"/>
@@ -2847,7 +2586,7 @@
 </file>
 
 <file path=customXml/itemProps1.xml><?xml version="1.0" encoding="utf-8"?>
-<ds:datastoreItem xmlns:ds="http://schemas.openxmlformats.org/officeDocument/2006/customXml" ds:itemID="{EE0630D0-92AD-6D4B-8BE9-F28466D827A3}">
+<ds:datastoreItem xmlns:ds="http://schemas.openxmlformats.org/officeDocument/2006/customXml" ds:itemID="{2ED9C752-C39E-EB46-842C-E3F499AA4E83}">
   <ds:schemaRefs>
     <ds:schemaRef ds:uri="http://schemas.openxmlformats.org/officeDocument/2006/bibliography"/>
   </ds:schemaRefs>

</xml_diff>

<commit_message>
Berechnung der Windrichtung mit Mittelwert hinzugefügt.
</commit_message>
<xml_diff>
--- a/doc/Raspberry Pi Sailboat Dokumentation.docx
+++ b/doc/Raspberry Pi Sailboat Dokumentation.docx
@@ -7,9 +7,19 @@
         <w:pStyle w:val="berschrift1"/>
         <w:jc w:val="left"/>
       </w:pPr>
-      <w:r>
-        <w:t>Raspberry Pi Sailboat</w:t>
-      </w:r>
+      <w:proofErr w:type="spellStart"/>
+      <w:r>
+        <w:t>Raspberry</w:t>
+      </w:r>
+      <w:proofErr w:type="spellEnd"/>
+      <w:r>
+        <w:t xml:space="preserve"> Pi </w:t>
+      </w:r>
+      <w:proofErr w:type="spellStart"/>
+      <w:r>
+        <w:t>Sailboat</w:t>
+      </w:r>
+      <w:proofErr w:type="spellEnd"/>
       <w:r>
         <w:br/>
         <w:t>Dokumentation</w:t>
@@ -784,49 +794,113 @@
       <w:bookmarkEnd w:id="0"/>
     </w:p>
     <w:p>
-      <w:r>
+      <w:pPr>
+        <w:rPr>
+          <w:highlight w:val="yellow"/>
+        </w:rPr>
+      </w:pPr>
+      <w:r>
+        <w:rPr>
+          <w:highlight w:val="yellow"/>
+        </w:rPr>
         <w:t>Wenn das Skript «startboat.py» zum Starten des gesamten Programms aufgerufen wird, werden sofort die 4 Hauptprozesse parallel gestartet: Co-Pilot</w:t>
       </w:r>
       <w:r>
+        <w:rPr>
+          <w:highlight w:val="yellow"/>
+        </w:rPr>
         <w:t>in</w:t>
       </w:r>
       <w:r>
+        <w:rPr>
+          <w:highlight w:val="yellow"/>
+        </w:rPr>
         <w:t>, N</w:t>
       </w:r>
       <w:r>
+        <w:rPr>
+          <w:highlight w:val="yellow"/>
+        </w:rPr>
         <w:t>avigator,</w:t>
       </w:r>
       <w:r>
+        <w:rPr>
+          <w:highlight w:val="yellow"/>
+        </w:rPr>
         <w:t xml:space="preserve"> Ausgucker,</w:t>
       </w:r>
       <w:r>
+        <w:rPr>
+          <w:highlight w:val="yellow"/>
+        </w:rPr>
         <w:t xml:space="preserve"> Segel</w:t>
       </w:r>
       <w:r>
+        <w:rPr>
+          <w:highlight w:val="yellow"/>
+        </w:rPr>
         <w:t>setzerin</w:t>
       </w:r>
       <w:r>
+        <w:rPr>
+          <w:highlight w:val="yellow"/>
+        </w:rPr>
         <w:t xml:space="preserve"> und Ruder</w:t>
       </w:r>
       <w:r>
+        <w:rPr>
+          <w:highlight w:val="yellow"/>
+        </w:rPr>
         <w:t>setzer</w:t>
       </w:r>
       <w:r>
+        <w:rPr>
+          <w:highlight w:val="yellow"/>
+        </w:rPr>
         <w:t>.</w:t>
       </w:r>
     </w:p>
-    <w:p/>
-    <w:p>
-      <w:r>
-        <w:t>Die Co-</w:t>
-      </w:r>
-      <w:bookmarkStart w:id="1" w:name="_GoBack"/>
-      <w:bookmarkEnd w:id="1"/>
-      <w:r>
-        <w:t>Pilotin kümmert sich um Hindernisse/Unerwartetes, z. B. Ausweichmanöver. Der Navigator berechnet eine sinnvolle Route. Der Ausgucker erfasst Wind und Abstand zu Objekt vor Schiff. Segel- und Rudersetzer*in steuern die Servos.</w:t>
-      </w:r>
-    </w:p>
-    <w:p/>
+    <w:p>
+      <w:pPr>
+        <w:rPr>
+          <w:highlight w:val="yellow"/>
+        </w:rPr>
+      </w:pPr>
+    </w:p>
+    <w:p>
+      <w:pPr>
+        <w:rPr>
+          <w:highlight w:val="yellow"/>
+        </w:rPr>
+      </w:pPr>
+      <w:r>
+        <w:rPr>
+          <w:highlight w:val="yellow"/>
+        </w:rPr>
+        <w:t xml:space="preserve">Die Co-Pilotin kümmert sich um Hindernisse/Unerwartetes, z. B. Ausweichmanöver. Der Navigator berechnet eine sinnvolle Route. Der Ausgucker erfasst Wind und Abstand zu Objekt vor Schiff. Segel- und Rudersetzer*in steuern die </w:t>
+      </w:r>
+      <w:proofErr w:type="spellStart"/>
+      <w:r>
+        <w:rPr>
+          <w:highlight w:val="yellow"/>
+        </w:rPr>
+        <w:t>Servos</w:t>
+      </w:r>
+      <w:proofErr w:type="spellEnd"/>
+      <w:r>
+        <w:rPr>
+          <w:highlight w:val="yellow"/>
+        </w:rPr>
+        <w:t>.</w:t>
+      </w:r>
+    </w:p>
+    <w:p>
+      <w:pPr>
+        <w:rPr>
+          <w:highlight w:val="yellow"/>
+        </w:rPr>
+      </w:pPr>
+    </w:p>
     <w:p>
       <w:r>
         <w:rPr>
@@ -834,6 +908,8 @@
         </w:rPr>
         <w:t>Zwecks Übersicht werden alle diese Objekte in «startboat.py» definiert.</w:t>
       </w:r>
+      <w:bookmarkStart w:id="1" w:name="_GoBack"/>
+      <w:bookmarkEnd w:id="1"/>
     </w:p>
     <w:p>
       <w:pPr>
@@ -881,7 +957,15 @@
         <w:pStyle w:val="eingerckt"/>
       </w:pPr>
       <w:r>
-        <w:t>! Die schwarzen Kabel ebenfalls (Ground).</w:t>
+        <w:t>! Die schwarzen Kabel ebenfalls (</w:t>
+      </w:r>
+      <w:proofErr w:type="spellStart"/>
+      <w:r>
+        <w:t>Ground</w:t>
+      </w:r>
+      <w:proofErr w:type="spellEnd"/>
+      <w:r>
+        <w:t>).</w:t>
       </w:r>
     </w:p>
     <w:p>
@@ -922,7 +1006,15 @@
     </w:p>
     <w:p>
       <w:r>
-        <w:t>Im Skript wird dann der Wert des AD-Wandlers eingelesen und so umgewandelt, dass ein Wert zwischen 0 und 100 entsteht. Je näher Objekte sind, desto grösser ist dieser Wert. Die Werte sind nicht linear verteilt. Da das Boot sich aber nur an einem willkürlich gesetzten Grenzwert (Cutoff) orientiert, wird dies nicht weiter berücksichtigt oder berechnet.</w:t>
+        <w:t>Im Skript wird dann der Wert des AD-Wandlers eingelesen und so umgewandelt, dass ein Wert zwischen 0 und 100 entsteht. Je näher Objekte sind, desto grösser ist dieser Wert. Die Werte sind nicht linear verteilt. Da das Boot sich aber nur an einem willkürlich gesetzten Grenzwert (</w:t>
+      </w:r>
+      <w:proofErr w:type="spellStart"/>
+      <w:r>
+        <w:t>Cutoff</w:t>
+      </w:r>
+      <w:proofErr w:type="spellEnd"/>
+      <w:r>
+        <w:t>) orientiert, wird dies nicht weiter berücksichtigt oder berechnet.</w:t>
       </w:r>
     </w:p>
     <w:p>
@@ -947,13 +1039,26 @@
         <w:t>Segel</w:t>
       </w:r>
       <w:r>
-        <w:t>-Servo</w:t>
+        <w:t>-</w:t>
+      </w:r>
+      <w:proofErr w:type="spellStart"/>
+      <w:r>
+        <w:t>Servo</w:t>
       </w:r>
       <w:bookmarkEnd w:id="5"/>
-    </w:p>
-    <w:p>
-      <w:r>
-        <w:t xml:space="preserve">Der Segelservo dreht sich mehrfach und wird mittels Impulsweitenregulation gesteuert. </w:t>
+      <w:proofErr w:type="spellEnd"/>
+    </w:p>
+    <w:p>
+      <w:r>
+        <w:t xml:space="preserve">Der </w:t>
+      </w:r>
+      <w:proofErr w:type="spellStart"/>
+      <w:r>
+        <w:t>Segelservo</w:t>
+      </w:r>
+      <w:proofErr w:type="spellEnd"/>
+      <w:r>
+        <w:t xml:space="preserve"> dreht sich mehrfach und wird mittels Impulsweitenregulation gesteuert. </w:t>
       </w:r>
       <w:r>
         <w:t xml:space="preserve">Die Pulsweiten liegen zwischen 5 und </w:t>
@@ -965,7 +1070,23 @@
     </w:p>
     <w:p>
       <w:r>
-        <w:t>An den Servo muss zwingend 6V Betriebsspannung angelegt werden. Die Steuersignale können aber tiefer liegen, sodass die 3.3V vom GPIO-Pin reichen. Wichtig: Die unterschiedlichen Spannungen müssen am selben Ground liegen.</w:t>
+        <w:t xml:space="preserve">An den </w:t>
+      </w:r>
+      <w:proofErr w:type="spellStart"/>
+      <w:r>
+        <w:t>Servo</w:t>
+      </w:r>
+      <w:proofErr w:type="spellEnd"/>
+      <w:r>
+        <w:t xml:space="preserve"> muss zwingend 6V Betriebsspannung angelegt werden. Die Steuersignale können aber tiefer liegen, sodass die 3.3V vom GPIO-Pin reichen. Wichtig: Die unterschiedlichen Spannungen müssen am selben </w:t>
+      </w:r>
+      <w:proofErr w:type="spellStart"/>
+      <w:r>
+        <w:t>Ground</w:t>
+      </w:r>
+      <w:proofErr w:type="spellEnd"/>
+      <w:r>
+        <w:t xml:space="preserve"> liegen.</w:t>
       </w:r>
     </w:p>
     <w:p>
@@ -985,14 +1106,24 @@
       <w:r>
         <w:t xml:space="preserve">gelöst und dreht sich je nach Wind nach links oder rechts. Dabei </w:t>
       </w:r>
+      <w:proofErr w:type="gramStart"/>
       <w:r>
         <w:t>sind</w:t>
       </w:r>
-      <w:r>
-        <w:t xml:space="preserve"> jedoch der Winkel des Segels und die Länge der Schnur nicht in linearer Beziehung. Deshalb wurde eine Formel entwickelt, die gedanklich zwei Dreiecke aufspannt (siehe Grafik) und mittels Pythagoras und Kosinussat</w:t>
-      </w:r>
-      <w:r>
-        <w:t>z die Seillänge berechnet. Die Pulsweite steht nun aber in einem linearen Verhältnis zur Schnurlänge.</w:t>
+      <w:proofErr w:type="gramEnd"/>
+      <w:r>
+        <w:t xml:space="preserve"> jedoch der Winkel des Segels und die Länge der Schnur nicht in linearer Beziehung. Deshalb wurde eine Formel entwickelt, die gedanklich zwei Dreiecke aufspannt (siehe Grafik) und mittels Pythagoras und </w:t>
+      </w:r>
+      <w:proofErr w:type="spellStart"/>
+      <w:r>
+        <w:t>Kosinussat</w:t>
+      </w:r>
+      <w:r>
+        <w:t>z</w:t>
+      </w:r>
+      <w:proofErr w:type="spellEnd"/>
+      <w:r>
+        <w:t xml:space="preserve"> die Seillänge berechnet. Die Pulsweite steht nun aber in einem linearen Verhältnis zur Schnurlänge.</w:t>
       </w:r>
     </w:p>
     <w:p>
@@ -1064,13 +1195,34 @@
       </w:pPr>
       <w:bookmarkStart w:id="7" w:name="_Toc522961040"/>
       <w:r>
-        <w:t>Ruder-Servo</w:t>
+        <w:t>Ruder-</w:t>
+      </w:r>
+      <w:proofErr w:type="spellStart"/>
+      <w:r>
+        <w:t>Servo</w:t>
       </w:r>
       <w:bookmarkEnd w:id="7"/>
-    </w:p>
-    <w:p>
-      <w:r>
-        <w:t xml:space="preserve">Dieser Servo kann auch mit 5V betrieben werden und kann daher direkt am Raspberry Pi angeschlossen werden. </w:t>
+      <w:proofErr w:type="spellEnd"/>
+    </w:p>
+    <w:p>
+      <w:r>
+        <w:t xml:space="preserve">Dieser </w:t>
+      </w:r>
+      <w:proofErr w:type="spellStart"/>
+      <w:r>
+        <w:t>Servo</w:t>
+      </w:r>
+      <w:proofErr w:type="spellEnd"/>
+      <w:r>
+        <w:t xml:space="preserve"> kann auch mit 5V betrieben werden und kann daher direkt am </w:t>
+      </w:r>
+      <w:proofErr w:type="spellStart"/>
+      <w:r>
+        <w:t>Raspberry</w:t>
+      </w:r>
+      <w:proofErr w:type="spellEnd"/>
+      <w:r>
+        <w:t xml:space="preserve"> Pi angeschlossen werden. </w:t>
       </w:r>
       <w:r>
         <w:t xml:space="preserve">Die Ansteuerung ist einfach: Eine Pulsweitenlänge von 5 bis 10 Prozent von 20ms (50Hz) entspricht dem </w:t>
@@ -1079,7 +1231,15 @@
         <w:t>maximalen Bewegungsradius</w:t>
       </w:r>
       <w:r>
-        <w:t xml:space="preserve"> des Servos.</w:t>
+        <w:t xml:space="preserve"> des </w:t>
+      </w:r>
+      <w:proofErr w:type="spellStart"/>
+      <w:r>
+        <w:t>Servos</w:t>
+      </w:r>
+      <w:proofErr w:type="spellEnd"/>
+      <w:r>
+        <w:t>.</w:t>
       </w:r>
       <w:r>
         <w:t xml:space="preserve"> Dabei bewegt sich das Ruder über ca. 90 Grad, entsprechend 45 Grad nach links resp. rechts.</w:t>
@@ -1108,26 +1268,82 @@
     </w:p>
     <w:p>
       <w:r>
-        <w:t>Die Seekarten werden im Ordner «lakemaps» abgelegt. Sie be</w:t>
+        <w:t>Die Seekarten werden im Ordner «</w:t>
+      </w:r>
+      <w:proofErr w:type="spellStart"/>
+      <w:r>
+        <w:t>lakemaps</w:t>
+      </w:r>
+      <w:proofErr w:type="spellEnd"/>
+      <w:r>
+        <w:t>» abgelegt. Sie be</w:t>
       </w:r>
       <w:r>
         <w:t>inhalten pro Zeile ein Punkt</w:t>
       </w:r>
       <w:r>
-        <w:t xml:space="preserve"> (Latitude, Longitude). Die Seen werden dabei zunächst als ein grosses Polygon beschrieben.</w:t>
-      </w:r>
-      <w:r>
-        <w:t xml:space="preserve"> Eingeleitet wird dies mit der Zeile «Navigable:», also der fahrbare Bereich. Dann folgen die Punkte, sodass sie ein Polygon ergeben, wenn man sie der Reihe nach verbindet.</w:t>
-      </w:r>
-    </w:p>
-    <w:p>
-      <w:r>
-        <w:t>Sollten im See Hindernisse stehen, können diese ebenfalls als Polygone definiert werden. Diese werden mit «Exclude Floss:» eingeleitet, wobei «Floss» nur ein Beispiel für eine Bezeichnung ist.</w:t>
-      </w:r>
-    </w:p>
-    <w:p>
-      <w:r>
-        <w:t>Weiter können noch virtuelle Bojen gesetzt werden. Diese sind überall dort notwendig, wo der Uferverlauf ein direktes Anfahren aller möglichen Zielpunkte verhindert, z. B. weil der See sehr verwinkelt ist. Die Bojen können dann als Zwischenstation angefahren werden, um von dort aus entweder den Zielpunkt oder davor noch eine weitere Boje anzufahren. Die Bojen werden wie die Hindernisse eingeleitet, einfach mit «Buoy»: «Buoy North:».</w:t>
+        <w:t xml:space="preserve"> (</w:t>
+      </w:r>
+      <w:proofErr w:type="spellStart"/>
+      <w:r>
+        <w:t>Latitude</w:t>
+      </w:r>
+      <w:proofErr w:type="spellEnd"/>
+      <w:r>
+        <w:t xml:space="preserve">, </w:t>
+      </w:r>
+      <w:proofErr w:type="spellStart"/>
+      <w:r>
+        <w:t>Longitude</w:t>
+      </w:r>
+      <w:proofErr w:type="spellEnd"/>
+      <w:r>
+        <w:t>). Die Seen werden dabei zunächst als ein grosses Polygon beschrieben.</w:t>
+      </w:r>
+      <w:r>
+        <w:t xml:space="preserve"> Eingeleitet wird dies mit der Zeile «</w:t>
+      </w:r>
+      <w:proofErr w:type="spellStart"/>
+      <w:r>
+        <w:t>Navigable</w:t>
+      </w:r>
+      <w:proofErr w:type="spellEnd"/>
+      <w:r>
+        <w:t>:», also der fahrbare Bereich. Dann folgen die Punkte, sodass sie ein Polygon ergeben, wenn man sie der Reihe nach verbindet.</w:t>
+      </w:r>
+    </w:p>
+    <w:p>
+      <w:r>
+        <w:t>Sollten im See Hindernisse stehen, können diese ebenfalls als Polygone definiert werden. Diese werden mit «</w:t>
+      </w:r>
+      <w:proofErr w:type="spellStart"/>
+      <w:r>
+        <w:t>Exclude</w:t>
+      </w:r>
+      <w:proofErr w:type="spellEnd"/>
+      <w:r>
+        <w:t xml:space="preserve"> Floss:» eingeleitet, wobei «Floss» nur ein Beispiel für eine Bezeichnung ist.</w:t>
+      </w:r>
+    </w:p>
+    <w:p>
+      <w:r>
+        <w:t>Weiter können noch virtuelle Bojen gesetzt werden. Diese sind überall dort notwendig, wo der Uferverlauf ein direktes Anfahren aller möglichen Zielpunkte verhindert, z. B. weil der See sehr verwinkelt ist. Die Bojen können dann als Zwischenstation angefahren werden, um von dort aus entweder den Zielpunkt oder davor noch eine weitere Boje anzufahren. Die Bojen werden wie die Hindernisse eingeleitet, einfach mit «</w:t>
+      </w:r>
+      <w:proofErr w:type="spellStart"/>
+      <w:r>
+        <w:t>Buoy</w:t>
+      </w:r>
+      <w:proofErr w:type="spellEnd"/>
+      <w:r>
+        <w:t>»: «</w:t>
+      </w:r>
+      <w:proofErr w:type="spellStart"/>
+      <w:r>
+        <w:t>Buoy</w:t>
+      </w:r>
+      <w:proofErr w:type="spellEnd"/>
+      <w:r>
+        <w:t xml:space="preserve"> North:».</w:t>
       </w:r>
     </w:p>
     <w:p>
@@ -1135,12 +1351,52 @@
         <w:t>Bojen und Hindernisse können definiert werden, müssen aber nicht. Dann können sie einfach komplett weggelassen werden.</w:t>
       </w:r>
       <w:r>
-        <w:t xml:space="preserve"> Die Reihenfolge («Exclude», «Navigable», «Buoy») spielt keine Rolle; das Einlese-Skript orientiert sich an den Zwischentiteln.</w:t>
-      </w:r>
-    </w:p>
-    <w:p>
-      <w:r>
-        <w:t>Zur Übersicht werden die Seekarten auch manuell grafisch dargestellt und in «doc/lakemaps-img» abgelegt.</w:t>
+        <w:t xml:space="preserve"> Die Reihenfolge («</w:t>
+      </w:r>
+      <w:proofErr w:type="spellStart"/>
+      <w:r>
+        <w:t>Exclude</w:t>
+      </w:r>
+      <w:proofErr w:type="spellEnd"/>
+      <w:r>
+        <w:t>», «</w:t>
+      </w:r>
+      <w:proofErr w:type="spellStart"/>
+      <w:r>
+        <w:t>Navigable</w:t>
+      </w:r>
+      <w:proofErr w:type="spellEnd"/>
+      <w:r>
+        <w:t>», «</w:t>
+      </w:r>
+      <w:proofErr w:type="spellStart"/>
+      <w:r>
+        <w:t>Buoy</w:t>
+      </w:r>
+      <w:proofErr w:type="spellEnd"/>
+      <w:r>
+        <w:t>») spielt keine Rolle; das Einlese-Skript orientiert sich an den Zwischentiteln.</w:t>
+      </w:r>
+    </w:p>
+    <w:p>
+      <w:r>
+        <w:t>Zur Übersicht werden die Seekarten auch manuell grafisch dargestellt und in «</w:t>
+      </w:r>
+      <w:proofErr w:type="spellStart"/>
+      <w:r>
+        <w:t>doc</w:t>
+      </w:r>
+      <w:proofErr w:type="spellEnd"/>
+      <w:r>
+        <w:t>/</w:t>
+      </w:r>
+      <w:proofErr w:type="spellStart"/>
+      <w:r>
+        <w:t>lakemaps-img</w:t>
+      </w:r>
+      <w:proofErr w:type="spellEnd"/>
+      <w:r>
+        <w:t>» abgelegt.</w:t>
       </w:r>
     </w:p>
     <w:p>
@@ -1158,19 +1414,42 @@
     </w:p>
     <w:p>
       <w:r>
-        <w:t xml:space="preserve">Die Seekarten (Textfiles im Ordner «lakemaps») werden beim Aufruf von startboat.py mit dem Befehl </w:t>
+        <w:t>Die Seekarten (Textfiles im Ordner «</w:t>
+      </w:r>
+      <w:proofErr w:type="spellStart"/>
+      <w:r>
+        <w:t>lakemaps</w:t>
+      </w:r>
+      <w:proofErr w:type="spellEnd"/>
+      <w:r>
+        <w:t xml:space="preserve">») werden beim Aufruf von startboat.py mit dem Befehl </w:t>
       </w:r>
       <w:r>
         <w:t>«</w:t>
       </w:r>
-      <w:r>
-        <w:t>mdrouting.InitializeLakemaps()</w:t>
+      <w:proofErr w:type="spellStart"/>
+      <w:proofErr w:type="gramStart"/>
+      <w:r>
+        <w:t>mdrouting.InitializeLakemaps</w:t>
+      </w:r>
+      <w:proofErr w:type="spellEnd"/>
+      <w:proofErr w:type="gramEnd"/>
+      <w:r>
+        <w:t>()</w:t>
       </w:r>
       <w:r>
         <w:t>»</w:t>
       </w:r>
       <w:r>
-        <w:t xml:space="preserve"> eingelesen. Dabei wird jedes Textfile in eine Instanz überführt. Die Instanz wird nach dem Textfile benannt, bzw. mit dem Dateinamen vor «.txt». Die Instanzen sind folgendermassen aufgebaut:</w:t>
+        <w:t xml:space="preserve"> eingelesen. Dabei wird jedes Textfile in eine Instanz überführt. Die Instanz wird nach dem Textfile benannt, bzw. mit dem Dateinamen vor «.</w:t>
+      </w:r>
+      <w:proofErr w:type="spellStart"/>
+      <w:r>
+        <w:t>txt</w:t>
+      </w:r>
+      <w:proofErr w:type="spellEnd"/>
+      <w:r>
+        <w:t>». Die Instanzen sind folgendermassen aufgebaut:</w:t>
       </w:r>
     </w:p>
     <w:p>
@@ -1185,57 +1464,151 @@
       <w:pPr>
         <w:pStyle w:val="eingerckt"/>
       </w:pPr>
-      <w:r>
-        <w:t>Instanzname.lake_name (Name des Sees aus Dateiname generiert)</w:t>
+      <w:proofErr w:type="spellStart"/>
+      <w:r>
+        <w:t>Instanzname.lake_name</w:t>
+      </w:r>
+      <w:proofErr w:type="spellEnd"/>
+      <w:r>
+        <w:t xml:space="preserve"> (Name des Sees </w:t>
+      </w:r>
+      <w:proofErr w:type="gramStart"/>
+      <w:r>
+        <w:t>aus Dateiname</w:t>
+      </w:r>
+      <w:proofErr w:type="gramEnd"/>
+      <w:r>
+        <w:t xml:space="preserve"> generiert)</w:t>
       </w:r>
     </w:p>
     <w:p>
       <w:pPr>
         <w:pStyle w:val="eingerckt"/>
       </w:pPr>
-      <w:r>
-        <w:t>Instanzname.navigable (Koordinatenpunkte als Liste in Liste: [[Lat1, Lon1],[Lat2, Lon2] etc. ]</w:t>
+      <w:proofErr w:type="spellStart"/>
+      <w:r>
+        <w:t>Instanzname.navigable</w:t>
+      </w:r>
+      <w:proofErr w:type="spellEnd"/>
+      <w:r>
+        <w:t xml:space="preserve"> (Koordinatenpunkte als Liste in Liste: [[Lat1, Lon1</w:t>
+      </w:r>
+      <w:proofErr w:type="gramStart"/>
+      <w:r>
+        <w:t>],[</w:t>
+      </w:r>
+      <w:proofErr w:type="gramEnd"/>
+      <w:r>
+        <w:t>Lat2, Lon2] etc. ]</w:t>
       </w:r>
     </w:p>
     <w:p>
       <w:pPr>
         <w:pStyle w:val="eingerckt"/>
       </w:pPr>
-      <w:r>
-        <w:t>Instanzname.excludes (Koordinatenpunkte als Liste in Liste in Liste, weil hier mehrere Polygone beschrieben werden können: Polygon &gt; Punkte &gt; Lat/Lon.)</w:t>
+      <w:proofErr w:type="spellStart"/>
+      <w:r>
+        <w:t>Instanzname.excludes</w:t>
+      </w:r>
+      <w:proofErr w:type="spellEnd"/>
+      <w:r>
+        <w:t xml:space="preserve"> (Koordinatenpunkte als Liste in Liste in Liste, weil hier mehrere Polygone beschrieben werden können: Polygon &gt; Punkte &gt; </w:t>
+      </w:r>
+      <w:proofErr w:type="spellStart"/>
+      <w:r>
+        <w:t>Lat</w:t>
+      </w:r>
+      <w:proofErr w:type="spellEnd"/>
+      <w:r>
+        <w:t>/Lon.)</w:t>
       </w:r>
     </w:p>
     <w:p>
       <w:pPr>
         <w:pStyle w:val="eingerckt"/>
       </w:pPr>
-      <w:r>
-        <w:t>Instanzname.exclude_names (Bezeichnungen der Hindernisse in derselben Reihenfolge, wie die Polygone in «Instanzname.excludes» definiert sind.)</w:t>
+      <w:proofErr w:type="spellStart"/>
+      <w:r>
+        <w:t>Instanzname.exclude_names</w:t>
+      </w:r>
+      <w:proofErr w:type="spellEnd"/>
+      <w:r>
+        <w:t xml:space="preserve"> (Bezeichnungen der Hindernisse in derselben Reihenfolge, wie die Polygone in «</w:t>
+      </w:r>
+      <w:proofErr w:type="spellStart"/>
+      <w:r>
+        <w:t>Instanzname.excludes</w:t>
+      </w:r>
+      <w:proofErr w:type="spellEnd"/>
+      <w:r>
+        <w:t>» definiert sind.)</w:t>
       </w:r>
     </w:p>
     <w:p>
       <w:pPr>
         <w:pStyle w:val="eingerckt"/>
       </w:pPr>
-      <w:r>
-        <w:t>Instanzname.buoys (Koordinatenpunkt als Liste in Liste: Boje &gt; Lat/Lon.)</w:t>
+      <w:proofErr w:type="spellStart"/>
+      <w:r>
+        <w:t>Instanzname.buoys</w:t>
+      </w:r>
+      <w:proofErr w:type="spellEnd"/>
+      <w:r>
+        <w:t xml:space="preserve"> (Koordinatenpunkt als Liste in Liste: Boje &gt; </w:t>
+      </w:r>
+      <w:proofErr w:type="spellStart"/>
+      <w:r>
+        <w:t>Lat</w:t>
+      </w:r>
+      <w:proofErr w:type="spellEnd"/>
+      <w:r>
+        <w:t>/Lon.)</w:t>
       </w:r>
     </w:p>
     <w:p>
       <w:pPr>
         <w:pStyle w:val="eingerckt"/>
       </w:pPr>
+      <w:proofErr w:type="spellStart"/>
       <w:r>
         <w:lastRenderedPageBreak/>
-        <w:t>Instanzname.buoy_names (Genau wie bei den Hindernissen werden hier alle Bezeichnungen der Bojen in jener Reihenfolge aufgeführt, wie sie zuvor in «Instanzname.buoys» definiert wurden.)</w:t>
-      </w:r>
-    </w:p>
-    <w:p>
-      <w:r>
-        <w:t>Da jede Seekarte nun eine Instanz (von «lakemap»</w:t>
-      </w:r>
-      <w:r>
-        <w:t>) ist, ist sie global verfügbar. Alle aktuellen Instanzen sind unter «lake_instances» als Liste aufgeführt.</w:t>
+        <w:t>Instanzname.buoy_names</w:t>
+      </w:r>
+      <w:proofErr w:type="spellEnd"/>
+      <w:r>
+        <w:t xml:space="preserve"> (Genau wie bei den Hindernissen werden hier alle Bezeichnungen der Bojen in jener Reihenfolge aufgeführt, wie sie zuvor in «</w:t>
+      </w:r>
+      <w:proofErr w:type="spellStart"/>
+      <w:r>
+        <w:t>Instanzname.buoys</w:t>
+      </w:r>
+      <w:proofErr w:type="spellEnd"/>
+      <w:r>
+        <w:t>» definiert wurden.)</w:t>
+      </w:r>
+    </w:p>
+    <w:p>
+      <w:r>
+        <w:t>Da jede Seekarte nun eine Instanz (von «</w:t>
+      </w:r>
+      <w:proofErr w:type="spellStart"/>
+      <w:r>
+        <w:t>lakemap</w:t>
+      </w:r>
+      <w:proofErr w:type="spellEnd"/>
+      <w:r>
+        <w:t>»</w:t>
+      </w:r>
+      <w:r>
+        <w:t>) ist, ist sie global verfügbar. Alle aktuellen Instanzen sind unter «</w:t>
+      </w:r>
+      <w:proofErr w:type="spellStart"/>
+      <w:r>
+        <w:t>lake_instances</w:t>
+      </w:r>
+      <w:proofErr w:type="spellEnd"/>
+      <w:r>
+        <w:t>» als Liste aufgeführt.</w:t>
       </w:r>
     </w:p>
     <w:p>
@@ -2586,7 +2959,7 @@
 </file>
 
 <file path=customXml/itemProps1.xml><?xml version="1.0" encoding="utf-8"?>
-<ds:datastoreItem xmlns:ds="http://schemas.openxmlformats.org/officeDocument/2006/customXml" ds:itemID="{2ED9C752-C39E-EB46-842C-E3F499AA4E83}">
+<ds:datastoreItem xmlns:ds="http://schemas.openxmlformats.org/officeDocument/2006/customXml" ds:itemID="{B0E13849-40DE-E049-8A80-9AD8B6E1F58C}">
   <ds:schemaRefs>
     <ds:schemaRef ds:uri="http://schemas.openxmlformats.org/officeDocument/2006/bibliography"/>
   </ds:schemaRefs>

</xml_diff>

<commit_message>
Offset/Kalibrierungs-Prozedur fuer Kompass entfernt, da ueberfluessig.
</commit_message>
<xml_diff>
--- a/doc/Raspberry Pi Sailboat Dokumentation.docx
+++ b/doc/Raspberry Pi Sailboat Dokumentation.docx
@@ -908,129 +908,150 @@
         </w:rPr>
         <w:t>Zwecks Übersicht werden alle diese Objekte in «startboat.py» definiert.</w:t>
       </w:r>
-      <w:bookmarkStart w:id="1" w:name="_GoBack"/>
+    </w:p>
+    <w:p>
+      <w:pPr>
+        <w:pStyle w:val="berschrift2"/>
+      </w:pPr>
+      <w:bookmarkStart w:id="1" w:name="_Toc522961035"/>
+      <w:r>
+        <w:t>Sensoren</w:t>
+      </w:r>
       <w:bookmarkEnd w:id="1"/>
     </w:p>
     <w:p>
       <w:pPr>
+        <w:pStyle w:val="berschrift3"/>
+      </w:pPr>
+      <w:bookmarkStart w:id="2" w:name="_Toc522961036"/>
+      <w:r>
+        <w:t>Abstandsensor</w:t>
+      </w:r>
+      <w:bookmarkEnd w:id="2"/>
+    </w:p>
+    <w:p>
+      <w:r>
+        <w:t>Zur Kollisionsvermeidung wird ein IR-Sensor am Schiffsbug installiert. Der Sensor (Sharp GP2Y0A710K0F) erkennt Distanzen zwischen 100 und 550 cm.</w:t>
+      </w:r>
+    </w:p>
+    <w:p>
+      <w:pPr>
+        <w:pStyle w:val="eingerckt"/>
+      </w:pPr>
+      <w:r>
+        <w:t>Anschluss:</w:t>
+      </w:r>
+    </w:p>
+    <w:p>
+      <w:pPr>
+        <w:pStyle w:val="eingerckt"/>
+      </w:pPr>
+      <w:r>
+        <w:t>! Die roten Kabel werden verdrillt (Versorgungsspannung).</w:t>
+      </w:r>
+    </w:p>
+    <w:p>
+      <w:pPr>
+        <w:pStyle w:val="eingerckt"/>
+      </w:pPr>
+      <w:r>
+        <w:t>! Die schwarzen Kabel ebenfalls (</w:t>
+      </w:r>
+      <w:proofErr w:type="spellStart"/>
+      <w:r>
+        <w:t>Ground</w:t>
+      </w:r>
+      <w:proofErr w:type="spellEnd"/>
+      <w:r>
+        <w:t>).</w:t>
+      </w:r>
+    </w:p>
+    <w:p>
+      <w:pPr>
+        <w:pStyle w:val="eingerckt"/>
+      </w:pPr>
+      <w:r>
+        <w:t>Die roten Kabel werden mit 5V Spannung versorgt.</w:t>
+      </w:r>
+    </w:p>
+    <w:p>
+      <w:pPr>
+        <w:pStyle w:val="eingerckt"/>
+      </w:pPr>
+      <w:r>
+        <w:t>Das weisse Kabel gibt den gemessenen Abstand in analoger Spannung zurück (0-5V) und wird deshalb an den AD-Wandler MCP3008 angeschlossen, auf Kanal 1.</w:t>
+      </w:r>
+    </w:p>
+    <w:p>
+      <w:r>
+        <w:t>Da der Sensor kurzzeitig hohe Ströme benötigt, muss ein Kondensator (mind. 10</w:t>
+      </w:r>
+      <w:r>
+        <w:t xml:space="preserve"> µF)</w:t>
+      </w:r>
+      <w:r>
+        <w:t xml:space="preserve"> mitangeschlossen werden. Dieser wird parallel zum Sensor geschalten und mit einem Vorwiderstand versehen (in unserem </w:t>
+      </w:r>
+      <w:r>
+        <w:t>Fall 220</w:t>
+      </w:r>
+      <w:r>
+        <w:t>Ω)</w:t>
+      </w:r>
+      <w:r>
+        <w:t>. Dies ist nötig, weil der Kondensator ganz entladen widerstandsfrei ist.</w:t>
+      </w:r>
+    </w:p>
+    <w:p>
+      <w:r>
+        <w:t>Im Skript wird dann der Wert des AD-Wandlers eingelesen und so umgewandelt, dass ein Wert zwischen 0 und 100 entsteht. Je näher Objekte sind, desto grösser ist dieser Wert. Die Werte sind nicht linear verteilt. Da das Boot sich aber nur an einem willkürlich gesetzten Grenzwert (</w:t>
+      </w:r>
+      <w:proofErr w:type="spellStart"/>
+      <w:r>
+        <w:t>Cutoff</w:t>
+      </w:r>
+      <w:proofErr w:type="spellEnd"/>
+      <w:r>
+        <w:t>) orientiert, wird dies nicht weiter berücksichtigt oder berechnet.</w:t>
+      </w:r>
+    </w:p>
+    <w:p>
+      <w:pPr>
+        <w:pStyle w:val="berschrift3"/>
+      </w:pPr>
+      <w:r>
+        <w:t>Kompass</w:t>
+      </w:r>
+    </w:p>
+    <w:p>
+      <w:r>
+        <w:t xml:space="preserve">Der Kompass HMC5883l funktioniert ohne Kalibrierung und geographische Anpassung! Die Messgenauigkeit ist trotzdem sehr hoch und wäre dadurch höchstens noch zu perfektionieren. Liegen fehlerhafte Werte vor, dann muss nach magnetischen Einflüssen </w:t>
+      </w:r>
+      <w:r>
+        <w:lastRenderedPageBreak/>
+        <w:t xml:space="preserve">gesucht werden (während der Aufbauphase war z. B. das Magnet der Windfahne einige Zentimeter entfernt). </w:t>
+      </w:r>
+      <w:r>
+        <w:t>Sobald diese entfernt werden, werden wieder vernünftige Werte ausgegeben.</w:t>
+      </w:r>
+      <w:bookmarkStart w:id="3" w:name="_GoBack"/>
+      <w:bookmarkEnd w:id="3"/>
+    </w:p>
+    <w:p/>
+    <w:p>
+      <w:pPr>
         <w:pStyle w:val="berschrift2"/>
       </w:pPr>
-      <w:bookmarkStart w:id="2" w:name="_Toc522961035"/>
-      <w:r>
-        <w:t>Sensoren</w:t>
-      </w:r>
-      <w:bookmarkEnd w:id="2"/>
+      <w:bookmarkStart w:id="4" w:name="_Toc522961037"/>
+      <w:r>
+        <w:t>Steuerung</w:t>
+      </w:r>
+      <w:bookmarkEnd w:id="4"/>
     </w:p>
     <w:p>
       <w:pPr>
         <w:pStyle w:val="berschrift3"/>
       </w:pPr>
-      <w:bookmarkStart w:id="3" w:name="_Toc522961036"/>
-      <w:r>
-        <w:t>Abstandsensor</w:t>
-      </w:r>
-      <w:bookmarkEnd w:id="3"/>
-    </w:p>
-    <w:p>
-      <w:r>
-        <w:t>Zur Kollisionsvermeidung wird ein IR-Sensor am Schiffsbug installiert. Der Sensor (Sharp GP2Y0A710K0F) erkennt Distanzen zwischen 100 und 550 cm.</w:t>
-      </w:r>
-    </w:p>
-    <w:p>
-      <w:pPr>
-        <w:pStyle w:val="eingerckt"/>
-      </w:pPr>
-      <w:r>
-        <w:t>Anschluss:</w:t>
-      </w:r>
-    </w:p>
-    <w:p>
-      <w:pPr>
-        <w:pStyle w:val="eingerckt"/>
-      </w:pPr>
-      <w:r>
-        <w:t>! Die roten Kabel werden verdrillt (Versorgungsspannung).</w:t>
-      </w:r>
-    </w:p>
-    <w:p>
-      <w:pPr>
-        <w:pStyle w:val="eingerckt"/>
-      </w:pPr>
-      <w:r>
-        <w:t>! Die schwarzen Kabel ebenfalls (</w:t>
-      </w:r>
-      <w:proofErr w:type="spellStart"/>
-      <w:r>
-        <w:t>Ground</w:t>
-      </w:r>
-      <w:proofErr w:type="spellEnd"/>
-      <w:r>
-        <w:t>).</w:t>
-      </w:r>
-    </w:p>
-    <w:p>
-      <w:pPr>
-        <w:pStyle w:val="eingerckt"/>
-      </w:pPr>
-      <w:r>
-        <w:t>Die roten Kabel werden mit 5V Spannung versorgt.</w:t>
-      </w:r>
-    </w:p>
-    <w:p>
-      <w:pPr>
-        <w:pStyle w:val="eingerckt"/>
-      </w:pPr>
-      <w:r>
-        <w:t>Das weisse Kabel gibt den gemessenen Abstand in analoger Spannung zurück (0-5V) und wird deshalb an den AD-Wandler MCP3008 angeschlossen, auf Kanal 1.</w:t>
-      </w:r>
-    </w:p>
-    <w:p>
-      <w:r>
-        <w:t>Da der Sensor kurzzeitig hohe Ströme benötigt, muss ein Kondensator (mind. 10</w:t>
-      </w:r>
-      <w:r>
-        <w:t xml:space="preserve"> µF)</w:t>
-      </w:r>
-      <w:r>
-        <w:t xml:space="preserve"> mitangeschlossen werden. Dieser wird parallel zum Sensor geschalten und mit einem Vorwiderstand versehen (in unserem </w:t>
-      </w:r>
-      <w:r>
-        <w:t>Fall 220</w:t>
-      </w:r>
-      <w:r>
-        <w:t>Ω)</w:t>
-      </w:r>
-      <w:r>
-        <w:t>. Dies ist nötig, weil der Kondensator ganz entladen widerstandsfrei ist.</w:t>
-      </w:r>
-    </w:p>
-    <w:p>
-      <w:r>
-        <w:t>Im Skript wird dann der Wert des AD-Wandlers eingelesen und so umgewandelt, dass ein Wert zwischen 0 und 100 entsteht. Je näher Objekte sind, desto grösser ist dieser Wert. Die Werte sind nicht linear verteilt. Da das Boot sich aber nur an einem willkürlich gesetzten Grenzwert (</w:t>
-      </w:r>
-      <w:proofErr w:type="spellStart"/>
-      <w:r>
-        <w:t>Cutoff</w:t>
-      </w:r>
-      <w:proofErr w:type="spellEnd"/>
-      <w:r>
-        <w:t>) orientiert, wird dies nicht weiter berücksichtigt oder berechnet.</w:t>
-      </w:r>
-    </w:p>
-    <w:p>
-      <w:pPr>
-        <w:pStyle w:val="berschrift2"/>
-      </w:pPr>
-      <w:bookmarkStart w:id="4" w:name="_Toc522961037"/>
-      <w:r>
-        <w:t>Steuerung</w:t>
-      </w:r>
-      <w:bookmarkEnd w:id="4"/>
-    </w:p>
-    <w:p>
-      <w:pPr>
-        <w:pStyle w:val="berschrift3"/>
-      </w:pPr>
       <w:bookmarkStart w:id="5" w:name="_Toc522961038"/>
       <w:r>
         <w:t xml:space="preserve">Ansteuerung </w:t>
@@ -1061,11 +1082,7 @@
         <w:t xml:space="preserve"> dreht sich mehrfach und wird mittels Impulsweitenregulation gesteuert. </w:t>
       </w:r>
       <w:r>
-        <w:t xml:space="preserve">Die Pulsweiten liegen zwischen 5 und </w:t>
-      </w:r>
-      <w:r>
-        <w:lastRenderedPageBreak/>
-        <w:t>8,4 Prozent, von 20ms (50Hz). Dies konnte mit Tests herausgefunden werden. Dies reicht, um das Segel ein bisschen weiter als 90 Grad auszufahren, was jedoch nicht nötig ist.</w:t>
+        <w:t>Die Pulsweiten liegen zwischen 5 und 8,4 Prozent, von 20ms (50Hz). Dies konnte mit Tests herausgefunden werden. Dies reicht, um das Segel ein bisschen weiter als 90 Grad auszufahren, was jedoch nicht nötig ist.</w:t>
       </w:r>
     </w:p>
     <w:p>
@@ -1131,6 +1148,7 @@
         <w:rPr>
           <w:noProof/>
         </w:rPr>
+        <w:lastRenderedPageBreak/>
         <w:drawing>
           <wp:anchor distT="0" distB="0" distL="114300" distR="114300" simplePos="0" relativeHeight="251658240" behindDoc="0" locked="0" layoutInCell="1" allowOverlap="1" wp14:anchorId="33F26A5E">
             <wp:simplePos x="0" y="0"/>
@@ -1251,24 +1269,173 @@
       </w:pPr>
       <w:bookmarkStart w:id="8" w:name="_Toc522961041"/>
       <w:r>
+        <w:t>Navigation</w:t>
+      </w:r>
+      <w:bookmarkEnd w:id="8"/>
+    </w:p>
+    <w:p>
+      <w:pPr>
+        <w:pStyle w:val="berschrift3"/>
+      </w:pPr>
+      <w:bookmarkStart w:id="9" w:name="_Toc522961042"/>
+      <w:r>
+        <w:t>Seekarten</w:t>
+      </w:r>
+      <w:bookmarkEnd w:id="9"/>
+    </w:p>
+    <w:p>
+      <w:r>
+        <w:t>Die Seekarten werden im Ordner «</w:t>
+      </w:r>
+      <w:proofErr w:type="spellStart"/>
+      <w:r>
+        <w:t>lakemaps</w:t>
+      </w:r>
+      <w:proofErr w:type="spellEnd"/>
+      <w:r>
+        <w:t>» abgelegt. Sie be</w:t>
+      </w:r>
+      <w:r>
+        <w:t>inhalten pro Zeile ein Punkt</w:t>
+      </w:r>
+      <w:r>
+        <w:t xml:space="preserve"> (</w:t>
+      </w:r>
+      <w:proofErr w:type="spellStart"/>
+      <w:r>
+        <w:t>Latitude</w:t>
+      </w:r>
+      <w:proofErr w:type="spellEnd"/>
+      <w:r>
+        <w:t xml:space="preserve">, </w:t>
+      </w:r>
+      <w:proofErr w:type="spellStart"/>
+      <w:r>
+        <w:t>Longitude</w:t>
+      </w:r>
+      <w:proofErr w:type="spellEnd"/>
+      <w:r>
+        <w:t>). Die Seen werden dabei zunächst als ein grosses Polygon beschrieben.</w:t>
+      </w:r>
+      <w:r>
+        <w:t xml:space="preserve"> Eingeleitet wird dies mit der Zeile «</w:t>
+      </w:r>
+      <w:proofErr w:type="spellStart"/>
+      <w:r>
+        <w:t>Navigable</w:t>
+      </w:r>
+      <w:proofErr w:type="spellEnd"/>
+      <w:r>
+        <w:t>:», also der fahrbare Bereich. Dann folgen die Punkte, sodass sie ein Polygon ergeben, wenn man sie der Reihe nach verbindet.</w:t>
+      </w:r>
+    </w:p>
+    <w:p>
+      <w:r>
+        <w:t>Sollten im See Hindernisse stehen, können diese ebenfalls als Polygone definiert werden. Diese werden mit «</w:t>
+      </w:r>
+      <w:proofErr w:type="spellStart"/>
+      <w:r>
+        <w:t>Exclude</w:t>
+      </w:r>
+      <w:proofErr w:type="spellEnd"/>
+      <w:r>
+        <w:t xml:space="preserve"> Floss:» eingeleitet, wobei «Floss» nur ein Beispiel für eine Bezeichnung ist.</w:t>
+      </w:r>
+    </w:p>
+    <w:p>
+      <w:r>
+        <w:t xml:space="preserve">Weiter können noch virtuelle Bojen gesetzt werden. Diese sind überall dort notwendig, wo der Uferverlauf ein direktes Anfahren aller möglichen Zielpunkte verhindert, z. B. weil der See sehr </w:t>
+      </w:r>
+      <w:r>
         <w:lastRenderedPageBreak/>
-        <w:t>Navigation</w:t>
-      </w:r>
-      <w:bookmarkEnd w:id="8"/>
+        <w:t>verwinkelt ist. Die Bojen können dann als Zwischenstation angefahren werden, um von dort aus entweder den Zielpunkt oder davor noch eine weitere Boje anzufahren. Die Bojen werden wie die Hindernisse eingeleitet, einfach mit «</w:t>
+      </w:r>
+      <w:proofErr w:type="spellStart"/>
+      <w:r>
+        <w:t>Buoy</w:t>
+      </w:r>
+      <w:proofErr w:type="spellEnd"/>
+      <w:r>
+        <w:t>»: «</w:t>
+      </w:r>
+      <w:proofErr w:type="spellStart"/>
+      <w:r>
+        <w:t>Buoy</w:t>
+      </w:r>
+      <w:proofErr w:type="spellEnd"/>
+      <w:r>
+        <w:t xml:space="preserve"> North:».</w:t>
+      </w:r>
+    </w:p>
+    <w:p>
+      <w:r>
+        <w:t>Bojen und Hindernisse können definiert werden, müssen aber nicht. Dann können sie einfach komplett weggelassen werden.</w:t>
+      </w:r>
+      <w:r>
+        <w:t xml:space="preserve"> Die Reihenfolge («</w:t>
+      </w:r>
+      <w:proofErr w:type="spellStart"/>
+      <w:r>
+        <w:t>Exclude</w:t>
+      </w:r>
+      <w:proofErr w:type="spellEnd"/>
+      <w:r>
+        <w:t>», «</w:t>
+      </w:r>
+      <w:proofErr w:type="spellStart"/>
+      <w:r>
+        <w:t>Navigable</w:t>
+      </w:r>
+      <w:proofErr w:type="spellEnd"/>
+      <w:r>
+        <w:t>», «</w:t>
+      </w:r>
+      <w:proofErr w:type="spellStart"/>
+      <w:r>
+        <w:t>Buoy</w:t>
+      </w:r>
+      <w:proofErr w:type="spellEnd"/>
+      <w:r>
+        <w:t>») spielt keine Rolle; das Einlese-Skript orientiert sich an den Zwischentiteln.</w:t>
+      </w:r>
+    </w:p>
+    <w:p>
+      <w:r>
+        <w:t>Zur Übersicht werden die Seekarten auch manuell grafisch dargestellt und in «</w:t>
+      </w:r>
+      <w:proofErr w:type="spellStart"/>
+      <w:r>
+        <w:t>doc</w:t>
+      </w:r>
+      <w:proofErr w:type="spellEnd"/>
+      <w:r>
+        <w:t>/</w:t>
+      </w:r>
+      <w:proofErr w:type="spellStart"/>
+      <w:r>
+        <w:t>lakemaps-img</w:t>
+      </w:r>
+      <w:proofErr w:type="spellEnd"/>
+      <w:r>
+        <w:t>» abgelegt.</w:t>
+      </w:r>
     </w:p>
     <w:p>
       <w:pPr>
         <w:pStyle w:val="berschrift3"/>
       </w:pPr>
-      <w:bookmarkStart w:id="9" w:name="_Toc522961042"/>
-      <w:r>
-        <w:t>Seekarten</w:t>
-      </w:r>
-      <w:bookmarkEnd w:id="9"/>
-    </w:p>
-    <w:p>
-      <w:r>
-        <w:t>Die Seekarten werden im Ordner «</w:t>
+      <w:bookmarkStart w:id="10" w:name="_Toc522961043"/>
+      <w:r>
+        <w:t xml:space="preserve">Eingelesene </w:t>
+      </w:r>
+      <w:r>
+        <w:t>Seekarten als Instanzen</w:t>
+      </w:r>
+      <w:bookmarkEnd w:id="10"/>
+    </w:p>
+    <w:p>
+      <w:r>
+        <w:t>Die Seekarten (Textfiles im Ordner «</w:t>
       </w:r>
       <w:proofErr w:type="spellStart"/>
       <w:r>
@@ -1276,152 +1443,6 @@
       </w:r>
       <w:proofErr w:type="spellEnd"/>
       <w:r>
-        <w:t>» abgelegt. Sie be</w:t>
-      </w:r>
-      <w:r>
-        <w:t>inhalten pro Zeile ein Punkt</w:t>
-      </w:r>
-      <w:r>
-        <w:t xml:space="preserve"> (</w:t>
-      </w:r>
-      <w:proofErr w:type="spellStart"/>
-      <w:r>
-        <w:t>Latitude</w:t>
-      </w:r>
-      <w:proofErr w:type="spellEnd"/>
-      <w:r>
-        <w:t xml:space="preserve">, </w:t>
-      </w:r>
-      <w:proofErr w:type="spellStart"/>
-      <w:r>
-        <w:t>Longitude</w:t>
-      </w:r>
-      <w:proofErr w:type="spellEnd"/>
-      <w:r>
-        <w:t>). Die Seen werden dabei zunächst als ein grosses Polygon beschrieben.</w:t>
-      </w:r>
-      <w:r>
-        <w:t xml:space="preserve"> Eingeleitet wird dies mit der Zeile «</w:t>
-      </w:r>
-      <w:proofErr w:type="spellStart"/>
-      <w:r>
-        <w:t>Navigable</w:t>
-      </w:r>
-      <w:proofErr w:type="spellEnd"/>
-      <w:r>
-        <w:t>:», also der fahrbare Bereich. Dann folgen die Punkte, sodass sie ein Polygon ergeben, wenn man sie der Reihe nach verbindet.</w:t>
-      </w:r>
-    </w:p>
-    <w:p>
-      <w:r>
-        <w:t>Sollten im See Hindernisse stehen, können diese ebenfalls als Polygone definiert werden. Diese werden mit «</w:t>
-      </w:r>
-      <w:proofErr w:type="spellStart"/>
-      <w:r>
-        <w:t>Exclude</w:t>
-      </w:r>
-      <w:proofErr w:type="spellEnd"/>
-      <w:r>
-        <w:t xml:space="preserve"> Floss:» eingeleitet, wobei «Floss» nur ein Beispiel für eine Bezeichnung ist.</w:t>
-      </w:r>
-    </w:p>
-    <w:p>
-      <w:r>
-        <w:t>Weiter können noch virtuelle Bojen gesetzt werden. Diese sind überall dort notwendig, wo der Uferverlauf ein direktes Anfahren aller möglichen Zielpunkte verhindert, z. B. weil der See sehr verwinkelt ist. Die Bojen können dann als Zwischenstation angefahren werden, um von dort aus entweder den Zielpunkt oder davor noch eine weitere Boje anzufahren. Die Bojen werden wie die Hindernisse eingeleitet, einfach mit «</w:t>
-      </w:r>
-      <w:proofErr w:type="spellStart"/>
-      <w:r>
-        <w:t>Buoy</w:t>
-      </w:r>
-      <w:proofErr w:type="spellEnd"/>
-      <w:r>
-        <w:t>»: «</w:t>
-      </w:r>
-      <w:proofErr w:type="spellStart"/>
-      <w:r>
-        <w:t>Buoy</w:t>
-      </w:r>
-      <w:proofErr w:type="spellEnd"/>
-      <w:r>
-        <w:t xml:space="preserve"> North:».</w:t>
-      </w:r>
-    </w:p>
-    <w:p>
-      <w:r>
-        <w:t>Bojen und Hindernisse können definiert werden, müssen aber nicht. Dann können sie einfach komplett weggelassen werden.</w:t>
-      </w:r>
-      <w:r>
-        <w:t xml:space="preserve"> Die Reihenfolge («</w:t>
-      </w:r>
-      <w:proofErr w:type="spellStart"/>
-      <w:r>
-        <w:t>Exclude</w:t>
-      </w:r>
-      <w:proofErr w:type="spellEnd"/>
-      <w:r>
-        <w:t>», «</w:t>
-      </w:r>
-      <w:proofErr w:type="spellStart"/>
-      <w:r>
-        <w:t>Navigable</w:t>
-      </w:r>
-      <w:proofErr w:type="spellEnd"/>
-      <w:r>
-        <w:t>», «</w:t>
-      </w:r>
-      <w:proofErr w:type="spellStart"/>
-      <w:r>
-        <w:t>Buoy</w:t>
-      </w:r>
-      <w:proofErr w:type="spellEnd"/>
-      <w:r>
-        <w:t>») spielt keine Rolle; das Einlese-Skript orientiert sich an den Zwischentiteln.</w:t>
-      </w:r>
-    </w:p>
-    <w:p>
-      <w:r>
-        <w:t>Zur Übersicht werden die Seekarten auch manuell grafisch dargestellt und in «</w:t>
-      </w:r>
-      <w:proofErr w:type="spellStart"/>
-      <w:r>
-        <w:t>doc</w:t>
-      </w:r>
-      <w:proofErr w:type="spellEnd"/>
-      <w:r>
-        <w:t>/</w:t>
-      </w:r>
-      <w:proofErr w:type="spellStart"/>
-      <w:r>
-        <w:t>lakemaps-img</w:t>
-      </w:r>
-      <w:proofErr w:type="spellEnd"/>
-      <w:r>
-        <w:t>» abgelegt.</w:t>
-      </w:r>
-    </w:p>
-    <w:p>
-      <w:pPr>
-        <w:pStyle w:val="berschrift3"/>
-      </w:pPr>
-      <w:bookmarkStart w:id="10" w:name="_Toc522961043"/>
-      <w:r>
-        <w:t xml:space="preserve">Eingelesene </w:t>
-      </w:r>
-      <w:r>
-        <w:t>Seekarten als Instanzen</w:t>
-      </w:r>
-      <w:bookmarkEnd w:id="10"/>
-    </w:p>
-    <w:p>
-      <w:r>
-        <w:t>Die Seekarten (Textfiles im Ordner «</w:t>
-      </w:r>
-      <w:proofErr w:type="spellStart"/>
-      <w:r>
-        <w:t>lakemaps</w:t>
-      </w:r>
-      <w:proofErr w:type="spellEnd"/>
-      <w:r>
         <w:t xml:space="preserve">») werden beim Aufruf von startboat.py mit dem Befehl </w:t>
       </w:r>
       <w:r>
@@ -1571,7 +1592,6 @@
       </w:pPr>
       <w:proofErr w:type="spellStart"/>
       <w:r>
-        <w:lastRenderedPageBreak/>
         <w:t>Instanzname.buoy_names</w:t>
       </w:r>
       <w:proofErr w:type="spellEnd"/>
@@ -2959,7 +2979,7 @@
 </file>
 
 <file path=customXml/itemProps1.xml><?xml version="1.0" encoding="utf-8"?>
-<ds:datastoreItem xmlns:ds="http://schemas.openxmlformats.org/officeDocument/2006/customXml" ds:itemID="{B0E13849-40DE-E049-8A80-9AD8B6E1F58C}">
+<ds:datastoreItem xmlns:ds="http://schemas.openxmlformats.org/officeDocument/2006/customXml" ds:itemID="{D62510A2-93CC-A24F-B3DF-2E93CF407B53}">
   <ds:schemaRefs>
     <ds:schemaRef ds:uri="http://schemas.openxmlformats.org/officeDocument/2006/bibliography"/>
   </ds:schemaRefs>

</xml_diff>